<commit_message>
Mestrado - Texto da qualificação: incluído texto sobre espaço de cores - adicionado links de referência para a Quali - Anotações feitas no livro de Azevedo_Conci-Teoria-Da-Computacao-grafica-2003.pdf - novo artigo adicionado sobre espaço de cores - PPT explicando como é feito o processo para publicação de um artigo
</commit_message>
<xml_diff>
--- a/1-Meus-Artigos/Qualificacao/Qualificacao-Matheus-2011.docx
+++ b/1-Meus-Artigos/Qualificacao/Qualificacao-Matheus-2011.docx
@@ -1340,7 +1340,10 @@
         <w:t xml:space="preserve">Nas </w:t>
       </w:r>
       <w:r>
-        <w:t>seções de 2.2.1 à 2.2.4,</w:t>
+        <w:t>S</w:t>
+      </w:r>
+      <w:r>
+        <w:t>eções de 2.2.1 à 2.2.4,</w:t>
       </w:r>
       <w:r>
         <w:t xml:space="preserve"> os principais métodos de visualização de vídeos estereoscópicos são detalhados</w:t>
@@ -1384,10 +1387,7 @@
         <w:jc w:val="both"/>
       </w:pPr>
       <w:r>
-        <w:t xml:space="preserve">É o método mais simples </w:t>
-      </w:r>
-      <w:r>
-        <w:t>para ser implementado</w:t>
+        <w:t>É o método mais simples para ser implementado</w:t>
       </w:r>
       <w:r>
         <w:t xml:space="preserve"> e que não requer nenhum aparelho especial para reprodução. F</w:t>
@@ -1613,25 +1613,7 @@
         <w:jc w:val="both"/>
       </w:pPr>
       <w:r>
-        <w:t>Neste método</w:t>
-      </w:r>
-      <w:r>
-        <w:t xml:space="preserve"> e nos demais métodos é </w:t>
-      </w:r>
-      <w:r>
-        <w:t>utiliza</w:t>
-      </w:r>
-      <w:r>
-        <w:t>do o par estéreo. Neste caso, cada vídeo ou imagem do par é</w:t>
-      </w:r>
-      <w:r>
-        <w:t xml:space="preserve"> </w:t>
-      </w:r>
-      <w:r>
-        <w:t>p</w:t>
-      </w:r>
-      <w:r>
-        <w:t>rojetado separadamente em uma tela metalizada. Cada projetor possui um filtro polarizador, responsável por projetar a imagem em um ângulo diferente na tela. Com o auxílio de óculos possuindo esses mesmos filtros, conseguimos que cada olho veja apenas a projeção destinada a ele.</w:t>
+        <w:t>Neste método e nos demais métodos é utilizado o par estéreo. Neste caso, cada vídeo ou imagem do par é projetado separadamente em uma tela metalizada. Cada projetor possui um filtro polarizador, responsável por projetar a imagem em um ângulo diferente na tela. Com o auxílio de óculos possuindo esses mesmos filtros, conseguimos que cada olho veja apenas a projeção destinada a ele.</w:t>
       </w:r>
     </w:p>
     <w:p>
@@ -1817,11 +1799,11 @@
         <w:t>os quais,</w:t>
       </w:r>
       <w:r>
-        <w:t xml:space="preserve"> como o próprio nome diz, são capazes de gerar sozinhos a sensação de profundidade nas imagens reproduzidas. Tal feito é </w:t>
+        <w:t xml:space="preserve"> como o próprio nome diz, são capazes de gerar </w:t>
       </w:r>
       <w:r>
         <w:lastRenderedPageBreak/>
-        <w:t xml:space="preserve">realizado criando-se diferentes visões estéreo de uma mesma cena, vista por ângulos diferentes e limitadas a certo segmento do campo de visão do espectador, fazendo com que </w:t>
+        <w:t xml:space="preserve">sozinhos a sensação de profundidade nas imagens reproduzidas. Tal feito é realizado criando-se diferentes visões estéreo de uma mesma cena, vista por ângulos diferentes e limitadas a certo segmento do campo de visão do espectador, fazendo com que </w:t>
       </w:r>
       <w:r>
         <w:t>este</w:t>
@@ -2131,46 +2113,607 @@
     <w:p>
       <w:pPr>
         <w:pStyle w:val="PargrafodaLista"/>
-        <w:ind w:left="792"/>
+        <w:ind w:left="792" w:firstLine="624"/>
         <w:jc w:val="both"/>
       </w:pPr>
       <w:r>
+        <w:t xml:space="preserve">A </w:t>
+      </w:r>
+      <w:r>
+        <w:t>representação</w:t>
+      </w:r>
+      <w:r>
+        <w:t xml:space="preserve"> de </w:t>
+      </w:r>
+      <w:r>
+        <w:t xml:space="preserve">imagens se dá através de tons monocromáticos ou coloridos. </w:t>
+      </w:r>
+      <w:r>
+        <w:t>Computacionalmente, os tons monocromáticos são representados por um byte, produzindo assim 256 níveis de escala de cinza</w:t>
+      </w:r>
+      <w:r>
+        <w:t>, representando apenas informações de luminância</w:t>
+      </w:r>
+      <w:r>
+        <w:t>.</w:t>
+      </w:r>
+      <w:r>
+        <w:t xml:space="preserve"> Quando além de informações de luminância, se deseja também informações sobre as cores, é necessário utilizar o chamado espaço de cores</w:t>
+      </w:r>
+      <w:r>
+        <w:t>, no qual cada cor é representada por uma tripla</w:t>
+      </w:r>
+      <w:r>
+        <w:t xml:space="preserve"> de valores</w:t>
+      </w:r>
+      <w:r>
+        <w:t xml:space="preserve"> (x, y, z) (</w:t>
+      </w:r>
+      <w:r>
+        <w:t>Salomon, 2008</w:t>
+      </w:r>
+      <w:r>
+        <w:t>)</w:t>
+      </w:r>
+      <w:r>
+        <w:t xml:space="preserve">, de acordo com a teoria tricromática </w:t>
+      </w:r>
+      <w:r>
+        <w:t>(Azevedo &amp; Conci, 2003)</w:t>
+      </w:r>
+      <w:r>
+        <w:t>. Existem vários modelos de espaço de cores, cada qual apropriado para um tipo</w:t>
+      </w:r>
+      <w:r>
+        <w:t xml:space="preserve"> de aplicação ou</w:t>
+      </w:r>
+      <w:r>
+        <w:t xml:space="preserve"> sistema de visualização. </w:t>
+      </w:r>
+      <w:r>
+        <w:t xml:space="preserve">Até agora, durante </w:t>
+      </w:r>
+      <w:r>
+        <w:t>o mestrado, foram utilizados o</w:t>
+      </w:r>
+      <w:r>
+        <w:t>s</w:t>
+      </w:r>
+      <w:r>
+        <w:t xml:space="preserve"> modelo</w:t>
+      </w:r>
+      <w:r>
+        <w:t>s</w:t>
+      </w:r>
+      <w:r>
+        <w:t xml:space="preserve"> RGB e YC</w:t>
+      </w:r>
+      <w:r>
+        <w:rPr>
+          <w:vertAlign w:val="subscript"/>
+        </w:rPr>
+        <w:t>b</w:t>
+      </w:r>
+      <w:r>
+        <w:t>C</w:t>
+      </w:r>
+      <w:r>
+        <w:rPr>
+          <w:vertAlign w:val="subscript"/>
+        </w:rPr>
+        <w:t>r</w:t>
+      </w:r>
+      <w:r>
+        <w:t>.</w:t>
+      </w:r>
+    </w:p>
+    <w:p>
+      <w:pPr>
+        <w:pStyle w:val="PargrafodaLista"/>
+        <w:ind w:left="792" w:firstLine="624"/>
+        <w:jc w:val="both"/>
+        <w:rPr>
+          <w:u w:val="single"/>
+        </w:rPr>
+      </w:pPr>
+      <w:r>
+        <w:t xml:space="preserve">O </w:t>
+      </w:r>
+      <w:r>
+        <w:t>modelo RGB</w:t>
+      </w:r>
+      <w:r>
+        <w:t xml:space="preserve"> é baseado na tripla de cores primárias: vermelho, verde e azul. Elas são classificadas como cores aditivas, isto é, através da mistura das três são produzidas outras cores</w:t>
+      </w:r>
+      <w:r>
+        <w:t xml:space="preserve">, sendo que </w:t>
+      </w:r>
+      <w:r>
+        <w:t xml:space="preserve">o branco é obtido </w:t>
+      </w:r>
+      <w:r>
+        <w:t>quando misturadas em sua intensidade máxima</w:t>
+      </w:r>
+      <w:r>
+        <w:t xml:space="preserve">. Este modelo é </w:t>
+      </w:r>
+      <w:r>
+        <w:t xml:space="preserve">o mais popular e o </w:t>
+      </w:r>
+      <w:r>
+        <w:t>comumente utilizado por dispositivos de captura, como câmera</w:t>
+      </w:r>
+      <w:r>
+        <w:t>s</w:t>
+      </w:r>
+      <w:r>
+        <w:t xml:space="preserve"> fotográfica</w:t>
+      </w:r>
+      <w:r>
+        <w:t>s</w:t>
+      </w:r>
+      <w:r>
+        <w:t>, e de apresentação, como as telas de LCD (Richardson, 2003)</w:t>
+      </w:r>
+      <w:r>
+        <w:t>.</w:t>
+      </w:r>
+    </w:p>
+    <w:p>
+      <w:pPr>
+        <w:pStyle w:val="PargrafodaLista"/>
+        <w:ind w:left="792" w:firstLine="624"/>
+        <w:jc w:val="both"/>
+      </w:pPr>
+      <w:r>
+        <w:t xml:space="preserve">Um problema do modelo RGB é que a característica de luminância, isto é, a intensidade da luz, está diretamente contida no valor de cada componente do modelo. Isso impossibilita que se possa explorar uma propriedade do sistema visual humano: temos mais sensibilidade à luminância do que às cores </w:t>
+      </w:r>
+      <w:r>
+        <w:t>(Salomon, 2008)</w:t>
+      </w:r>
+      <w:r>
+        <w:t xml:space="preserve">. Desse fato, </w:t>
+      </w:r>
+      <w:r>
+        <w:t xml:space="preserve">a </w:t>
+      </w:r>
+      <w:r>
+        <w:t>informação relativa às cores</w:t>
+      </w:r>
+      <w:r>
+        <w:t xml:space="preserve"> (crominância)</w:t>
+      </w:r>
+      <w:r>
+        <w:t xml:space="preserve"> pode ser representada em uma resolução menor do que a informação relativa à luminância, sem a perda de qualidade, fato denominado de subamostragem de crominância</w:t>
+      </w:r>
+      <w:r>
+        <w:t xml:space="preserve"> (Richardson, 2003)</w:t>
+      </w:r>
+      <w:r>
+        <w:t xml:space="preserve">, a ser detalhado na </w:t>
+      </w:r>
+      <w:r>
         <w:rPr>
           <w:highlight w:val="yellow"/>
         </w:rPr>
-        <w:t xml:space="preserve">Falar apenas de </w:t>
+        <w:t>Seção 3.2</w:t>
+      </w:r>
+      <w:r>
+        <w:t>.</w:t>
+      </w:r>
+    </w:p>
+    <w:p>
+      <w:pPr>
+        <w:pStyle w:val="PargrafodaLista"/>
+        <w:ind w:left="792" w:firstLine="624"/>
+        <w:jc w:val="both"/>
+      </w:pPr>
+      <w:r>
+        <w:t>O</w:t>
+      </w:r>
+      <w:r>
+        <w:t xml:space="preserve"> modelo YC</w:t>
+      </w:r>
+      <w:r>
+        <w:rPr>
+          <w:vertAlign w:val="subscript"/>
+        </w:rPr>
+        <w:t>b</w:t>
+      </w:r>
+      <w:r>
+        <w:t>C</w:t>
+      </w:r>
+      <w:r>
+        <w:rPr>
+          <w:vertAlign w:val="subscript"/>
+        </w:rPr>
+        <w:t>r</w:t>
+      </w:r>
+      <w:r>
+        <w:t xml:space="preserve"> possui em suas componentes a separação das informações relativas à luminância (Y) das relativas à crominância (C</w:t>
+      </w:r>
+      <w:r>
+        <w:rPr>
+          <w:vertAlign w:val="subscript"/>
+        </w:rPr>
+        <w:t>b</w:t>
+      </w:r>
+      <w:r>
+        <w:t xml:space="preserve"> e C</w:t>
+      </w:r>
+      <w:r>
+        <w:rPr>
+          <w:vertAlign w:val="subscript"/>
+        </w:rPr>
+        <w:t>r</w:t>
+      </w:r>
+      <w:r>
+        <w:t>), como uma tentativa de simular a visão humana.</w:t>
+      </w:r>
+      <w:r>
+        <w:t xml:space="preserve"> </w:t>
+      </w:r>
+      <w:r>
+        <w:t>C</w:t>
+      </w:r>
+      <w:r>
+        <w:rPr>
+          <w:vertAlign w:val="subscript"/>
+        </w:rPr>
+        <w:t>b</w:t>
+      </w:r>
+      <w:r>
+        <w:t xml:space="preserve"> e C</w:t>
+      </w:r>
+      <w:r>
+        <w:rPr>
+          <w:vertAlign w:val="subscript"/>
+        </w:rPr>
+        <w:t>r</w:t>
+      </w:r>
+      <w:r>
+        <w:t xml:space="preserve"> representam valores de crominância das componentes azul e vermelha. A componente verde (C</w:t>
+      </w:r>
+      <w:r>
+        <w:rPr>
+          <w:vertAlign w:val="subscript"/>
+        </w:rPr>
+        <w:t>g</w:t>
+      </w:r>
+      <w:r>
+        <w:t xml:space="preserve">) pode ser obtida através de </w:t>
+      </w:r>
+      <w:r>
+        <w:t>C</w:t>
+      </w:r>
+      <w:r>
+        <w:rPr>
+          <w:vertAlign w:val="subscript"/>
+        </w:rPr>
+        <w:t>b</w:t>
+      </w:r>
+      <w:r>
+        <w:t xml:space="preserve"> e C</w:t>
+      </w:r>
+      <w:r>
+        <w:rPr>
+          <w:vertAlign w:val="subscript"/>
+        </w:rPr>
+        <w:t>r</w:t>
+      </w:r>
+      <w:r>
+        <w:t xml:space="preserve">, já que a soma das três é sempre igual a 1, e por isso é eliminada da representação. </w:t>
+      </w:r>
+      <w:r>
+        <w:t>Os valores de Y, C</w:t>
+      </w:r>
+      <w:r>
+        <w:rPr>
+          <w:vertAlign w:val="subscript"/>
+        </w:rPr>
+        <w:t>b</w:t>
+      </w:r>
+      <w:r>
+        <w:t xml:space="preserve"> e C</w:t>
+      </w:r>
+      <w:r>
+        <w:rPr>
+          <w:vertAlign w:val="subscript"/>
+        </w:rPr>
+        <w:t>r</w:t>
+      </w:r>
+      <w:r>
+        <w:t xml:space="preserve"> podem ser obtidos do modelo RGB por um processo de conversão do espaço de cores através da fórmula mostrada na </w:t>
       </w:r>
       <w:r>
         <w:rPr>
           <w:highlight w:val="yellow"/>
         </w:rPr>
-        <w:t>(RGB e YC</w:t>
+        <w:t>Equação 1</w:t>
+      </w:r>
+      <w:r>
+        <w:t xml:space="preserve">, </w:t>
+      </w:r>
+      <w:r>
+        <w:t xml:space="preserve">a qual é uma </w:t>
+      </w:r>
+      <w:r>
+        <w:t xml:space="preserve">recomendação da ITU-T </w:t>
+      </w:r>
+      <w:r>
+        <w:t>(Richardson, 2003)</w:t>
+      </w:r>
+      <w:r>
+        <w:t>.</w:t>
+      </w:r>
+      <w:r>
+        <w:t xml:space="preserve"> O inverso é também possível</w:t>
+      </w:r>
+      <w:r>
+        <w:t xml:space="preserve">, e se apresenta na </w:t>
       </w:r>
       <w:r>
         <w:rPr>
           <w:highlight w:val="yellow"/>
+        </w:rPr>
+        <w:t>Equação 2</w:t>
+      </w:r>
+      <w:r>
+        <w:t>.</w:t>
+      </w:r>
+    </w:p>
+    <w:p>
+      <w:pPr>
+        <w:pStyle w:val="PargrafodaLista"/>
+        <w:ind w:left="792" w:firstLine="624"/>
+        <w:jc w:val="both"/>
+      </w:pPr>
+    </w:p>
+    <w:p>
+      <w:pPr>
+        <w:pStyle w:val="PargrafodaLista"/>
+        <w:ind w:left="792" w:firstLine="624"/>
+        <w:jc w:val="both"/>
+        <w:rPr>
+          <w:rFonts w:eastAsiaTheme="minorEastAsia"/>
+        </w:rPr>
+      </w:pPr>
+      <m:oMathPara>
+        <m:oMath>
+          <m:r>
+            <w:rPr>
+              <w:rFonts w:ascii="Cambria Math" w:hAnsi="Cambria Math"/>
+            </w:rPr>
+            <m:t>Y=0,299*R+0,587*G+0,114*B</m:t>
+          </m:r>
+          <m:r>
+            <w:rPr>
+              <w:rFonts w:ascii="Cambria Math" w:hAnsi="Cambria Math"/>
+            </w:rPr>
+            <w:br/>
+          </m:r>
+        </m:oMath>
+        <m:oMath>
+          <m:r>
+            <w:rPr>
+              <w:rFonts w:ascii="Cambria Math" w:eastAsiaTheme="minorEastAsia" w:hAnsi="Cambria Math"/>
+            </w:rPr>
+            <m:t>Cb=0,564*</m:t>
+          </m:r>
+          <m:d>
+            <m:dPr>
+              <m:ctrlPr>
+                <w:rPr>
+                  <w:rFonts w:ascii="Cambria Math" w:eastAsiaTheme="minorEastAsia" w:hAnsi="Cambria Math"/>
+                  <w:i/>
+                </w:rPr>
+              </m:ctrlPr>
+            </m:dPr>
+            <m:e>
+              <m:r>
+                <w:rPr>
+                  <w:rFonts w:ascii="Cambria Math" w:eastAsiaTheme="minorEastAsia" w:hAnsi="Cambria Math"/>
+                </w:rPr>
+                <m:t>B-Y</m:t>
+              </m:r>
+            </m:e>
+          </m:d>
+          <m:r>
+            <w:rPr>
+              <w:rFonts w:ascii="Cambria Math" w:eastAsiaTheme="minorEastAsia" w:hAnsi="Cambria Math"/>
+            </w:rPr>
+            <w:br/>
+          </m:r>
+        </m:oMath>
+        <m:oMath>
+          <m:r>
+            <w:rPr>
+              <w:rFonts w:ascii="Cambria Math" w:eastAsiaTheme="minorEastAsia" w:hAnsi="Cambria Math"/>
+            </w:rPr>
+            <m:t>Cr=0,713*(R-Y)</m:t>
+          </m:r>
+        </m:oMath>
+      </m:oMathPara>
+    </w:p>
+    <w:p>
+      <w:pPr>
+        <w:pStyle w:val="PargrafodaLista"/>
+        <w:ind w:left="792" w:firstLine="624"/>
+        <w:jc w:val="both"/>
+        <w:rPr>
+          <w:rFonts w:eastAsiaTheme="minorEastAsia"/>
+        </w:rPr>
+      </w:pPr>
+      <w:r>
+        <w:rPr>
+          <w:rFonts w:eastAsiaTheme="minorEastAsia"/>
+        </w:rPr>
+        <w:t>Equação 1 – Conversão do espaço de cor RGB para YC</w:t>
+      </w:r>
+      <w:r>
+        <w:rPr>
+          <w:rFonts w:eastAsiaTheme="minorEastAsia"/>
           <w:vertAlign w:val="subscript"/>
         </w:rPr>
         <w:t>b</w:t>
       </w:r>
       <w:r>
         <w:rPr>
-          <w:highlight w:val="yellow"/>
+          <w:rFonts w:eastAsiaTheme="minorEastAsia"/>
         </w:rPr>
         <w:t>C</w:t>
       </w:r>
       <w:r>
         <w:rPr>
-          <w:highlight w:val="yellow"/>
+          <w:rFonts w:eastAsiaTheme="minorEastAsia"/>
           <w:vertAlign w:val="subscript"/>
         </w:rPr>
         <w:t>r</w:t>
       </w:r>
-      <w:r>
-        <w:rPr>
-          <w:highlight w:val="yellow"/>
-        </w:rPr>
-        <w:t>)</w:t>
+    </w:p>
+    <w:p>
+      <w:pPr>
+        <w:pStyle w:val="PargrafodaLista"/>
+        <w:ind w:left="792" w:firstLine="624"/>
+        <w:jc w:val="both"/>
+      </w:pPr>
+    </w:p>
+    <w:p>
+      <w:pPr>
+        <w:pStyle w:val="PargrafodaLista"/>
+        <w:ind w:left="792" w:firstLine="624"/>
+        <w:jc w:val="both"/>
+      </w:pPr>
+      <m:oMathPara>
+        <m:oMath>
+          <m:r>
+            <w:rPr>
+              <w:rFonts w:ascii="Cambria Math" w:hAnsi="Cambria Math"/>
+            </w:rPr>
+            <w:lastRenderedPageBreak/>
+            <m:t>R=Y+1,402*Cr</m:t>
+          </m:r>
+          <m:r>
+            <w:rPr>
+              <w:rFonts w:ascii="Cambria Math" w:hAnsi="Cambria Math"/>
+            </w:rPr>
+            <w:br/>
+          </m:r>
+        </m:oMath>
+        <m:oMath>
+          <m:r>
+            <w:rPr>
+              <w:rFonts w:ascii="Cambria Math" w:hAnsi="Cambria Math"/>
+            </w:rPr>
+            <m:t>G=Y-0,344*Cb</m:t>
+          </m:r>
+          <m:r>
+            <w:rPr>
+              <w:rFonts w:ascii="Cambria Math" w:eastAsiaTheme="minorEastAsia" w:hAnsi="Cambria Math"/>
+            </w:rPr>
+            <m:t>-0,714*Cr</m:t>
+          </m:r>
+          <m:r>
+            <w:rPr>
+              <w:rFonts w:ascii="Cambria Math" w:eastAsiaTheme="minorEastAsia" w:hAnsi="Cambria Math"/>
+            </w:rPr>
+            <w:br/>
+          </m:r>
+        </m:oMath>
+        <m:oMath>
+          <m:r>
+            <w:rPr>
+              <w:rFonts w:ascii="Cambria Math" w:hAnsi="Cambria Math"/>
+            </w:rPr>
+            <m:t>B=</m:t>
+          </m:r>
+          <m:r>
+            <w:rPr>
+              <w:rFonts w:ascii="Cambria Math" w:eastAsiaTheme="minorEastAsia" w:hAnsi="Cambria Math"/>
+            </w:rPr>
+            <m:t>Y+1,772*Cb</m:t>
+          </m:r>
+        </m:oMath>
+      </m:oMathPara>
+    </w:p>
+    <w:p>
+      <w:pPr>
+        <w:pStyle w:val="PargrafodaLista"/>
+        <w:ind w:left="792" w:firstLine="624"/>
+        <w:jc w:val="both"/>
+      </w:pPr>
+      <w:r>
+        <w:t xml:space="preserve">Equação 2 – Conversão do espaço de cor </w:t>
+      </w:r>
+      <w:r>
+        <w:rPr>
+          <w:rFonts w:eastAsiaTheme="minorEastAsia"/>
+        </w:rPr>
+        <w:t>YC</w:t>
+      </w:r>
+      <w:r>
+        <w:rPr>
+          <w:rFonts w:eastAsiaTheme="minorEastAsia"/>
+          <w:vertAlign w:val="subscript"/>
+        </w:rPr>
+        <w:t>b</w:t>
+      </w:r>
+      <w:r>
+        <w:rPr>
+          <w:rFonts w:eastAsiaTheme="minorEastAsia"/>
+        </w:rPr>
+        <w:t>C</w:t>
+      </w:r>
+      <w:r>
+        <w:rPr>
+          <w:rFonts w:eastAsiaTheme="minorEastAsia"/>
+          <w:vertAlign w:val="subscript"/>
+        </w:rPr>
+        <w:t>r</w:t>
+      </w:r>
+      <w:r>
+        <w:t xml:space="preserve"> para RGB</w:t>
+      </w:r>
+    </w:p>
+    <w:p>
+      <w:pPr>
+        <w:pStyle w:val="PargrafodaLista"/>
+        <w:ind w:left="792" w:firstLine="624"/>
+        <w:jc w:val="both"/>
+      </w:pPr>
+    </w:p>
+    <w:p>
+      <w:pPr>
+        <w:pStyle w:val="PargrafodaLista"/>
+        <w:ind w:left="792" w:firstLine="624"/>
+        <w:jc w:val="both"/>
+      </w:pPr>
+      <w:r>
+        <w:t>Mais detalhes sobre outros espaços de cores podem ser vistos nos texto</w:t>
+      </w:r>
+      <w:r>
+        <w:t>s</w:t>
+      </w:r>
+      <w:r>
+        <w:t xml:space="preserve"> de </w:t>
+      </w:r>
+      <w:r>
+        <w:t>Azevedo &amp; Conci (2003)</w:t>
+      </w:r>
+      <w:r>
+        <w:t xml:space="preserve"> e</w:t>
+      </w:r>
+      <w:r>
+        <w:t xml:space="preserve"> </w:t>
+      </w:r>
+      <w:r>
+        <w:t>Feitosa-Santana</w:t>
+      </w:r>
+      <w:r>
+        <w:t xml:space="preserve"> et al. (2006)</w:t>
+      </w:r>
+      <w:r>
+        <w:t>.</w:t>
       </w:r>
     </w:p>
     <w:p>
@@ -2204,6 +2747,21 @@
         </w:rPr>
         <w:t>Falar das principais: 4:4:4, 4:2:2, 4:2:0, 4:1:1</w:t>
       </w:r>
+    </w:p>
+    <w:p>
+      <w:pPr>
+        <w:pStyle w:val="PargrafodaLista"/>
+        <w:ind w:left="792"/>
+        <w:jc w:val="both"/>
+      </w:pPr>
+      <w:r>
+        <w:rPr>
+          <w:rFonts w:eastAsiaTheme="minorEastAsia"/>
+        </w:rPr>
+        <w:t>Terá um papel fundamental na técnica a ser descrita em ....</w:t>
+      </w:r>
+      <w:bookmarkStart w:id="0" w:name="_GoBack"/>
+      <w:bookmarkEnd w:id="0"/>
     </w:p>
     <w:p>
       <w:pPr>
@@ -14480,8 +15038,6 @@
       <w:r>
         <w:t>, tais como os aspectos envolvendo</w:t>
       </w:r>
-      <w:bookmarkStart w:id="0" w:name="_GoBack"/>
-      <w:bookmarkEnd w:id="0"/>
       <w:r>
         <w:t xml:space="preserve"> redundância espacial e temporal.</w:t>
       </w:r>
@@ -14498,14 +15054,8 @@
     <w:p>
       <w:pPr>
         <w:jc w:val="both"/>
-        <w:rPr>
-          <w:lang w:val="en-US"/>
-        </w:rPr>
-      </w:pPr>
-      <w:r>
-        <w:rPr>
-          <w:lang w:val="en-US"/>
-        </w:rPr>
+      </w:pPr>
+      <w:r>
         <w:lastRenderedPageBreak/>
         <w:t>Referências</w:t>
       </w:r>
@@ -14554,11 +15104,6 @@
       </w:r>
     </w:p>
     <w:p>
-      <w:pPr>
-        <w:rPr>
-          <w:lang w:val="en-US"/>
-        </w:rPr>
-      </w:pPr>
       <w:r>
         <w:t xml:space="preserve">(Andrade &amp; Goularte, 2009) Andrade, L. A.; Goularte, R. – Percepção Estereoscópica Anaglífica em Vídeos Digitais Comprimidos com Perda. </w:t>
       </w:r>
@@ -14579,42 +15124,21 @@
         <w:rPr>
           <w:lang w:val="en-US"/>
         </w:rPr>
-        <w:t xml:space="preserve"> DOI</w:t>
-      </w:r>
-      <w:r>
-        <w:rPr>
-          <w:lang w:val="en-US"/>
-        </w:rPr>
         <w:t xml:space="preserve"> </w:t>
       </w:r>
       <w:r>
-        <w:rPr>
-          <w:lang w:val="en-US"/>
-        </w:rPr>
-        <w:t>=</w:t>
-      </w:r>
-      <w:r>
-        <w:rPr>
-          <w:lang w:val="en-US"/>
-        </w:rPr>
-        <w:t xml:space="preserve"> </w:t>
+        <w:t xml:space="preserve">DOI = </w:t>
       </w:r>
       <w:hyperlink r:id="rId11" w:history="1">
         <w:r>
           <w:rPr>
             <w:rStyle w:val="Hyperlink"/>
-            <w:lang w:val="en-US"/>
           </w:rPr>
           <w:t>http://doi.acm.org/10.1145/1858477.1858506</w:t>
         </w:r>
       </w:hyperlink>
     </w:p>
     <w:p>
-      <w:pPr>
-        <w:rPr>
-          <w:lang w:val="en-US"/>
-        </w:rPr>
-      </w:pPr>
       <w:r>
         <w:t>(Andrade &amp; Goularte, 20</w:t>
       </w:r>
@@ -14675,7 +15199,14 @@
           <w:highlight w:val="yellow"/>
           <w:lang w:val="en-US"/>
         </w:rPr>
-        <w:t>[Já possui DOI?? Onde eu procure??]</w:t>
+        <w:t xml:space="preserve">[Já possui DOI?? </w:t>
+      </w:r>
+      <w:r>
+        <w:rPr>
+          <w:i/>
+          <w:highlight w:val="yellow"/>
+        </w:rPr>
+        <w:t>Onde eu procure??]</w:t>
       </w:r>
     </w:p>
     <w:p>
@@ -14824,58 +15355,132 @@
     </w:p>
     <w:p>
       <w:r>
-        <w:rPr>
-          <w:lang w:val="en-US"/>
-        </w:rPr>
-        <w:t>(ITU-T, 2004)</w:t>
-      </w:r>
-      <w:r>
-        <w:rPr>
-          <w:lang w:val="en-US"/>
-        </w:rPr>
+        <w:t>(</w:t>
+      </w:r>
+      <w:r>
+        <w:t>Feitosa-Santana</w:t>
+      </w:r>
+      <w:r>
+        <w:t xml:space="preserve"> et al., 2006) </w:t>
+      </w:r>
+      <w:r>
+        <w:t>Feitosa-Santana</w:t>
+      </w:r>
+      <w:r>
+        <w:t>, C</w:t>
+      </w:r>
+      <w:r>
+        <w:t xml:space="preserve">.; </w:t>
+      </w:r>
+      <w:r>
+        <w:t>Oiwa</w:t>
+      </w:r>
+      <w:r>
+        <w:t xml:space="preserve">, N. N.; </w:t>
+      </w:r>
+      <w:r>
+        <w:t>da Costa</w:t>
+      </w:r>
+      <w:r>
+        <w:t xml:space="preserve">, M. F.; </w:t>
+      </w:r>
+      <w:r>
+        <w:t>Tiedemann</w:t>
+      </w:r>
+      <w:r>
+        <w:t>, K. B</w:t>
+      </w:r>
+      <w:r>
+        <w:t>.</w:t>
+      </w:r>
+      <w:r>
+        <w:t xml:space="preserve">; </w:t>
+      </w:r>
+      <w:r>
+        <w:t>Silveira</w:t>
+      </w:r>
+      <w:r>
+        <w:t xml:space="preserve">, L. C. L.; </w:t>
+      </w:r>
+      <w:r>
+        <w:t>Ventura</w:t>
+      </w:r>
+      <w:r>
+        <w:t>, D. F. –</w:t>
+      </w:r>
+      <w:r>
+        <w:t xml:space="preserve"> Espaço de cores. </w:t>
+      </w:r>
+      <w:r>
+        <w:rPr>
+          <w:i/>
+        </w:rPr>
+        <w:t>Psico</w:t>
+      </w:r>
+      <w:r>
+        <w:rPr>
+          <w:i/>
+        </w:rPr>
+        <w:t>logia</w:t>
+      </w:r>
+      <w:r>
+        <w:rPr>
+          <w:i/>
+        </w:rPr>
+        <w:t xml:space="preserve"> USP [online]</w:t>
+      </w:r>
+      <w:r>
+        <w:rPr>
+          <w:i/>
+        </w:rPr>
+        <w:t>,</w:t>
+      </w:r>
+      <w:r>
         <w:t xml:space="preserve"> </w:t>
       </w:r>
       <w:r>
-        <w:rPr>
-          <w:lang w:val="en-US"/>
-        </w:rPr>
-        <w:t xml:space="preserve">ITU-T – </w:t>
-      </w:r>
-      <w:r>
-        <w:rPr>
-          <w:lang w:val="en-US"/>
-        </w:rPr>
-        <w:t xml:space="preserve">ITU-T Recommendation J.144. Objective perceptual video quality </w:t>
-      </w:r>
-      <w:r>
-        <w:rPr>
-          <w:lang w:val="en-US"/>
-        </w:rPr>
-        <w:t>m</w:t>
-      </w:r>
-      <w:r>
-        <w:rPr>
-          <w:lang w:val="en-US"/>
-        </w:rPr>
-        <w:t xml:space="preserve">easurement techniques for digital cable television in the presence of a full reference. </w:t>
-      </w:r>
-      <w:r>
-        <w:rPr>
-          <w:i/>
-        </w:rPr>
-        <w:t>International Telecommunication Union</w:t>
-      </w:r>
-      <w:r>
-        <w:t>, Suiça, 2004.</w:t>
-      </w:r>
-      <w:r>
-        <w:t xml:space="preserve"> </w:t>
-      </w:r>
-      <w:r>
-        <w:rPr>
-          <w:highlight w:val="yellow"/>
-        </w:rPr>
-        <w:t>[Não tenho essas referências, onde conseguir??]</w:t>
+        <w:t>v</w:t>
+      </w:r>
+      <w:r>
+        <w:t>ol.17, n.4</w:t>
+      </w:r>
+      <w:r>
+        <w:t>,</w:t>
+      </w:r>
+      <w:r>
+        <w:t xml:space="preserve"> 35-62</w:t>
+      </w:r>
+      <w:r>
+        <w:t>, 2006</w:t>
+      </w:r>
+      <w:r>
+        <w:t xml:space="preserve"> . Disponível em: </w:t>
+      </w:r>
+      <w:hyperlink r:id="rId13" w:history="1">
+        <w:r>
+          <w:rPr>
+            <w:rStyle w:val="Hyperlink"/>
+          </w:rPr>
+          <w:t>http://www.revistasusp.sibi</w:t>
+        </w:r>
+        <w:r>
+          <w:rPr>
+            <w:rStyle w:val="Hyperlink"/>
+          </w:rPr>
+          <w:t>.</w:t>
+        </w:r>
+        <w:r>
+          <w:rPr>
+            <w:rStyle w:val="Hyperlink"/>
+          </w:rPr>
+          <w:t>usp.br/scielo.php?script=sci_arttext&amp;pid=S1678-51772006000400003&amp;lng=pt&amp;nrm=iso</w:t>
+        </w:r>
+      </w:hyperlink>
+      <w:r>
+        <w:t>.</w:t>
+      </w:r>
+      <w:r>
+        <w:t xml:space="preserve"> Último acesso feito em 08/07/2011.</w:t>
       </w:r>
     </w:p>
     <w:p>
@@ -14883,31 +15488,37 @@
         <w:rPr>
           <w:lang w:val="en-US"/>
         </w:rPr>
-        <w:t>(ITU-T, 200</w:t>
+        <w:t>(ITU-T, 2004)</w:t>
       </w:r>
       <w:r>
         <w:rPr>
           <w:lang w:val="en-US"/>
         </w:rPr>
-        <w:t>8</w:t>
+        <w:t xml:space="preserve"> </w:t>
       </w:r>
       <w:r>
         <w:rPr>
           <w:lang w:val="en-US"/>
         </w:rPr>
-        <w:t xml:space="preserve">) </w:t>
+        <w:t xml:space="preserve">ITU-T – </w:t>
       </w:r>
       <w:r>
         <w:rPr>
           <w:lang w:val="en-US"/>
         </w:rPr>
-        <w:t xml:space="preserve">ITU-T – </w:t>
+        <w:t xml:space="preserve">ITU-T Recommendation J.144. Objective perceptual video quality </w:t>
       </w:r>
       <w:r>
         <w:rPr>
           <w:lang w:val="en-US"/>
         </w:rPr>
-        <w:t xml:space="preserve">ITU-T Recommendation J.247 : Objective perceptual multimedia video quality measurement in the presence of a full reference. </w:t>
+        <w:t>m</w:t>
+      </w:r>
+      <w:r>
+        <w:rPr>
+          <w:lang w:val="en-US"/>
+        </w:rPr>
+        <w:t xml:space="preserve">easurement techniques for digital cable television in the presence of a full reference. </w:t>
       </w:r>
       <w:r>
         <w:rPr>
@@ -14916,20 +15527,70 @@
         <w:t>International Telecommunication Union</w:t>
       </w:r>
       <w:r>
-        <w:t>, 2008.</w:t>
+        <w:t>, Suiça, 2004.</w:t>
+      </w:r>
+      <w:r>
+        <w:t xml:space="preserve"> </w:t>
       </w:r>
       <w:r>
         <w:rPr>
           <w:highlight w:val="yellow"/>
         </w:rPr>
-        <w:t xml:space="preserve"> [Não tenho essas referências, onde conseguir??]</w:t>
+        <w:t>[Não tenho essas referências, onde conseguir??]</w:t>
       </w:r>
     </w:p>
     <w:p>
-      <w:pPr>
+      <w:r>
         <w:rPr>
           <w:lang w:val="en-US"/>
         </w:rPr>
+        <w:t>(ITU-T, 200</w:t>
+      </w:r>
+      <w:r>
+        <w:rPr>
+          <w:lang w:val="en-US"/>
+        </w:rPr>
+        <w:t>8</w:t>
+      </w:r>
+      <w:r>
+        <w:rPr>
+          <w:lang w:val="en-US"/>
+        </w:rPr>
+        <w:t xml:space="preserve">) </w:t>
+      </w:r>
+      <w:r>
+        <w:rPr>
+          <w:lang w:val="en-US"/>
+        </w:rPr>
+        <w:t xml:space="preserve">ITU-T – </w:t>
+      </w:r>
+      <w:r>
+        <w:rPr>
+          <w:lang w:val="en-US"/>
+        </w:rPr>
+        <w:t xml:space="preserve">ITU-T Recommendation J.247 : Objective perceptual multimedia video quality measurement in the presence of a full reference. </w:t>
+      </w:r>
+      <w:r>
+        <w:rPr>
+          <w:i/>
+        </w:rPr>
+        <w:t>International Telecommunication Union</w:t>
+      </w:r>
+      <w:r>
+        <w:t>, 2008.</w:t>
+      </w:r>
+      <w:r>
+        <w:rPr>
+          <w:highlight w:val="yellow"/>
+        </w:rPr>
+        <w:t xml:space="preserve"> [Não tenho essas referências, onde conseguir??]</w:t>
+      </w:r>
+    </w:p>
+    <w:p>
+      <w:pPr>
+        <w:rPr>
+          <w:lang w:val="en-US"/>
+        </w:rPr>
       </w:pPr>
       <w:r>
         <w:t xml:space="preserve">(LG, 2011) </w:t>
@@ -14943,7 +15604,7 @@
       <w:r>
         <w:t xml:space="preserve">Disponível em </w:t>
       </w:r>
-      <w:hyperlink r:id="rId13" w:history="1">
+      <w:hyperlink r:id="rId14" w:history="1">
         <w:r>
           <w:rPr>
             <w:rStyle w:val="Hyperlink"/>
@@ -14998,6 +15659,7 @@
         <w:rPr>
           <w:lang w:val="en-US"/>
         </w:rPr>
+        <w:lastRenderedPageBreak/>
         <w:t>(Mendiburu, 2009)</w:t>
       </w:r>
       <w:r>
@@ -15022,14 +15684,20 @@
     <w:p>
       <w:pPr>
         <w:jc w:val="both"/>
-      </w:pPr>
-      <w:r>
+        <w:rPr>
+          <w:lang w:val="en-US"/>
+        </w:rPr>
+      </w:pPr>
+      <w:r>
+        <w:rPr>
+          <w:lang w:val="en-US"/>
+        </w:rPr>
         <w:t xml:space="preserve">(Nintendo, 2011) Nintendo of America Inc. – Nintendo 3DS, 2011. </w:t>
       </w:r>
       <w:r>
         <w:t xml:space="preserve">Disponível em </w:t>
       </w:r>
-      <w:hyperlink r:id="rId14" w:history="1">
+      <w:hyperlink r:id="rId15" w:history="1">
         <w:r>
           <w:rPr>
             <w:rStyle w:val="Hyperlink"/>
@@ -15038,7 +15706,13 @@
         </w:r>
       </w:hyperlink>
       <w:r>
-        <w:t>. Último acesso feito em 24/06/2011.</w:t>
+        <w:t xml:space="preserve">. </w:t>
+      </w:r>
+      <w:r>
+        <w:rPr>
+          <w:lang w:val="en-US"/>
+        </w:rPr>
+        <w:t>Último acesso feito em 24/06/2011.</w:t>
       </w:r>
     </w:p>
     <w:p>
@@ -15052,7 +15726,94 @@
         <w:rPr>
           <w:lang w:val="en-US"/>
         </w:rPr>
-        <w:lastRenderedPageBreak/>
+        <w:t xml:space="preserve">(Richardson, 2003) Richardson, I. E. G. </w:t>
+      </w:r>
+      <w:r>
+        <w:rPr>
+          <w:lang w:val="en-US"/>
+        </w:rPr>
+        <w:t xml:space="preserve">– </w:t>
+      </w:r>
+      <w:r>
+        <w:rPr>
+          <w:lang w:val="en-US"/>
+        </w:rPr>
+        <w:t>H.264 and MPEG-4 Video</w:t>
+      </w:r>
+      <w:r>
+        <w:rPr>
+          <w:lang w:val="en-US"/>
+        </w:rPr>
+        <w:t xml:space="preserve"> </w:t>
+      </w:r>
+      <w:r>
+        <w:rPr>
+          <w:lang w:val="en-US"/>
+        </w:rPr>
+        <w:t>Compression</w:t>
+      </w:r>
+      <w:r>
+        <w:rPr>
+          <w:lang w:val="en-US"/>
+        </w:rPr>
+        <w:t xml:space="preserve"> – </w:t>
+      </w:r>
+      <w:r>
+        <w:rPr>
+          <w:lang w:val="en-US"/>
+        </w:rPr>
+        <w:t>Video Coding for Next-generation Multimedia</w:t>
+      </w:r>
+      <w:r>
+        <w:rPr>
+          <w:lang w:val="en-US"/>
+        </w:rPr>
+        <w:t>. Wiley, England, 2003.</w:t>
+      </w:r>
+    </w:p>
+    <w:p>
+      <w:pPr>
+        <w:jc w:val="both"/>
+        <w:rPr>
+          <w:lang w:val="en-US"/>
+        </w:rPr>
+      </w:pPr>
+      <w:r>
+        <w:rPr>
+          <w:lang w:val="en-US"/>
+        </w:rPr>
+        <w:t>(Salomon, 2008)</w:t>
+      </w:r>
+      <w:r>
+        <w:rPr>
+          <w:lang w:val="en-US"/>
+        </w:rPr>
+        <w:t xml:space="preserve"> Salomon, D. –</w:t>
+      </w:r>
+      <w:r>
+        <w:rPr>
+          <w:lang w:val="en-US"/>
+        </w:rPr>
+        <w:t xml:space="preserve"> A Concise Introduction to Data Compression (Undergrad</w:t>
+      </w:r>
+      <w:r>
+        <w:rPr>
+          <w:lang w:val="en-US"/>
+        </w:rPr>
+        <w:t>uate Topics in Computer Science). Springer, England, 2008.</w:t>
+      </w:r>
+    </w:p>
+    <w:p>
+      <w:pPr>
+        <w:jc w:val="both"/>
+        <w:rPr>
+          <w:lang w:val="en-US"/>
+        </w:rPr>
+      </w:pPr>
+      <w:r>
+        <w:rPr>
+          <w:lang w:val="en-US"/>
+        </w:rPr>
         <w:t xml:space="preserve">(Smolic et al.) </w:t>
       </w:r>
       <w:r>
@@ -15224,7 +15985,7 @@
         </w:rPr>
         <w:t xml:space="preserve"> DOI = </w:t>
       </w:r>
-      <w:hyperlink r:id="rId15" w:history="1">
+      <w:hyperlink r:id="rId16" w:history="1">
         <w:r>
           <w:rPr>
             <w:rStyle w:val="Hyperlink"/>
@@ -15285,7 +16046,7 @@
       <w:r>
         <w:t xml:space="preserve">Disponível em </w:t>
       </w:r>
-      <w:hyperlink r:id="rId16" w:anchor="technology/3dtv/" w:history="1">
+      <w:hyperlink r:id="rId17" w:anchor="technology/3dtv/" w:history="1">
         <w:r>
           <w:rPr>
             <w:rStyle w:val="Hyperlink"/>
@@ -15419,7 +16180,7 @@
         </w:rPr>
         <w:t xml:space="preserve"> </w:t>
       </w:r>
-      <w:hyperlink r:id="rId17" w:history="1">
+      <w:hyperlink r:id="rId18" w:history="1">
         <w:r>
           <w:rPr>
             <w:rStyle w:val="Hyperlink"/>
@@ -15474,10 +16235,14 @@
       <w:r>
         <w:rPr>
           <w:i/>
+          <w:lang w:val="en-US"/>
         </w:rPr>
         <w:t>Proceedings of SPIE Applications of Digital Image Processing</w:t>
       </w:r>
       <w:r>
+        <w:rPr>
+          <w:lang w:val="en-US"/>
+        </w:rPr>
         <w:t>, 300-308, 2004.</w:t>
       </w:r>
     </w:p>
@@ -15642,19 +16407,7 @@
           <w:rPr>
             <w:rStyle w:val="Hyperlink"/>
           </w:rPr>
-          <w:t>http://idgnow.uol.com.br/compu</w:t>
-        </w:r>
-        <w:r>
-          <w:rPr>
-            <w:rStyle w:val="Hyperlink"/>
-          </w:rPr>
-          <w:t>t</w:t>
-        </w:r>
-        <w:r>
-          <w:rPr>
-            <w:rStyle w:val="Hyperlink"/>
-          </w:rPr>
-          <w:t>acao_pessoal/2010/08/02/pesquisa-80-das-tvs-vendidas-nos-eua-em-2014-terao-3d</w:t>
+          <w:t>http://idgnow.uol.com.br/computacao_pessoal/2010/08/02/pesquisa-80-das-tvs-vendidas-nos-eua-em-2014-terao-3d</w:t>
         </w:r>
       </w:hyperlink>
       <w:r>
@@ -16360,6 +17113,46 @@
       <w:lang w:eastAsia="ar-SA"/>
     </w:rPr>
   </w:style>
+  <w:style w:type="character" w:styleId="TextodoEspaoReservado">
+    <w:name w:val="Placeholder Text"/>
+    <w:basedOn w:val="Fontepargpadro"/>
+    <w:uiPriority w:val="99"/>
+    <w:semiHidden/>
+    <w:rsid w:val="008A724C"/>
+    <w:rPr>
+      <w:color w:val="808080"/>
+    </w:rPr>
+  </w:style>
+  <w:style w:type="paragraph" w:styleId="Textodebalo">
+    <w:name w:val="Balloon Text"/>
+    <w:basedOn w:val="Normal"/>
+    <w:link w:val="TextodebaloChar"/>
+    <w:uiPriority w:val="99"/>
+    <w:semiHidden/>
+    <w:unhideWhenUsed/>
+    <w:rsid w:val="008A724C"/>
+    <w:pPr>
+      <w:spacing w:after="0" w:line="240" w:lineRule="auto"/>
+    </w:pPr>
+    <w:rPr>
+      <w:rFonts w:ascii="Tahoma" w:hAnsi="Tahoma" w:cs="Tahoma"/>
+      <w:sz w:val="16"/>
+      <w:szCs w:val="16"/>
+    </w:rPr>
+  </w:style>
+  <w:style w:type="character" w:customStyle="1" w:styleId="TextodebaloChar">
+    <w:name w:val="Texto de balão Char"/>
+    <w:basedOn w:val="Fontepargpadro"/>
+    <w:link w:val="Textodebalo"/>
+    <w:uiPriority w:val="99"/>
+    <w:semiHidden/>
+    <w:rsid w:val="008A724C"/>
+    <w:rPr>
+      <w:rFonts w:ascii="Tahoma" w:hAnsi="Tahoma" w:cs="Tahoma"/>
+      <w:sz w:val="16"/>
+      <w:szCs w:val="16"/>
+    </w:rPr>
+  </w:style>
 </w:styles>
 </file>
 
@@ -16793,6 +17586,46 @@
       <w:sz w:val="24"/>
       <w:szCs w:val="24"/>
       <w:lang w:eastAsia="ar-SA"/>
+    </w:rPr>
+  </w:style>
+  <w:style w:type="character" w:styleId="TextodoEspaoReservado">
+    <w:name w:val="Placeholder Text"/>
+    <w:basedOn w:val="Fontepargpadro"/>
+    <w:uiPriority w:val="99"/>
+    <w:semiHidden/>
+    <w:rsid w:val="008A724C"/>
+    <w:rPr>
+      <w:color w:val="808080"/>
+    </w:rPr>
+  </w:style>
+  <w:style w:type="paragraph" w:styleId="Textodebalo">
+    <w:name w:val="Balloon Text"/>
+    <w:basedOn w:val="Normal"/>
+    <w:link w:val="TextodebaloChar"/>
+    <w:uiPriority w:val="99"/>
+    <w:semiHidden/>
+    <w:unhideWhenUsed/>
+    <w:rsid w:val="008A724C"/>
+    <w:pPr>
+      <w:spacing w:after="0" w:line="240" w:lineRule="auto"/>
+    </w:pPr>
+    <w:rPr>
+      <w:rFonts w:ascii="Tahoma" w:hAnsi="Tahoma" w:cs="Tahoma"/>
+      <w:sz w:val="16"/>
+      <w:szCs w:val="16"/>
+    </w:rPr>
+  </w:style>
+  <w:style w:type="character" w:customStyle="1" w:styleId="TextodebaloChar">
+    <w:name w:val="Texto de balão Char"/>
+    <w:basedOn w:val="Fontepargpadro"/>
+    <w:link w:val="Textodebalo"/>
+    <w:uiPriority w:val="99"/>
+    <w:semiHidden/>
+    <w:rsid w:val="008A724C"/>
+    <w:rPr>
+      <w:rFonts w:ascii="Tahoma" w:hAnsi="Tahoma" w:cs="Tahoma"/>
+      <w:sz w:val="16"/>
+      <w:szCs w:val="16"/>
     </w:rPr>
   </w:style>
 </w:styles>
@@ -17088,7 +17921,7 @@
 </file>
 
 <file path=customXml/itemProps1.xml><?xml version="1.0" encoding="utf-8"?>
-<ds:datastoreItem xmlns:ds="http://schemas.openxmlformats.org/officeDocument/2006/customXml" ds:itemID="{0B75FFF2-8719-44B7-B8AE-3F037CFACFA7}">
+<ds:datastoreItem xmlns:ds="http://schemas.openxmlformats.org/officeDocument/2006/customXml" ds:itemID="{88F17E7A-8234-436F-80B6-F680EEB425FF}">
   <ds:schemaRefs>
     <ds:schemaRef ds:uri="http://schemas.openxmlformats.org/officeDocument/2006/bibliography"/>
   </ds:schemaRefs>

</xml_diff>

<commit_message>
Mestrado - Finalizado o texto da qualificacao. - Nota no readme para lembrar de colocar palavras estrangeiras em itálico - Adicionado novos artigos
</commit_message>
<xml_diff>
--- a/1-Meus-Artigos/Qualificacao/Qualificacao-Matheus-2011.docx
+++ b/1-Meus-Artigos/Qualificacao/Qualificacao-Matheus-2011.docx
@@ -1790,17 +1790,17 @@
         <w:t>, além de quebrar o paradigma de como os espectadores estão acostumados a assistir televisão</w:t>
       </w:r>
       <w:r>
-        <w:t xml:space="preserve">. Visando o descarte desses óculos ou qualquer outro dispositivo na visualização de vídeos 3D, temos a tecnologia envolvida na criação de monitores </w:t>
+        <w:t xml:space="preserve">. Visando o descarte desses óculos ou qualquer outro dispositivo na visualização de vídeos 3D, temos a tecnologia envolvida na criação de monitores autoestereoscópicos, </w:t>
+      </w:r>
+      <w:r>
+        <w:t>os quais,</w:t>
+      </w:r>
+      <w:r>
+        <w:t xml:space="preserve"> como o próprio nome diz, são capazes de gerar </w:t>
       </w:r>
       <w:r>
         <w:lastRenderedPageBreak/>
-        <w:t xml:space="preserve">autoestereoscópicos, </w:t>
-      </w:r>
-      <w:r>
-        <w:t>os quais,</w:t>
-      </w:r>
-      <w:r>
-        <w:t xml:space="preserve"> como o próprio nome diz, são capazes de gerar sozinhos a sensação de profundidade nas imagens reproduzidas. Tal feito é realizado criando-se diferentes visões estéreo de uma mesma cena, vista por ângulos diferentes e limitadas a certo segmento do campo de visão do espectador, fazendo com que </w:t>
+        <w:t xml:space="preserve">sozinhos a sensação de profundidade nas imagens reproduzidas. Tal feito é realizado criando-se diferentes visões estéreo de uma mesma cena, vista por ângulos diferentes e limitadas a certo segmento do campo de visão do espectador, fazendo com que </w:t>
       </w:r>
       <w:r>
         <w:t>este</w:t>
@@ -2034,11 +2034,11 @@
         <w:jc w:val="both"/>
       </w:pPr>
       <w:r>
-        <w:t xml:space="preserve">Na parte científica, os vídeos estereoscópicos têm grande relevância em aplicações médicas, tais como a visualização de estruturas complexas em 3D, permitindo ao médico fazer uma melhor análise na hora de uma cirurgia, por </w:t>
+        <w:t xml:space="preserve">Na parte científica, os vídeos estereoscópicos têm grande relevância em aplicações médicas, tais como a visualização de estruturas complexas em 3D, permitindo ao médico fazer uma melhor análise na hora de uma cirurgia, por exemplo. A área de robótica também pode se beneficiar de técnicas estereoscópicas </w:t>
       </w:r>
       <w:r>
         <w:lastRenderedPageBreak/>
-        <w:t xml:space="preserve">exemplo. A área de robótica também pode se beneficiar de técnicas estereoscópicas para reconhecimento de imagens e rastreamento de objetos por robôs, como estudado por </w:t>
+        <w:t xml:space="preserve">para reconhecimento de imagens e rastreamento de objetos por robôs, como estudado por </w:t>
       </w:r>
       <w:r>
         <w:rPr>
@@ -2568,7 +2568,6 @@
           <w:rFonts w:eastAsiaTheme="minorEastAsia"/>
           <w:b/>
         </w:rPr>
-        <w:lastRenderedPageBreak/>
         <w:t>Equação 1 – Conversão do espaço de cor</w:t>
       </w:r>
       <w:r>
@@ -3159,20 +3158,20 @@
         <w:t xml:space="preserve"> de modo que pudessem ser utilizados com pouca ou nenhuma alteração na infraestrutura de </w:t>
       </w:r>
       <w:r>
-        <w:t xml:space="preserve">hardware </w:t>
+        <w:t>hardware disponível para visualização.</w:t>
+      </w:r>
+      <w:r>
+        <w:t xml:space="preserve"> Nestes formatos o par estéreo</w:t>
+      </w:r>
+      <w:r>
+        <w:t xml:space="preserve"> é armazenado</w:t>
+      </w:r>
+      <w:r>
+        <w:t xml:space="preserve"> (em </w:t>
       </w:r>
       <w:r>
         <w:lastRenderedPageBreak/>
-        <w:t>disponível para visualização.</w:t>
-      </w:r>
-      <w:r>
-        <w:t xml:space="preserve"> Nestes formatos o par estéreo</w:t>
-      </w:r>
-      <w:r>
-        <w:t xml:space="preserve"> é armazenado</w:t>
-      </w:r>
-      <w:r>
-        <w:t xml:space="preserve"> (em um container AVI, por exemplo)</w:t>
+        <w:t>um container AVI, por exemplo)</w:t>
       </w:r>
       <w:r>
         <w:t xml:space="preserve">, sendo que cada quadro </w:t>
@@ -3383,7 +3382,6 @@
       <w:r>
         <w:rPr>
           <w:i/>
-          <w:lang w:val="en-US"/>
         </w:rPr>
         <w:t>Video plus Depth</w:t>
       </w:r>
@@ -3399,7 +3397,6 @@
       <w:r>
         <w:rPr>
           <w:i/>
-          <w:lang w:val="en-US"/>
         </w:rPr>
         <w:t>MultiView plus Depth</w:t>
       </w:r>
@@ -3427,7 +3424,6 @@
       <w:r>
         <w:rPr>
           <w:i/>
-          <w:lang w:val="en-US"/>
         </w:rPr>
         <w:t>Layered Depth Video</w:t>
       </w:r>
@@ -3454,8 +3450,11 @@
         <w:jc w:val="both"/>
       </w:pPr>
       <w:r>
+        <w:t xml:space="preserve">Por serem mais flexíveis e possibilitarem a criação de visões virtuais, a codificação baseada em vídeo e profundidade se mostra um ator importante </w:t>
+      </w:r>
+      <w:r>
         <w:lastRenderedPageBreak/>
-        <w:t xml:space="preserve">Por serem mais flexíveis e possibilitarem a criação de visões virtuais, a codificação baseada em vídeo e profundidade se mostra um ator importante para o futuro da tecnologia 3D. Pesquisas vêm sendo desenvolvidas em cima desta abordagem, como a criação de câmeras que capturam a cena e já geram o mapa de profundidades </w:t>
+        <w:t xml:space="preserve">para o futuro da tecnologia 3D. Pesquisas vêm sendo desenvolvidas em cima desta abordagem, como a criação de câmeras que capturam a cena e já geram o mapa de profundidades </w:t>
       </w:r>
       <w:r>
         <w:t>(Fehn et al., 2002)</w:t>
@@ -3492,7 +3491,13 @@
         <w:t>, esta</w:t>
       </w:r>
       <w:r>
-        <w:t xml:space="preserve"> realizada por Vetro (),</w:t>
+        <w:t xml:space="preserve"> realizada por Vetro (</w:t>
+      </w:r>
+      <w:r>
+        <w:t>2010)</w:t>
+      </w:r>
+      <w:r>
+        <w:t>,</w:t>
       </w:r>
       <w:r>
         <w:t xml:space="preserve"> </w:t>
@@ -3507,13 +3512,7 @@
         <w:t xml:space="preserve"> </w:t>
       </w:r>
       <w:r>
-        <w:t xml:space="preserve">de representação de cada um. Ao final do artigo, o autor observa a falta de adoção de formatos que garantam interoperabilidade entre diferentes sistemas estereoscópicos. </w:t>
-      </w:r>
-      <w:r>
-        <w:t>Smolic et al. (2009)</w:t>
-      </w:r>
-      <w:r>
-        <w:t xml:space="preserve"> também aponta este problema e tenta solucioná-lo </w:t>
+        <w:t xml:space="preserve">de representação de cada um. Ao final do artigo, o autor observa a falta de adoção de formatos que garantam interoperabilidade entre diferentes sistemas estereoscópicos. Smolic et al. (2009) também aponta este problema e tenta solucioná-lo </w:t>
       </w:r>
       <w:r>
         <w:t>propondo o</w:t>
@@ -3532,6 +3531,566 @@
       </w:r>
       <w:r>
         <w:t xml:space="preserve"> armazenamento de dados desnecessários.</w:t>
+      </w:r>
+    </w:p>
+    <w:p>
+      <w:pPr>
+        <w:pStyle w:val="PargrafodaLista"/>
+        <w:numPr>
+          <w:ilvl w:val="2"/>
+          <w:numId w:val="1"/>
+        </w:numPr>
+        <w:jc w:val="both"/>
+      </w:pPr>
+      <w:r>
+        <w:t>Compressão</w:t>
+      </w:r>
+      <w:r>
+        <w:t xml:space="preserve"> </w:t>
+      </w:r>
+      <w:r>
+        <w:rPr>
+          <w:highlight w:val="yellow"/>
+        </w:rPr>
+        <w:t>[melhorar e atualizar referências]</w:t>
+      </w:r>
+      <w:r>
+        <w:t xml:space="preserve"> (Smolic et al., 2009)</w:t>
+      </w:r>
+    </w:p>
+    <w:p>
+      <w:pPr>
+        <w:pStyle w:val="PargrafodaLista"/>
+        <w:ind w:left="1224" w:firstLine="192"/>
+        <w:jc w:val="both"/>
+      </w:pPr>
+      <w:r>
+        <w:t>U</w:t>
+      </w:r>
+      <w:r>
+        <w:t>m stream de vídeo é na verdade uma sequência de imagens (chamadas de quadros) que</w:t>
+      </w:r>
+      <w:r>
+        <w:t>,</w:t>
+      </w:r>
+      <w:r>
+        <w:t xml:space="preserve"> mostradas em conjunto a certa frequência</w:t>
+      </w:r>
+      <w:r>
+        <w:t>,</w:t>
+      </w:r>
+      <w:r>
+        <w:t xml:space="preserve"> nos </w:t>
+      </w:r>
+      <w:r>
+        <w:t>dá</w:t>
+      </w:r>
+      <w:r>
+        <w:t xml:space="preserve"> a sensação de movimento. Tendo isso em vista, o primeiro passo na compressão de vídeo digital é utilizar em cada quadro a compressão aplicada em imagens para eliminar as informações de redundância que estas apresentam. Isso pode envolver tanto métodos de compressão sem perdas quanto com perdas, o que influencia na qualidade da imagem resultante.</w:t>
+      </w:r>
+    </w:p>
+    <w:p>
+      <w:pPr>
+        <w:pStyle w:val="PargrafodaLista"/>
+        <w:ind w:left="1224" w:firstLine="192"/>
+        <w:jc w:val="both"/>
+      </w:pPr>
+      <w:r>
+        <w:t>O processo de compressão de imagens envolve aplicar uma redução do espaço de cor, tendo em vista diminuir a quantidade de</w:t>
+      </w:r>
+      <w:r>
+        <w:t xml:space="preserve"> informação</w:t>
+      </w:r>
+      <w:r>
+        <w:t xml:space="preserve"> cores para promover compressão</w:t>
+      </w:r>
+      <w:r>
+        <w:t xml:space="preserve">, como visto na </w:t>
+      </w:r>
+      <w:r>
+        <w:rPr>
+          <w:highlight w:val="yellow"/>
+        </w:rPr>
+        <w:t>Seção 3.1</w:t>
+      </w:r>
+      <w:r>
+        <w:t xml:space="preserve">. Logo após, há aplicação de uma transformada, uma função matemática que vai mudar a forma de representação dos dados em função da sua </w:t>
+      </w:r>
+      <w:r>
+        <w:t>frequência</w:t>
+      </w:r>
+      <w:r>
+        <w:t xml:space="preserve">, e posterior quantização, que visa eliminar as </w:t>
+      </w:r>
+      <w:r>
+        <w:t>frequências</w:t>
+      </w:r>
+      <w:r>
+        <w:t xml:space="preserve"> mais altas do que certo limiar</w:t>
+      </w:r>
+      <w:r>
+        <w:t>, sendo</w:t>
+      </w:r>
+      <w:r>
+        <w:t>,</w:t>
+      </w:r>
+      <w:r>
+        <w:t xml:space="preserve"> portanto</w:t>
+      </w:r>
+      <w:r>
+        <w:t>,</w:t>
+      </w:r>
+      <w:r>
+        <w:t xml:space="preserve"> com perdas</w:t>
+      </w:r>
+      <w:r>
+        <w:t>. Dependendo do limiar estabelecido, o olho humano pode não perceber diferenças significativas, ou seja, obtém-se maior ou menor qualidade. Exemplos de transformadas comumente utilizadas são a DCT (</w:t>
+      </w:r>
+      <w:r>
+        <w:rPr>
+          <w:i/>
+        </w:rPr>
+        <w:t>Discrete Cossine Transform</w:t>
+      </w:r>
+      <w:r>
+        <w:t>) e DWT (</w:t>
+      </w:r>
+      <w:r>
+        <w:rPr>
+          <w:i/>
+        </w:rPr>
+        <w:t>Discrete Wavelet Transform</w:t>
+      </w:r>
+      <w:r>
+        <w:t>)</w:t>
+      </w:r>
+      <w:r>
+        <w:t xml:space="preserve"> </w:t>
+      </w:r>
+      <w:r>
+        <w:t>(Gonzalez &amp; Woods, 2008)</w:t>
+      </w:r>
+      <w:r>
+        <w:t>.</w:t>
+      </w:r>
+      <w:r>
+        <w:t xml:space="preserve"> Com isso, são eliminadas as redundâncias espaciais e psicovisuais</w:t>
+      </w:r>
+      <w:r>
+        <w:t xml:space="preserve">. Por fim, é feita a redundância estatística, sem perda, a qual atribui o número de bits para cada dado conforme a freqüência em que aparecem, garantindo compressão. Destas, as mais conhecidas são Huffman, LZW e </w:t>
+      </w:r>
+      <w:r>
+        <w:t>por carreira</w:t>
+      </w:r>
+      <w:r>
+        <w:t>.</w:t>
+      </w:r>
+    </w:p>
+    <w:p>
+      <w:pPr>
+        <w:pStyle w:val="PargrafodaLista"/>
+        <w:ind w:left="1224" w:firstLine="192"/>
+        <w:jc w:val="both"/>
+      </w:pPr>
+      <w:r>
+        <w:t>Além de aplicar a compressão em cada imagem, temos nos vídeos outro tipo de redundância a ser explorada: a redundância temporal. Esta é representada pela similaridade entre quadros vizinhos de uma sequência, resultando em dados que podem ser eliminados. Como os quadros são similares, o proposto é codificar apenas alguns e predizer como serão os próximos,</w:t>
+      </w:r>
+      <w:r>
+        <w:t xml:space="preserve"> armazenando somente os dados das diferenças entre eles</w:t>
+      </w:r>
+      <w:r>
+        <w:t>.</w:t>
+      </w:r>
+    </w:p>
+    <w:p>
+      <w:pPr>
+        <w:pStyle w:val="PargrafodaLista"/>
+        <w:ind w:left="1224" w:firstLine="192"/>
+        <w:jc w:val="both"/>
+      </w:pPr>
+      <w:r>
+        <w:t xml:space="preserve">Para a remoção da redundância temporal, </w:t>
+      </w:r>
+      <w:r>
+        <w:t>baseado no padrão MPEG-1</w:t>
+      </w:r>
+      <w:r>
+        <w:t>, os quadros são classificados em I, P ou B (Chapman &amp; Chapman, 2004</w:t>
+      </w:r>
+      <w:r>
+        <w:t xml:space="preserve">; </w:t>
+      </w:r>
+      <w:r>
+        <w:t xml:space="preserve">Sayood, </w:t>
+      </w:r>
+      <w:r>
+        <w:lastRenderedPageBreak/>
+        <w:t>2005</w:t>
+      </w:r>
+      <w:r>
+        <w:t>). Os quadros I (</w:t>
+      </w:r>
+      <w:r>
+        <w:rPr>
+          <w:i/>
+          <w:lang w:val="en-US"/>
+        </w:rPr>
+        <w:t>Intracoded frames</w:t>
+      </w:r>
+      <w:r>
+        <w:t>) são aqueles que sofrem apenas a compressão espacial, através dos algoritmos de compressão de imagens. Os quadros P (</w:t>
+      </w:r>
+      <w:r>
+        <w:rPr>
+          <w:i/>
+          <w:lang w:val="en-US"/>
+        </w:rPr>
+        <w:t>Predictive frames</w:t>
+      </w:r>
+      <w:r>
+        <w:t xml:space="preserve">) são codificados em relação a um quadro I ou P anteriores a ele, obtendo-se uma estimativa do que mudou entre ele e seu antecessor (estimativa de movimento), ou seja, excluímos este quadro e ficamos apenas com os dados da estimativa de movimento para posterior reconstrução deste. Como essa predição envolve erros, é também codificada uma tabela de compensação de movimento, contendo a diferença entre a posição estimada e a posição real dos objetos. Como outros quadros P podem ser codificados a partir de um quadro P anterior, há uma propagação de erros, e por essa razão, deve-se estabelecer um limite de criação de quadros P consecutivos, chamado de </w:t>
+      </w:r>
+      <w:r>
+        <w:rPr>
+          <w:i/>
+          <w:lang w:val="en-US"/>
+        </w:rPr>
+        <w:t>Prediction Span</w:t>
+      </w:r>
+      <w:r>
+        <w:t>. Por fim, os quadros B (</w:t>
+      </w:r>
+      <w:r>
+        <w:rPr>
+          <w:i/>
+          <w:lang w:val="en-US"/>
+        </w:rPr>
+        <w:t>Bidirectional frames</w:t>
+      </w:r>
+      <w:r>
+        <w:t>) são codificados tanto em relação ao um quadro P ou I anterior a eles quanto em relação a um quadro P ou I posterior a eles, obtendo-se uma taxa maior de compressão, porém impactando o tempo de processamento, já que precisamos esperar os quadros P ou I posteriores serem processados para o cálculo.</w:t>
+      </w:r>
+    </w:p>
+    <w:p>
+      <w:pPr>
+        <w:pStyle w:val="PargrafodaLista"/>
+        <w:numPr>
+          <w:ilvl w:val="2"/>
+          <w:numId w:val="1"/>
+        </w:numPr>
+        <w:jc w:val="both"/>
+      </w:pPr>
+      <w:r>
+        <w:t xml:space="preserve">Limitações </w:t>
+      </w:r>
+      <w:r>
+        <w:t>na codificação</w:t>
+      </w:r>
+      <w:r>
+        <w:t xml:space="preserve"> de </w:t>
+      </w:r>
+      <w:r>
+        <w:t xml:space="preserve">imagens e </w:t>
+      </w:r>
+      <w:r>
+        <w:t>v</w:t>
+      </w:r>
+      <w:r>
+        <w:t>ídeo</w:t>
+      </w:r>
+      <w:r>
+        <w:t>s</w:t>
+      </w:r>
+      <w:r>
+        <w:t xml:space="preserve"> </w:t>
+      </w:r>
+      <w:r>
+        <w:t>e</w:t>
+      </w:r>
+      <w:r>
+        <w:t>stereoscópico</w:t>
+      </w:r>
+      <w:r>
+        <w:t>s</w:t>
+      </w:r>
+    </w:p>
+    <w:p>
+      <w:pPr>
+        <w:pStyle w:val="PargrafodaLista"/>
+        <w:ind w:left="1224" w:firstLine="192"/>
+        <w:jc w:val="both"/>
+      </w:pPr>
+      <w:r>
+        <w:t xml:space="preserve">Um problema na compressão de vídeos estereoscópicos utilizando a compressão de vídeo monocular é que o nível de compressão obtido </w:t>
+      </w:r>
+      <w:r>
+        <w:t xml:space="preserve">utilizando técnicas atuais </w:t>
+      </w:r>
+      <w:r>
+        <w:t>já não é suficiente, levando em conta que dependendo do tipo de visualização estereoscópica utilizado</w:t>
+      </w:r>
+      <w:r>
+        <w:t>,</w:t>
+      </w:r>
+      <w:r>
+        <w:t xml:space="preserve"> podemos ter o dobro ou mais de informações do que um vídeo monocular</w:t>
+      </w:r>
+      <w:r>
+        <w:t>. Além disso, co</w:t>
+      </w:r>
+      <w:r>
+        <w:t xml:space="preserve">mo discutido na </w:t>
+      </w:r>
+      <w:r>
+        <w:rPr>
+          <w:highlight w:val="yellow"/>
+        </w:rPr>
+        <w:t>Seção 3.2.2</w:t>
+      </w:r>
+      <w:r>
+        <w:t xml:space="preserve">, há a falta de um padrão de codificação específico para imagens </w:t>
+      </w:r>
+      <w:r>
+        <w:t xml:space="preserve">e </w:t>
+      </w:r>
+      <w:r>
+        <w:t xml:space="preserve">vídeos estereoscópicos. Isso </w:t>
+      </w:r>
+      <w:r>
+        <w:t>traz como consequência</w:t>
+      </w:r>
+      <w:r>
+        <w:t xml:space="preserve"> uma série de</w:t>
+      </w:r>
+      <w:r>
+        <w:t xml:space="preserve"> </w:t>
+      </w:r>
+      <w:r>
+        <w:t xml:space="preserve">pesquisas em andamento </w:t>
+      </w:r>
+      <w:r>
+        <w:t xml:space="preserve">para obter melhores resultados </w:t>
+      </w:r>
+      <w:r>
+        <w:t>na codificação de</w:t>
+      </w:r>
+      <w:r>
+        <w:t xml:space="preserve"> mídias estereoscópicas</w:t>
+      </w:r>
+      <w:r>
+        <w:t>, a maioria das vezes adaptando-se os padrões de codificação existentes</w:t>
+      </w:r>
+      <w:r>
+        <w:t>.</w:t>
+      </w:r>
+    </w:p>
+    <w:p>
+      <w:pPr>
+        <w:pStyle w:val="PargrafodaLista"/>
+        <w:ind w:left="1224" w:firstLine="192"/>
+        <w:jc w:val="both"/>
+      </w:pPr>
+      <w:r>
+        <w:t xml:space="preserve">Pode-se observar adaptações visando melhoria de desempenho para transmissão, como visto no </w:t>
+      </w:r>
+      <w:r>
+        <w:t>trabalho de Li et al. (2009),</w:t>
+      </w:r>
+      <w:r>
+        <w:t xml:space="preserve"> em que</w:t>
+      </w:r>
+      <w:r>
+        <w:t xml:space="preserve"> os autores buscam melhorar a eficiência da codificação MVC </w:t>
+      </w:r>
+      <w:r>
+        <w:t>presente</w:t>
+      </w:r>
+      <w:r>
+        <w:t xml:space="preserve"> como extensão do H.264, propondo uma nova estrutura de criação de visões adaptável. </w:t>
+      </w:r>
+      <w:r>
+        <w:t xml:space="preserve">Porém, o que é mais encontrado na literatura são pesquisas explorando um novo </w:t>
+      </w:r>
+      <w:r>
+        <w:t xml:space="preserve">tipo de redundância </w:t>
+      </w:r>
+      <w:r>
+        <w:t>encontrad</w:t>
+      </w:r>
+      <w:r>
+        <w:t>a</w:t>
+      </w:r>
+      <w:r>
+        <w:t xml:space="preserve"> em imagens estereoscópicas, chamad</w:t>
+      </w:r>
+      <w:r>
+        <w:t>a</w:t>
+      </w:r>
+      <w:r>
+        <w:t xml:space="preserve"> de </w:t>
+      </w:r>
+      <w:r>
+        <w:rPr>
+          <w:i/>
+        </w:rPr>
+        <w:t>worldline correlation</w:t>
+      </w:r>
+      <w:r>
+        <w:rPr>
+          <w:rStyle w:val="Refdenotaderodap"/>
+          <w:i/>
+        </w:rPr>
+        <w:footnoteReference w:id="3"/>
+      </w:r>
+      <w:r>
+        <w:rPr>
+          <w:i/>
+        </w:rPr>
+        <w:t xml:space="preserve"> </w:t>
+      </w:r>
+      <w:r>
+        <w:t>(</w:t>
+      </w:r>
+      <w:r>
+        <w:t>Balasubramaniyam</w:t>
+      </w:r>
+      <w:r>
+        <w:t xml:space="preserve"> et al., 2005; Adikari et al., 2005</w:t>
+      </w:r>
+      <w:r>
+        <w:t>)</w:t>
+      </w:r>
+      <w:r>
+        <w:t>. Como há uma</w:t>
+      </w:r>
+      <w:r>
+        <w:t xml:space="preserve"> grande semelhança entre as imagens do par estéreo, </w:t>
+      </w:r>
+      <w:r>
+        <w:t>é</w:t>
+      </w:r>
+      <w:r>
+        <w:t xml:space="preserve"> proposto que uma das imagens sirva de base para a predição da outra, parecido com a estimativa de movimento realizada na redundância temporal</w:t>
+      </w:r>
+      <w:r>
+        <w:t xml:space="preserve">. </w:t>
+      </w:r>
+      <w:r>
+        <w:t xml:space="preserve">Com isso, o par estéreo poderia ser codificado como apenas um sinal de vídeo, sendo o segundo sinal reconstruído pelas estimativas obtidas da </w:t>
+      </w:r>
+      <w:r>
+        <w:rPr>
+          <w:i/>
+        </w:rPr>
+        <w:t>worldline correlation</w:t>
+      </w:r>
+      <w:r>
+        <w:rPr>
+          <w:i/>
+        </w:rPr>
+        <w:t xml:space="preserve">, </w:t>
+      </w:r>
+      <w:r>
+        <w:t>obtendo-se assim boa taxa de compressão</w:t>
+      </w:r>
+      <w:r>
+        <w:t>.</w:t>
+      </w:r>
+      <w:r>
+        <w:t xml:space="preserve"> </w:t>
+      </w:r>
+    </w:p>
+    <w:p>
+      <w:pPr>
+        <w:pStyle w:val="PargrafodaLista"/>
+        <w:ind w:left="1224" w:firstLine="192"/>
+        <w:jc w:val="both"/>
+        <w:rPr>
+          <w:highlight w:val="yellow"/>
+        </w:rPr>
+      </w:pPr>
+      <w:r>
+        <w:t>Embora obtenham uma boa taxa de compressão, o</w:t>
+      </w:r>
+      <w:r>
+        <w:t xml:space="preserve"> que se </w:t>
+      </w:r>
+      <w:r>
+        <w:t xml:space="preserve">nota </w:t>
+      </w:r>
+      <w:r>
+        <w:t xml:space="preserve">em todas essas pesquisas </w:t>
+      </w:r>
+      <w:r>
+        <w:t xml:space="preserve">é que as técnicas </w:t>
+      </w:r>
+      <w:r>
+        <w:t>estudadas</w:t>
+      </w:r>
+      <w:r>
+        <w:t xml:space="preserve"> são voltadas cada uma para um tipo específico de visualização estereoscópica, não havendo uma técnica genérica que </w:t>
+      </w:r>
+      <w:r>
+        <w:lastRenderedPageBreak/>
+        <w:t>seja compatível para todos os tipos.</w:t>
+      </w:r>
+      <w:r>
+        <w:t xml:space="preserve"> Além disso, em nenhuma delas é considerada a visualização anaglífica.</w:t>
+      </w:r>
+      <w:r>
+        <w:t xml:space="preserve"> </w:t>
+      </w:r>
+      <w:r>
+        <w:t>T</w:t>
+      </w:r>
+      <w:r>
+        <w:t>estes feitos por Andrade &amp; Goularte (2009</w:t>
+      </w:r>
+      <w:r>
+        <w:t>; 2010</w:t>
+      </w:r>
+      <w:r>
+        <w:t xml:space="preserve">) mostram </w:t>
+      </w:r>
+      <w:r>
+        <w:t xml:space="preserve">que </w:t>
+      </w:r>
+      <w:r>
+        <w:t>a compressão de um par de vídeos estéreo</w:t>
+      </w:r>
+      <w:r>
+        <w:t>, através das estratégias utilizadas pelos codificadores atuais para subamostragem de crominância e aplicação de transformadas com posterior quantização</w:t>
+      </w:r>
+      <w:r>
+        <w:t xml:space="preserve">, </w:t>
+      </w:r>
+      <w:r>
+        <w:t>pode</w:t>
+      </w:r>
+      <w:r>
+        <w:t xml:space="preserve"> incluir ruídos </w:t>
+      </w:r>
+      <w:r>
+        <w:t xml:space="preserve">no vídeo resultante que impossibilitam a percepção de profundidade quando utilizado o método </w:t>
+      </w:r>
+      <w:r>
+        <w:t>anaglífico</w:t>
+      </w:r>
+      <w:r>
+        <w:t>. Os autores também encontram nestes trabalhos parâmetros adequados para ambas as etapas. Entretanto, por ainda armazenar o par estéreo, a taxa de compressão é baixa.</w:t>
+      </w:r>
+    </w:p>
+    <w:p>
+      <w:pPr>
+        <w:pStyle w:val="PargrafodaLista"/>
+        <w:numPr>
+          <w:ilvl w:val="0"/>
+          <w:numId w:val="1"/>
+        </w:numPr>
+        <w:jc w:val="both"/>
+      </w:pPr>
+      <w:r>
+        <w:t>Proposta de trabalho</w:t>
       </w:r>
     </w:p>
     <w:p>
@@ -3544,224 +4103,450 @@
         <w:jc w:val="both"/>
       </w:pPr>
       <w:r>
-        <w:t>Compressão</w:t>
-      </w:r>
-      <w:r>
-        <w:t xml:space="preserve"> </w:t>
-      </w:r>
-      <w:r>
-        <w:rPr>
-          <w:highlight w:val="yellow"/>
-        </w:rPr>
-        <w:t>[melhorar e atualizar referências]</w:t>
-      </w:r>
-      <w:r>
-        <w:t xml:space="preserve"> </w:t>
-      </w:r>
-      <w:r>
-        <w:t>(Smolic et al., 2009)</w:t>
+        <w:t xml:space="preserve">Apresentação da </w:t>
+      </w:r>
+      <w:r>
+        <w:t>p</w:t>
+      </w:r>
+      <w:r>
+        <w:t>roposta</w:t>
       </w:r>
     </w:p>
     <w:p>
       <w:pPr>
         <w:pStyle w:val="PargrafodaLista"/>
-        <w:ind w:left="792" w:firstLine="432"/>
+        <w:ind w:left="792" w:firstLine="624"/>
         <w:jc w:val="both"/>
       </w:pPr>
       <w:r>
-        <w:t>A compressão de vídeos envolve remoção de redundâncias estatísticas</w:t>
-      </w:r>
-      <w:r>
-        <w:t xml:space="preserve"> (relativas à codificação em si)</w:t>
-      </w:r>
-      <w:r>
-        <w:t>, espaciais</w:t>
-      </w:r>
-      <w:r>
-        <w:t xml:space="preserve"> (baseadas em características similares de pixels vizinhos)</w:t>
-      </w:r>
-      <w:r>
-        <w:t>, psicovisuais</w:t>
-      </w:r>
-      <w:r>
-        <w:t xml:space="preserve"> (explorando características do sistema visual humano)</w:t>
-      </w:r>
-      <w:r>
-        <w:t xml:space="preserve"> e temporais</w:t>
-      </w:r>
-      <w:r>
-        <w:t xml:space="preserve"> (baseadas em características similares de quadros próximos)</w:t>
-      </w:r>
-      <w:r>
-        <w:t>.</w:t>
-      </w:r>
-      <w:r>
-        <w:t xml:space="preserve"> Nesta seção, serão abordadas estratégias para remoção de cada tipo de redundância mencionada, sendo posteriormente discutidas as limitações encontradas quando tais técnicas são aplicadas na compressão de vídeos estereoscópicos.</w:t>
+        <w:t xml:space="preserve">Pelo exposto na </w:t>
+      </w:r>
+      <w:r>
+        <w:rPr>
+          <w:highlight w:val="yellow"/>
+        </w:rPr>
+        <w:t>S</w:t>
+      </w:r>
+      <w:r>
+        <w:rPr>
+          <w:highlight w:val="yellow"/>
+        </w:rPr>
+        <w:t xml:space="preserve">eção </w:t>
+      </w:r>
+      <w:r>
+        <w:rPr>
+          <w:highlight w:val="yellow"/>
+        </w:rPr>
+        <w:t>3.</w:t>
+      </w:r>
+      <w:r>
+        <w:rPr>
+          <w:highlight w:val="yellow"/>
+        </w:rPr>
+        <w:t>2</w:t>
+      </w:r>
+      <w:r>
+        <w:t xml:space="preserve">, </w:t>
+      </w:r>
+      <w:r>
+        <w:t>observa-se dois problemas na codificação de vídeos estereoscópicos</w:t>
+      </w:r>
+      <w:r>
+        <w:t xml:space="preserve">. O primeiro é </w:t>
+      </w:r>
+      <w:r>
+        <w:t xml:space="preserve">o grande volume de dados a ser armazenado, já que </w:t>
+      </w:r>
+      <w:r>
+        <w:t xml:space="preserve">se trabalha </w:t>
+      </w:r>
+      <w:r>
+        <w:t>com dois ou mais sinais de vídeo</w:t>
+      </w:r>
+      <w:r>
+        <w:t>, dependendo da tecnologia de visualização a ser empregada. O segundo é</w:t>
+      </w:r>
+      <w:r>
+        <w:t xml:space="preserve"> a falta de uma técnica de codificação</w:t>
+      </w:r>
+      <w:r>
+        <w:t xml:space="preserve"> </w:t>
+      </w:r>
+      <w:r>
+        <w:t>específic</w:t>
+      </w:r>
+      <w:r>
+        <w:t>a</w:t>
+      </w:r>
+      <w:r>
+        <w:t xml:space="preserve"> para vídeos estereoscópicos</w:t>
+      </w:r>
+      <w:r>
+        <w:t xml:space="preserve"> e independente do tipo de visualização. Foi </w:t>
+      </w:r>
+      <w:r>
+        <w:t>visto que</w:t>
+      </w:r>
+      <w:r>
+        <w:t xml:space="preserve"> as</w:t>
+      </w:r>
+      <w:r>
+        <w:t xml:space="preserve"> </w:t>
+      </w:r>
+      <w:r>
+        <w:t>técnicas</w:t>
+      </w:r>
+      <w:r>
+        <w:t xml:space="preserve"> tradicionais de compressão de vídeo </w:t>
+      </w:r>
+      <w:r>
+        <w:t xml:space="preserve">monocular </w:t>
+      </w:r>
+      <w:r>
+        <w:t>com perdas</w:t>
+      </w:r>
+      <w:r>
+        <w:t xml:space="preserve"> produzem</w:t>
+      </w:r>
+      <w:r>
+        <w:t xml:space="preserve"> </w:t>
+      </w:r>
+      <w:r>
+        <w:t xml:space="preserve">artefatos que prejudicam a percepção de profundidade quando </w:t>
+      </w:r>
+      <w:r>
+        <w:t>aplicadas a</w:t>
+      </w:r>
+      <w:r>
+        <w:t xml:space="preserve"> vídeos </w:t>
+      </w:r>
+      <w:r>
+        <w:t>estereoscópicos</w:t>
+      </w:r>
+      <w:r>
+        <w:t>;</w:t>
+      </w:r>
+      <w:r>
+        <w:t xml:space="preserve"> d</w:t>
+      </w:r>
+      <w:r>
+        <w:t xml:space="preserve">a mesma forma, </w:t>
+      </w:r>
+      <w:r>
+        <w:t>novas técnicas</w:t>
+      </w:r>
+      <w:r>
+        <w:t xml:space="preserve"> </w:t>
+      </w:r>
+      <w:r>
+        <w:t xml:space="preserve">que vêm sido </w:t>
+      </w:r>
+      <w:r>
+        <w:t>criad</w:t>
+      </w:r>
+      <w:r>
+        <w:t>a</w:t>
+      </w:r>
+      <w:r>
+        <w:t xml:space="preserve">s especificamente para codificação estereoscópica </w:t>
+      </w:r>
+      <w:r>
+        <w:t xml:space="preserve">produzem boa taxa de compressão, entretanto, </w:t>
+      </w:r>
+      <w:r>
+        <w:t xml:space="preserve">são </w:t>
+      </w:r>
+      <w:r>
+        <w:t>exclusiv</w:t>
+      </w:r>
+      <w:r>
+        <w:t>a</w:t>
+      </w:r>
+      <w:r>
+        <w:t>s</w:t>
+      </w:r>
+      <w:r>
+        <w:t xml:space="preserve"> para um método</w:t>
+      </w:r>
+      <w:r>
+        <w:t xml:space="preserve"> ou sistema </w:t>
+      </w:r>
+      <w:r>
+        <w:t>de visualização</w:t>
+      </w:r>
+      <w:r>
+        <w:t xml:space="preserve">, não </w:t>
+      </w:r>
+      <w:r>
+        <w:t>sendo</w:t>
+      </w:r>
+      <w:r>
+        <w:t xml:space="preserve"> aplicável a todos</w:t>
+      </w:r>
+      <w:r>
+        <w:t xml:space="preserve">. </w:t>
+      </w:r>
+      <w:r>
+        <w:t>Tendo isso em vista</w:t>
+      </w:r>
+      <w:r>
+        <w:t>, o objetivo do mestrado é</w:t>
+      </w:r>
+      <w:r>
+        <w:t xml:space="preserve"> </w:t>
+      </w:r>
+      <w:r>
+        <w:t xml:space="preserve">atacar estes dois problemas, </w:t>
+      </w:r>
+      <w:r>
+        <w:t>realiza</w:t>
+      </w:r>
+      <w:r>
+        <w:t>ndo</w:t>
+      </w:r>
+      <w:r>
+        <w:t xml:space="preserve"> a </w:t>
+      </w:r>
+      <w:r>
+        <w:t>codificação</w:t>
+      </w:r>
+      <w:r>
+        <w:t xml:space="preserve"> de vídeos estereoscópicos </w:t>
+      </w:r>
+      <w:r>
+        <w:t xml:space="preserve">com </w:t>
+      </w:r>
+      <w:r>
+        <w:t xml:space="preserve">qualidade, </w:t>
+      </w:r>
+      <w:r>
+        <w:t xml:space="preserve">sem apresentar </w:t>
+      </w:r>
+      <w:r>
+        <w:t>per</w:t>
+      </w:r>
+      <w:r>
+        <w:t xml:space="preserve">da de percepção de profundidade, </w:t>
+      </w:r>
+      <w:r>
+        <w:t>compatíveis com qualquer método de visualização disponível</w:t>
+      </w:r>
+      <w:r>
+        <w:t xml:space="preserve"> e com uma boa taxa de compressão</w:t>
       </w:r>
       <w:bookmarkStart w:id="0" w:name="_GoBack"/>
       <w:bookmarkEnd w:id="0"/>
+      <w:r>
+        <w:t xml:space="preserve">. </w:t>
+      </w:r>
+      <w:r>
+        <w:t>Visando compressão, a</w:t>
+      </w:r>
+      <w:r>
+        <w:t xml:space="preserve"> proposta é que o par estéreo seja convertido </w:t>
+      </w:r>
+      <w:r>
+        <w:t xml:space="preserve">e armazenado </w:t>
+      </w:r>
+      <w:r>
+        <w:t xml:space="preserve">em </w:t>
+      </w:r>
+      <w:r>
+        <w:t xml:space="preserve">formato </w:t>
+      </w:r>
+      <w:r>
+        <w:t>anaglífico</w:t>
+      </w:r>
+      <w:r>
+        <w:t>, já que</w:t>
+      </w:r>
+      <w:r>
+        <w:t xml:space="preserve"> neste formato</w:t>
+      </w:r>
+      <w:r>
+        <w:t xml:space="preserve"> </w:t>
+      </w:r>
+      <w:r>
+        <w:t>apenas um sinal de vídeo</w:t>
+      </w:r>
+      <w:r>
+        <w:t xml:space="preserve"> é armazenado</w:t>
+      </w:r>
+      <w:r>
+        <w:t xml:space="preserve">, reduzindo pela metade o </w:t>
+      </w:r>
+      <w:r>
+        <w:t>volume de dados</w:t>
+      </w:r>
+      <w:r>
+        <w:t>.</w:t>
+      </w:r>
+      <w:r>
+        <w:t xml:space="preserve"> Visando a compatibilidade</w:t>
+      </w:r>
+      <w:r>
+        <w:t>,</w:t>
+      </w:r>
+      <w:r>
+        <w:t xml:space="preserve"> deve-se também criar a técnica reversa,</w:t>
+      </w:r>
+      <w:r>
+        <w:t xml:space="preserve"> ou seja,</w:t>
+      </w:r>
+      <w:r>
+        <w:t xml:space="preserve"> fazendo com que do vídeo anaglífico seja obtido o par estéreo</w:t>
+      </w:r>
+      <w:r>
+        <w:t>, o qual pode ser então utilizado por outros métodos de visualização</w:t>
+      </w:r>
+      <w:r>
+        <w:t>.</w:t>
+      </w:r>
     </w:p>
     <w:p>
       <w:pPr>
         <w:pStyle w:val="PargrafodaLista"/>
-        <w:numPr>
-          <w:ilvl w:val="2"/>
-          <w:numId w:val="1"/>
-        </w:numPr>
+        <w:ind w:left="792" w:firstLine="624"/>
         <w:jc w:val="both"/>
       </w:pPr>
       <w:r>
-        <w:t xml:space="preserve">Compressão de </w:t>
-      </w:r>
-      <w:r>
-        <w:t>v</w:t>
-      </w:r>
-      <w:r>
-        <w:t xml:space="preserve">ídeo </w:t>
-      </w:r>
-      <w:r>
-        <w:t>m</w:t>
-      </w:r>
-      <w:r>
-        <w:t>onocular</w:t>
+        <w:t xml:space="preserve">O </w:t>
+      </w:r>
+      <w:r>
+        <w:t xml:space="preserve">processo </w:t>
+      </w:r>
+      <w:r>
+        <w:t xml:space="preserve">de reversão do </w:t>
+      </w:r>
+      <w:r>
+        <w:t xml:space="preserve">vídeo </w:t>
+      </w:r>
+      <w:r>
+        <w:t xml:space="preserve">anaglífico para o par estéreo </w:t>
+      </w:r>
+      <w:r>
+        <w:t>requer uma estratégia bem elaborada</w:t>
+      </w:r>
+      <w:r>
+        <w:t>, uma vez que a geração do an</w:t>
+      </w:r>
+      <w:r>
+        <w:t>á</w:t>
+      </w:r>
+      <w:r>
+        <w:t>gl</w:t>
+      </w:r>
+      <w:r>
+        <w:t>if</w:t>
+      </w:r>
+      <w:r>
+        <w:t>o implica em perda de informação tanto espacial quanto de cor</w:t>
+      </w:r>
+      <w:r>
+        <w:t xml:space="preserve">. Como visto na </w:t>
+      </w:r>
+      <w:r>
+        <w:rPr>
+          <w:highlight w:val="yellow"/>
+        </w:rPr>
+        <w:t xml:space="preserve">Figura </w:t>
+      </w:r>
+      <w:r>
+        <w:rPr>
+          <w:highlight w:val="yellow"/>
+        </w:rPr>
+        <w:t>1</w:t>
+      </w:r>
+      <w:r>
+        <w:t xml:space="preserve">, dos </w:t>
+      </w:r>
+      <w:r>
+        <w:t>seis canais de cor</w:t>
+      </w:r>
+      <w:r>
+        <w:t>es</w:t>
+      </w:r>
+      <w:r>
+        <w:t xml:space="preserve"> existentes no par estéreo, três foram descartados</w:t>
+      </w:r>
+      <w:r>
+        <w:t>. U</w:t>
+      </w:r>
+      <w:r>
+        <w:t>ma simples duplicação das informações dos canais</w:t>
+      </w:r>
+      <w:r>
+        <w:t xml:space="preserve"> presentes no</w:t>
+      </w:r>
+      <w:r>
+        <w:t xml:space="preserve"> an</w:t>
+      </w:r>
+      <w:r>
+        <w:t>á</w:t>
+      </w:r>
+      <w:r>
+        <w:t>gl</w:t>
+      </w:r>
+      <w:r>
+        <w:t>i</w:t>
+      </w:r>
+      <w:r>
+        <w:t>fo não basta</w:t>
+      </w:r>
+      <w:r>
+        <w:t>ria</w:t>
+      </w:r>
+      <w:r>
+        <w:t xml:space="preserve"> para recuperar o par estéreo</w:t>
+      </w:r>
+      <w:r>
+        <w:t xml:space="preserve"> com qualidade</w:t>
+      </w:r>
+      <w:r>
+        <w:t>,</w:t>
+      </w:r>
+      <w:r>
+        <w:t xml:space="preserve"> já que as imagens no par original </w:t>
+      </w:r>
+      <w:r>
+        <w:t>são deslocadas em cada lado.</w:t>
       </w:r>
     </w:p>
     <w:p>
       <w:pPr>
         <w:pStyle w:val="PargrafodaLista"/>
-        <w:ind w:left="1224"/>
+        <w:ind w:left="792" w:firstLine="624"/>
         <w:jc w:val="both"/>
       </w:pPr>
       <w:r>
-        <w:rPr>
-          <w:highlight w:val="yellow"/>
-        </w:rPr>
-        <w:t>Falar genericamente da codificação MPEG</w:t>
-      </w:r>
-    </w:p>
-    <w:p>
-      <w:pPr>
-        <w:pStyle w:val="PargrafodaLista"/>
-        <w:numPr>
-          <w:ilvl w:val="2"/>
-          <w:numId w:val="1"/>
-        </w:numPr>
-        <w:jc w:val="both"/>
-      </w:pPr>
-      <w:r>
-        <w:t xml:space="preserve">Limitações para </w:t>
-      </w:r>
-      <w:r>
-        <w:t>c</w:t>
-      </w:r>
-      <w:r>
-        <w:t xml:space="preserve">ompressão de </w:t>
-      </w:r>
-      <w:r>
-        <w:t>v</w:t>
-      </w:r>
-      <w:r>
-        <w:t xml:space="preserve">ídeo </w:t>
-      </w:r>
-      <w:r>
-        <w:t>e</w:t>
-      </w:r>
-      <w:r>
-        <w:t>stereoscópico</w:t>
-      </w:r>
-    </w:p>
-    <w:p>
-      <w:pPr>
-        <w:pStyle w:val="PargrafodaLista"/>
-        <w:ind w:left="1224"/>
-        <w:jc w:val="both"/>
-      </w:pPr>
-      <w:r>
-        <w:rPr>
-          <w:highlight w:val="yellow"/>
-        </w:rPr>
-        <w:t xml:space="preserve">Problema do tamanho do arquivo, problema do </w:t>
-      </w:r>
-      <w:r>
-        <w:rPr>
-          <w:highlight w:val="yellow"/>
-        </w:rPr>
-        <w:t>anáglifo</w:t>
-      </w:r>
-      <w:r>
-        <w:rPr>
-          <w:highlight w:val="yellow"/>
-        </w:rPr>
-        <w:t>, problema do head motion parallax</w:t>
-      </w:r>
-    </w:p>
-    <w:p>
-      <w:pPr>
-        <w:pStyle w:val="PargrafodaLista"/>
-        <w:numPr>
-          <w:ilvl w:val="2"/>
-          <w:numId w:val="1"/>
-        </w:numPr>
-        <w:jc w:val="both"/>
-      </w:pPr>
-      <w:r>
-        <w:t xml:space="preserve">Abordagens </w:t>
-      </w:r>
-      <w:r>
-        <w:t>de c</w:t>
-      </w:r>
-      <w:r>
-        <w:t xml:space="preserve">ompressão de </w:t>
-      </w:r>
-      <w:r>
-        <w:t>v</w:t>
-      </w:r>
-      <w:r>
-        <w:t xml:space="preserve">ídeo </w:t>
-      </w:r>
-      <w:r>
-        <w:t>e</w:t>
-      </w:r>
-      <w:r>
-        <w:t>stereoscópico</w:t>
-      </w:r>
-    </w:p>
-    <w:p>
-      <w:pPr>
-        <w:pStyle w:val="PargrafodaLista"/>
-        <w:ind w:left="1224"/>
-        <w:jc w:val="both"/>
-      </w:pPr>
-      <w:r>
-        <w:rPr>
-          <w:highlight w:val="yellow"/>
-        </w:rPr>
-        <w:t>Artigos utilizando de extensões do MPEG-2 e H</w:t>
-      </w:r>
-      <w:r>
-        <w:rPr>
-          <w:highlight w:val="yellow"/>
-        </w:rPr>
-        <w:t>.</w:t>
-      </w:r>
-      <w:r>
-        <w:rPr>
-          <w:highlight w:val="yellow"/>
-        </w:rPr>
-        <w:t>264. Resultados do Léo</w:t>
-      </w:r>
-    </w:p>
-    <w:p>
-      <w:pPr>
-        <w:pStyle w:val="PargrafodaLista"/>
-        <w:numPr>
-          <w:ilvl w:val="0"/>
-          <w:numId w:val="1"/>
-        </w:numPr>
-        <w:jc w:val="both"/>
-      </w:pPr>
-      <w:r>
-        <w:t>Proposta de trabalho</w:t>
+        <w:t xml:space="preserve">Durante o primeiro ano de </w:t>
+      </w:r>
+      <w:r>
+        <w:t>M</w:t>
+      </w:r>
+      <w:r>
+        <w:t>estrado</w:t>
+      </w:r>
+      <w:r>
+        <w:t xml:space="preserve">, </w:t>
+      </w:r>
+      <w:r>
+        <w:t xml:space="preserve">algumas atividades foram realizadas tendo em vista </w:t>
+      </w:r>
+      <w:r>
+        <w:t>recuperar</w:t>
+      </w:r>
+      <w:r>
+        <w:t xml:space="preserve"> </w:t>
+      </w:r>
+      <w:r>
+        <w:t>os dados perdidos durante a transformação anaglífica</w:t>
+      </w:r>
+      <w:r>
+        <w:t>. Estas atividades estão detalhadas na Seção 4.2</w:t>
+      </w:r>
+      <w:r>
+        <w:t xml:space="preserve">. </w:t>
       </w:r>
     </w:p>
     <w:p>
@@ -3774,13 +4559,7 @@
         <w:jc w:val="both"/>
       </w:pPr>
       <w:r>
-        <w:t xml:space="preserve">Apresentação da </w:t>
-      </w:r>
-      <w:r>
-        <w:t>p</w:t>
-      </w:r>
-      <w:r>
-        <w:t>roposta</w:t>
+        <w:t>Atividades realizadas</w:t>
       </w:r>
     </w:p>
     <w:p>
@@ -3790,260 +4569,143 @@
         <w:jc w:val="both"/>
       </w:pPr>
       <w:r>
-        <w:t xml:space="preserve">Pelo que foi exposto na </w:t>
+        <w:t xml:space="preserve">A abordagem estudada foi </w:t>
+      </w:r>
+      <w:r>
+        <w:t xml:space="preserve">não eliminar nenhum dado de cor </w:t>
+      </w:r>
+      <w:r>
+        <w:t xml:space="preserve">do par estéreo </w:t>
+      </w:r>
+      <w:r>
+        <w:t xml:space="preserve">durante a transformação anaglífica, e sim </w:t>
+      </w:r>
+      <w:r>
+        <w:t>armazen</w:t>
+      </w:r>
+      <w:r>
+        <w:t xml:space="preserve">ar aqueles não utilizados em </w:t>
+      </w:r>
+      <w:r>
+        <w:t>uma estrutura de dados que chamamos de “Tabela de Índice de Cores”</w:t>
+      </w:r>
+      <w:r>
+        <w:t xml:space="preserve">. Da </w:t>
       </w:r>
       <w:r>
         <w:rPr>
           <w:highlight w:val="yellow"/>
         </w:rPr>
-        <w:t>S</w:t>
+        <w:t xml:space="preserve">Figura </w:t>
       </w:r>
       <w:r>
         <w:rPr>
           <w:highlight w:val="yellow"/>
         </w:rPr>
-        <w:t xml:space="preserve">eção </w:t>
-      </w:r>
-      <w:r>
-        <w:rPr>
-          <w:highlight w:val="yellow"/>
-        </w:rPr>
-        <w:t>3.4</w:t>
+        <w:t>1</w:t>
+      </w:r>
+      <w:r>
+        <w:t>, podemos ver que esta tabela seria então formada pelos dados dos canais de cores R</w:t>
+      </w:r>
+      <w:r>
+        <w:rPr>
+          <w:vertAlign w:val="subscript"/>
+        </w:rPr>
+        <w:t>1</w:t>
       </w:r>
       <w:r>
         <w:t xml:space="preserve">, </w:t>
       </w:r>
       <w:r>
-        <w:t>observa-se dois problemas na codificação de vídeos estereoscópicos</w:t>
-      </w:r>
-      <w:r>
-        <w:t xml:space="preserve">. O primeiro é </w:t>
-      </w:r>
-      <w:r>
-        <w:t xml:space="preserve">o grande volume de dados a ser armazenado, já que </w:t>
-      </w:r>
-      <w:r>
-        <w:t xml:space="preserve">se trabalha </w:t>
-      </w:r>
-      <w:r>
-        <w:t>com dois ou mais sinais de vídeo</w:t>
-      </w:r>
-      <w:r>
-        <w:t>, dependendo da tecnologia de visualização a ser empregada. O segundo é</w:t>
-      </w:r>
-      <w:r>
-        <w:t xml:space="preserve"> a falta de uma técnica de codificação</w:t>
+        <w:lastRenderedPageBreak/>
+        <w:t>G</w:t>
+      </w:r>
+      <w:r>
+        <w:rPr>
+          <w:vertAlign w:val="subscript"/>
+        </w:rPr>
+        <w:t>2</w:t>
+      </w:r>
+      <w:r>
+        <w:t xml:space="preserve"> e B</w:t>
+      </w:r>
+      <w:r>
+        <w:rPr>
+          <w:vertAlign w:val="subscript"/>
+        </w:rPr>
+        <w:t>1</w:t>
+      </w:r>
+      <w:r>
+        <w:t>. Juntos, estes três canais formam um novo an</w:t>
+      </w:r>
+      <w:r>
+        <w:t>á</w:t>
+      </w:r>
+      <w:r>
+        <w:t>gli</w:t>
+      </w:r>
+      <w:r>
+        <w:t>f</w:t>
+      </w:r>
+      <w:r>
+        <w:t>o, que chamamos de “</w:t>
+      </w:r>
+      <w:r>
+        <w:t xml:space="preserve">anáglifo </w:t>
+      </w:r>
+      <w:r>
+        <w:t>complementar”</w:t>
+      </w:r>
+      <w:r>
+        <w:t>, deixando a denominação de “</w:t>
+      </w:r>
+      <w:r>
+        <w:t xml:space="preserve">anáglifo </w:t>
+      </w:r>
+      <w:r>
+        <w:t xml:space="preserve">principal” para aquele </w:t>
+      </w:r>
+      <w:r>
+        <w:t>a ser de fato utilizado</w:t>
       </w:r>
       <w:r>
         <w:t xml:space="preserve"> </w:t>
       </w:r>
       <w:r>
-        <w:t>específic</w:t>
-      </w:r>
-      <w:r>
-        <w:t>a</w:t>
-      </w:r>
-      <w:r>
-        <w:t xml:space="preserve"> para vídeos estereoscópicos</w:t>
-      </w:r>
-      <w:r>
-        <w:t xml:space="preserve"> e independente do tipo de visualização. Foi </w:t>
-      </w:r>
-      <w:r>
-        <w:t>visto que</w:t>
-      </w:r>
-      <w:r>
-        <w:t xml:space="preserve"> as</w:t>
-      </w:r>
-      <w:r>
-        <w:t xml:space="preserve"> </w:t>
-      </w:r>
-      <w:r>
-        <w:t>técnicas</w:t>
-      </w:r>
-      <w:r>
-        <w:t xml:space="preserve"> tradicionais de compressão de vídeo </w:t>
-      </w:r>
-      <w:r>
-        <w:t xml:space="preserve">monocular </w:t>
-      </w:r>
-      <w:r>
-        <w:t>com perdas</w:t>
-      </w:r>
-      <w:r>
-        <w:t xml:space="preserve"> produzem</w:t>
-      </w:r>
-      <w:r>
-        <w:t xml:space="preserve"> </w:t>
-      </w:r>
-      <w:r>
-        <w:t xml:space="preserve">artefatos que prejudicam a percepção de profundidade quando </w:t>
-      </w:r>
-      <w:r>
-        <w:t>aplicadas a</w:t>
-      </w:r>
-      <w:r>
-        <w:t xml:space="preserve"> vídeos </w:t>
-      </w:r>
-      <w:r>
-        <w:t>estereoscópicos</w:t>
-      </w:r>
-      <w:r>
-        <w:t>;</w:t>
-      </w:r>
-      <w:r>
-        <w:t xml:space="preserve"> d</w:t>
-      </w:r>
-      <w:r>
-        <w:t xml:space="preserve">a mesma forma, </w:t>
-      </w:r>
-      <w:r>
-        <w:t>novas técnicas</w:t>
-      </w:r>
-      <w:r>
-        <w:t xml:space="preserve"> </w:t>
-      </w:r>
-      <w:r>
-        <w:t xml:space="preserve">que vêm sido </w:t>
-      </w:r>
-      <w:r>
-        <w:t>criad</w:t>
-      </w:r>
-      <w:r>
-        <w:t>a</w:t>
-      </w:r>
-      <w:r>
-        <w:t xml:space="preserve">s especificamente para codificação estereoscópica </w:t>
-      </w:r>
-      <w:r>
-        <w:t xml:space="preserve">são </w:t>
-      </w:r>
-      <w:r>
-        <w:t>exclusiv</w:t>
-      </w:r>
-      <w:r>
-        <w:t>a</w:t>
+        <w:t>em combinação com o</w:t>
       </w:r>
       <w:r>
         <w:t>s</w:t>
       </w:r>
       <w:r>
-        <w:t xml:space="preserve"> para um método</w:t>
-      </w:r>
-      <w:r>
-        <w:t xml:space="preserve"> ou sistema </w:t>
-      </w:r>
-      <w:r>
-        <w:t>de visualização</w:t>
-      </w:r>
-      <w:r>
-        <w:t xml:space="preserve">, não </w:t>
-      </w:r>
-      <w:r>
-        <w:t>sendo</w:t>
-      </w:r>
-      <w:r>
-        <w:t xml:space="preserve"> aplicável a todos</w:t>
-      </w:r>
-      <w:r>
-        <w:t xml:space="preserve">. </w:t>
-      </w:r>
-      <w:r>
-        <w:t>Tendo isso em vista</w:t>
-      </w:r>
-      <w:r>
-        <w:t>, o objetivo do mestrado é</w:t>
-      </w:r>
-      <w:r>
-        <w:t xml:space="preserve"> </w:t>
-      </w:r>
-      <w:r>
-        <w:t xml:space="preserve">atacar estes dois problemas, </w:t>
-      </w:r>
-      <w:r>
-        <w:t>realiza</w:t>
-      </w:r>
-      <w:r>
-        <w:t>ndo</w:t>
-      </w:r>
-      <w:r>
-        <w:t xml:space="preserve"> a compressão de vídeos </w:t>
-      </w:r>
-      <w:r>
-        <w:lastRenderedPageBreak/>
-        <w:t xml:space="preserve">estereoscópicos </w:t>
-      </w:r>
-      <w:r>
-        <w:t xml:space="preserve">com </w:t>
-      </w:r>
-      <w:r>
-        <w:t xml:space="preserve">qualidade, </w:t>
-      </w:r>
-      <w:r>
-        <w:t xml:space="preserve">que </w:t>
-      </w:r>
-      <w:r>
-        <w:t xml:space="preserve">não apresentem perda de percepção de profundidade e sejam compatíveis com qualquer método de visualização disponível. </w:t>
-      </w:r>
-      <w:r>
-        <w:t>Visando compressão, a</w:t>
-      </w:r>
-      <w:r>
-        <w:t xml:space="preserve"> proposta é que o par estéreo seja convertido </w:t>
-      </w:r>
-      <w:r>
-        <w:t xml:space="preserve">e armazenado </w:t>
-      </w:r>
-      <w:r>
-        <w:t xml:space="preserve">em </w:t>
-      </w:r>
-      <w:r>
-        <w:t xml:space="preserve">formato </w:t>
-      </w:r>
-      <w:r>
-        <w:t>anaglífico</w:t>
-      </w:r>
-      <w:r>
-        <w:t>, já que</w:t>
-      </w:r>
-      <w:r>
-        <w:t xml:space="preserve"> neste formato</w:t>
-      </w:r>
-      <w:r>
-        <w:t xml:space="preserve"> </w:t>
-      </w:r>
-      <w:r>
-        <w:t>apenas um sinal de vídeo</w:t>
-      </w:r>
-      <w:r>
-        <w:t xml:space="preserve"> é armazenado</w:t>
-      </w:r>
-      <w:r>
-        <w:t xml:space="preserve">, reduzindo pela metade o </w:t>
-      </w:r>
-      <w:r>
-        <w:t>volume de dados</w:t>
-      </w:r>
-      <w:r>
-        <w:t>.</w:t>
-      </w:r>
-      <w:r>
-        <w:t xml:space="preserve"> Visando a compatibilidade</w:t>
-      </w:r>
-      <w:r>
-        <w:t>,</w:t>
-      </w:r>
-      <w:r>
-        <w:t xml:space="preserve"> deve-se também criar a técnica reversa,</w:t>
-      </w:r>
-      <w:r>
-        <w:t xml:space="preserve"> ou seja,</w:t>
-      </w:r>
-      <w:r>
-        <w:t xml:space="preserve"> fazendo com que do vídeo anaglífico seja obtido o par estéreo</w:t>
-      </w:r>
-      <w:r>
-        <w:t>, o qual pode ser então utilizado por outros métodos de visualização</w:t>
+        <w:t xml:space="preserve"> óculos</w:t>
+      </w:r>
+      <w:r>
+        <w:t xml:space="preserve">. Observa-se que desta forma um decodificador </w:t>
+      </w:r>
+      <w:r>
+        <w:t xml:space="preserve">possuiria todos os dados necessários para </w:t>
+      </w:r>
+      <w:r>
+        <w:t>reconstruir o par estéreo com qualidade</w:t>
+      </w:r>
+      <w:r>
+        <w:t xml:space="preserve"> e fidelidade de cores</w:t>
+      </w:r>
+      <w:r>
+        <w:t xml:space="preserve">. Entretanto, </w:t>
+      </w:r>
+      <w:r>
+        <w:t>nenhuma compressão</w:t>
+      </w:r>
+      <w:r>
+        <w:t xml:space="preserve"> é obtida, já que foi feito </w:t>
+      </w:r>
+      <w:r>
+        <w:t xml:space="preserve">apenas </w:t>
+      </w:r>
+      <w:r>
+        <w:t>uma reorganização dos canais de cores do par estéreo</w:t>
       </w:r>
       <w:r>
         <w:t>.</w:t>
@@ -4056,106 +4718,148 @@
         <w:jc w:val="both"/>
       </w:pPr>
       <w:r>
-        <w:t xml:space="preserve">O </w:t>
-      </w:r>
-      <w:r>
-        <w:t xml:space="preserve">processo </w:t>
-      </w:r>
-      <w:r>
-        <w:t xml:space="preserve">de reversão do </w:t>
-      </w:r>
-      <w:r>
-        <w:t xml:space="preserve">vídeo </w:t>
-      </w:r>
-      <w:r>
-        <w:t xml:space="preserve">anaglífico para o par estéreo </w:t>
-      </w:r>
-      <w:r>
-        <w:t>requer uma estratégia bem elaborada</w:t>
-      </w:r>
-      <w:r>
-        <w:t>, uma vez que a geração do an</w:t>
-      </w:r>
-      <w:r>
-        <w:t>á</w:t>
-      </w:r>
-      <w:r>
-        <w:t>gl</w:t>
-      </w:r>
-      <w:r>
-        <w:t>if</w:t>
-      </w:r>
-      <w:r>
-        <w:t>o implica em perda de informação tanto espacial quanto de cor</w:t>
-      </w:r>
-      <w:r>
-        <w:t xml:space="preserve">. Como visto na </w:t>
-      </w:r>
-      <w:r>
-        <w:rPr>
-          <w:highlight w:val="yellow"/>
-        </w:rPr>
-        <w:t xml:space="preserve">Figura </w:t>
-      </w:r>
-      <w:r>
-        <w:rPr>
-          <w:highlight w:val="yellow"/>
-        </w:rPr>
-        <w:t>1</w:t>
-      </w:r>
-      <w:r>
-        <w:t xml:space="preserve">, dos </w:t>
-      </w:r>
-      <w:r>
-        <w:t>seis canais de cor</w:t>
-      </w:r>
-      <w:r>
-        <w:t>es</w:t>
-      </w:r>
-      <w:r>
-        <w:t xml:space="preserve"> existentes no par estéreo, três foram descartados</w:t>
-      </w:r>
-      <w:r>
-        <w:t>. U</w:t>
-      </w:r>
-      <w:r>
-        <w:t>ma simples duplicação das informações dos canais</w:t>
-      </w:r>
-      <w:r>
-        <w:t xml:space="preserve"> presentes no</w:t>
-      </w:r>
-      <w:r>
-        <w:t xml:space="preserve"> an</w:t>
-      </w:r>
-      <w:r>
-        <w:t>á</w:t>
-      </w:r>
-      <w:r>
-        <w:t>gl</w:t>
-      </w:r>
-      <w:r>
-        <w:t>i</w:t>
-      </w:r>
-      <w:r>
-        <w:t>fo não basta</w:t>
-      </w:r>
-      <w:r>
-        <w:t>ria</w:t>
-      </w:r>
-      <w:r>
-        <w:t xml:space="preserve"> para recuperar o par estéreo</w:t>
-      </w:r>
-      <w:r>
-        <w:t xml:space="preserve"> com qualidade</w:t>
+        <w:t xml:space="preserve">Como um requisito necessário para </w:t>
+      </w:r>
+      <w:r>
+        <w:t xml:space="preserve">a reconstrução do par estéreo </w:t>
+      </w:r>
+      <w:r>
+        <w:t xml:space="preserve">são as </w:t>
+      </w:r>
+      <w:r>
+        <w:t xml:space="preserve">informações de cor de ambos </w:t>
+      </w:r>
+      <w:r>
+        <w:t xml:space="preserve">seus </w:t>
+      </w:r>
+      <w:r>
+        <w:t>componentes</w:t>
       </w:r>
       <w:r>
         <w:t>,</w:t>
       </w:r>
       <w:r>
-        <w:t xml:space="preserve"> já que as imagens no par original </w:t>
-      </w:r>
-      <w:r>
-        <w:t>são deslocadas em cada lado.</w:t>
+        <w:t xml:space="preserve"> </w:t>
+      </w:r>
+      <w:r>
+        <w:t xml:space="preserve">uma estratégia </w:t>
+      </w:r>
+      <w:r>
+        <w:t xml:space="preserve">visando compressão </w:t>
+      </w:r>
+      <w:r>
+        <w:t>é</w:t>
+      </w:r>
+      <w:r>
+        <w:t xml:space="preserve"> converter o espaço de cores do </w:t>
+      </w:r>
+      <w:r>
+        <w:t>anáglifo</w:t>
+      </w:r>
+      <w:r>
+        <w:t xml:space="preserve"> complementar</w:t>
+      </w:r>
+      <w:r>
+        <w:t xml:space="preserve"> de RGB para YC</w:t>
+      </w:r>
+      <w:r>
+        <w:rPr>
+          <w:vertAlign w:val="subscript"/>
+        </w:rPr>
+        <w:t>b</w:t>
+      </w:r>
+      <w:r>
+        <w:t>C</w:t>
+      </w:r>
+      <w:r>
+        <w:rPr>
+          <w:vertAlign w:val="subscript"/>
+        </w:rPr>
+        <w:t>r</w:t>
+      </w:r>
+      <w:r>
+        <w:t xml:space="preserve"> e armazenar somente as informações referentes à crominância (C</w:t>
+      </w:r>
+      <w:r>
+        <w:rPr>
+          <w:vertAlign w:val="subscript"/>
+        </w:rPr>
+        <w:t>b</w:t>
+      </w:r>
+      <w:r>
+        <w:t xml:space="preserve"> e </w:t>
+      </w:r>
+      <w:r>
+        <w:t>C</w:t>
+      </w:r>
+      <w:r>
+        <w:rPr>
+          <w:vertAlign w:val="subscript"/>
+        </w:rPr>
+        <w:t>r</w:t>
+      </w:r>
+      <w:r>
+        <w:t>)</w:t>
+      </w:r>
+      <w:r>
+        <w:t xml:space="preserve">, descartando informação de luminância (Y), já que esta pode ser obtida do </w:t>
+      </w:r>
+      <w:r>
+        <w:t>anáglifo</w:t>
+      </w:r>
+      <w:r>
+        <w:t xml:space="preserve"> principal</w:t>
+      </w:r>
+      <w:r>
+        <w:t>.</w:t>
+      </w:r>
+      <w:r>
+        <w:t xml:space="preserve"> Além disso, o </w:t>
+      </w:r>
+      <w:r>
+        <w:t>anáglifo</w:t>
+      </w:r>
+      <w:r>
+        <w:t xml:space="preserve"> complementar</w:t>
+      </w:r>
+      <w:r>
+        <w:t>, já</w:t>
+      </w:r>
+      <w:r>
+        <w:t xml:space="preserve"> no espaço YC</w:t>
+      </w:r>
+      <w:r>
+        <w:rPr>
+          <w:vertAlign w:val="subscript"/>
+        </w:rPr>
+        <w:t>b</w:t>
+      </w:r>
+      <w:r>
+        <w:t>C</w:t>
+      </w:r>
+      <w:r>
+        <w:rPr>
+          <w:vertAlign w:val="subscript"/>
+        </w:rPr>
+        <w:t>r</w:t>
+      </w:r>
+      <w:r>
+        <w:t xml:space="preserve">, </w:t>
+      </w:r>
+      <w:r>
+        <w:t xml:space="preserve">pode passar </w:t>
+      </w:r>
+      <w:r>
+        <w:t>pela</w:t>
+      </w:r>
+      <w:r>
+        <w:t xml:space="preserve"> etapa de subamostragem de crominância, reduzindo ainda mais o volume de dados a ser armazenado</w:t>
+      </w:r>
+      <w:r>
+        <w:t xml:space="preserve"> na Tabela de Índice de Cores</w:t>
+      </w:r>
+      <w:r>
+        <w:t>.</w:t>
       </w:r>
     </w:p>
     <w:p>
@@ -4165,34 +4869,284 @@
         <w:jc w:val="both"/>
       </w:pPr>
       <w:r>
-        <w:t xml:space="preserve">Durante o primeiro ano de </w:t>
-      </w:r>
-      <w:r>
-        <w:t>M</w:t>
-      </w:r>
-      <w:r>
-        <w:t>estrado</w:t>
-      </w:r>
-      <w:r>
-        <w:t xml:space="preserve">, </w:t>
-      </w:r>
-      <w:r>
-        <w:t xml:space="preserve">algumas atividades foram realizadas tendo em vista </w:t>
-      </w:r>
-      <w:r>
-        <w:t>recuperar</w:t>
-      </w:r>
-      <w:r>
+        <w:t xml:space="preserve">De posse dessas informações, foi realizado </w:t>
+      </w:r>
+      <w:r>
+        <w:t>o processo de conversão</w:t>
+      </w:r>
+      <w:r>
+        <w:t xml:space="preserve"> anaglífica </w:t>
+      </w:r>
+      <w:r>
+        <w:t xml:space="preserve">que está </w:t>
+      </w:r>
+      <w:r>
+        <w:t xml:space="preserve">ilustrado na </w:t>
+      </w:r>
+      <w:r>
+        <w:rPr>
+          <w:highlight w:val="yellow"/>
+        </w:rPr>
+        <w:t>Figura Y</w:t>
+      </w:r>
+      <w:r>
+        <w:t>.</w:t>
+      </w:r>
+      <w:r>
+        <w:t xml:space="preserve"> Primeiro, o par estéreo</w:t>
+      </w:r>
+      <w:r>
+        <w:t xml:space="preserve"> é transformado em dois an</w:t>
+      </w:r>
+      <w:r>
+        <w:t>á</w:t>
+      </w:r>
+      <w:r>
+        <w:t>gl</w:t>
+      </w:r>
+      <w:r>
+        <w:t>i</w:t>
+      </w:r>
+      <w:r>
+        <w:t>fos</w:t>
+      </w:r>
+      <w:r>
+        <w:t xml:space="preserve">, o principal (verde-magenta) e o complementar. </w:t>
+      </w:r>
+      <w:r>
+        <w:t xml:space="preserve">O </w:t>
+      </w:r>
+      <w:r>
+        <w:t>anáglifo</w:t>
+      </w:r>
+      <w:r>
+        <w:t xml:space="preserve"> verde-magenta foi escolhido por ter se mostrado com os melhores resultados pelo trabalho de</w:t>
+      </w:r>
+      <w:r>
+        <w:t xml:space="preserve"> Andrad</w:t>
+      </w:r>
+      <w:r>
+        <w:t>e</w:t>
+      </w:r>
+      <w:r>
+        <w:t xml:space="preserve"> &amp; Goularte (2010).</w:t>
+      </w:r>
+      <w:r>
+        <w:t xml:space="preserve"> Começa então o processo de construção da Tabela de Índice de Cores, através da conversão do </w:t>
+      </w:r>
+      <w:r>
+        <w:t>anáglifo</w:t>
+      </w:r>
+      <w:r>
+        <w:t xml:space="preserve"> complementar do espaço de cores RGB para YC</w:t>
+      </w:r>
+      <w:r>
+        <w:rPr>
+          <w:vertAlign w:val="subscript"/>
+        </w:rPr>
+        <w:t>b</w:t>
+      </w:r>
+      <w:r>
+        <w:t>C</w:t>
+      </w:r>
+      <w:r>
+        <w:rPr>
+          <w:vertAlign w:val="subscript"/>
+        </w:rPr>
+        <w:t>r</w:t>
+      </w:r>
+      <w:r>
+        <w:t>, passando</w:t>
+      </w:r>
+      <w:r>
+        <w:rPr>
+          <w:vertAlign w:val="subscript"/>
+        </w:rPr>
         <w:t xml:space="preserve"> </w:t>
       </w:r>
       <w:r>
-        <w:t>os dados perdidos durante a transformação anaglífica</w:t>
-      </w:r>
-      <w:r>
-        <w:t>. Estas atividades estão detalhadas na Seção 4.2</w:t>
-      </w:r>
-      <w:r>
-        <w:t xml:space="preserve">. </w:t>
+        <w:t>pela subamostragem de crominância 4:2:2</w:t>
+      </w:r>
+      <w:r>
+        <w:t xml:space="preserve">, considerada por Andrade &amp; Goularte (2010) como a melhor alternativa </w:t>
+      </w:r>
+      <w:r>
+        <w:t>em conjunto com o</w:t>
+      </w:r>
+      <w:r>
+        <w:t xml:space="preserve"> </w:t>
+      </w:r>
+      <w:r>
+        <w:t>anáglifo</w:t>
+      </w:r>
+      <w:r>
+        <w:t xml:space="preserve"> verde-magenta</w:t>
+      </w:r>
+      <w:r>
+        <w:t>. Logo após, descartamos as informações de Y e armazenamos somente C</w:t>
+      </w:r>
+      <w:r>
+        <w:rPr>
+          <w:vertAlign w:val="subscript"/>
+        </w:rPr>
+        <w:t>b</w:t>
+      </w:r>
+      <w:r>
+        <w:t xml:space="preserve"> e </w:t>
+      </w:r>
+      <w:r>
+        <w:t>C</w:t>
+      </w:r>
+      <w:r>
+        <w:rPr>
+          <w:vertAlign w:val="subscript"/>
+        </w:rPr>
+        <w:t>r</w:t>
+      </w:r>
+      <w:r>
+        <w:rPr>
+          <w:vertAlign w:val="subscript"/>
+        </w:rPr>
+        <w:t xml:space="preserve"> </w:t>
+      </w:r>
+      <w:r>
+        <w:t xml:space="preserve">juntamente com o </w:t>
+      </w:r>
+      <w:r>
+        <w:t>anáglifo</w:t>
+      </w:r>
+      <w:r>
+        <w:t xml:space="preserve"> principal.</w:t>
+      </w:r>
+      <w:r>
+        <w:t xml:space="preserve"> Observe que as informações de Y podem ser descartadas, pois trazem apenas dados relacionados à luminância, o que não impacta tanto quanto a perda de dados de cor. Além disso, </w:t>
+      </w:r>
+      <w:r>
+        <w:t xml:space="preserve">dados de Y podem ser recuperados </w:t>
+      </w:r>
+      <w:r>
+        <w:t xml:space="preserve">através do </w:t>
+      </w:r>
+      <w:r>
+        <w:t>anáglifo</w:t>
+      </w:r>
+      <w:r>
+        <w:t xml:space="preserve"> principal durante o processo de reversão,</w:t>
+      </w:r>
+      <w:r>
+        <w:t xml:space="preserve"> explicado a seguir.</w:t>
+      </w:r>
+      <w:r>
+        <w:t xml:space="preserve"> Vale também ressaltar que tanto a Tabela de Índice de Cores quanto o </w:t>
+      </w:r>
+      <w:r>
+        <w:t>anáglifo</w:t>
+      </w:r>
+      <w:r>
+        <w:t xml:space="preserve"> principal podem ainda passar por um processo de compressão de dados sem perdas, reduzindo ainda mais o tamanho final.</w:t>
+      </w:r>
+    </w:p>
+    <w:p>
+      <w:pPr>
+        <w:pStyle w:val="PargrafodaLista"/>
+        <w:ind w:left="792" w:firstLine="624"/>
+        <w:jc w:val="both"/>
+      </w:pPr>
+      <w:r>
+        <w:t>O processo de reversão está</w:t>
+      </w:r>
+      <w:r>
+        <w:t xml:space="preserve"> ilustrado na </w:t>
+      </w:r>
+      <w:r>
+        <w:rPr>
+          <w:highlight w:val="yellow"/>
+        </w:rPr>
+        <w:t>Figura H</w:t>
+      </w:r>
+      <w:r>
+        <w:t>.</w:t>
+      </w:r>
+      <w:r>
+        <w:t xml:space="preserve"> Nesta etapa, o </w:t>
+      </w:r>
+      <w:r>
+        <w:t>anáglifo</w:t>
+      </w:r>
+      <w:r>
+        <w:t xml:space="preserve"> principal também passa pelo processo de conversão do espaço de cores de RGB para YC</w:t>
+      </w:r>
+      <w:r>
+        <w:rPr>
+          <w:vertAlign w:val="subscript"/>
+        </w:rPr>
+        <w:t>b</w:t>
+      </w:r>
+      <w:r>
+        <w:t>C</w:t>
+      </w:r>
+      <w:r>
+        <w:rPr>
+          <w:vertAlign w:val="subscript"/>
+        </w:rPr>
+        <w:t>r</w:t>
+      </w:r>
+      <w:r>
+        <w:t xml:space="preserve">. Com isso, obtemos um Y’, os dados de luminância </w:t>
+      </w:r>
+      <w:r>
+        <w:t xml:space="preserve">do </w:t>
+      </w:r>
+      <w:r>
+        <w:t>anáglifo</w:t>
+      </w:r>
+      <w:r>
+        <w:t xml:space="preserve"> principal. Em conjunto com os dados da Tabela de Índice de Cores, utilizamos o Y’ para reconstruir o </w:t>
+      </w:r>
+      <w:r>
+        <w:t>anáglifo</w:t>
+      </w:r>
+      <w:r>
+        <w:t xml:space="preserve"> complementar, neste caso na forma de Y’C</w:t>
+      </w:r>
+      <w:r>
+        <w:rPr>
+          <w:vertAlign w:val="subscript"/>
+        </w:rPr>
+        <w:t>b</w:t>
+      </w:r>
+      <w:r>
+        <w:t>C</w:t>
+      </w:r>
+      <w:r>
+        <w:rPr>
+          <w:vertAlign w:val="subscript"/>
+        </w:rPr>
+        <w:t>r</w:t>
+      </w:r>
+      <w:r>
+        <w:t>,</w:t>
+      </w:r>
+      <w:r>
+        <w:t xml:space="preserve"> </w:t>
+      </w:r>
+      <w:r>
+        <w:t xml:space="preserve">através do </w:t>
+      </w:r>
+      <w:r>
+        <w:t>processo para retornar à amostragem 4:4:4 e então ser revertido para o espaço de cores RGB. De posse novamente dos dois an</w:t>
+      </w:r>
+      <w:r>
+        <w:t>á</w:t>
+      </w:r>
+      <w:r>
+        <w:t>gl</w:t>
+      </w:r>
+      <w:r>
+        <w:t>i</w:t>
+      </w:r>
+      <w:r>
+        <w:t>fos, basta apenas reordenar seus canais de cores para obter o par estéreo.</w:t>
       </w:r>
     </w:p>
     <w:p>
@@ -4205,7 +5159,7 @@
         <w:jc w:val="both"/>
       </w:pPr>
       <w:r>
-        <w:t>Atividades realizadas</w:t>
+        <w:t>Resultados obtidos</w:t>
       </w:r>
     </w:p>
     <w:p>
@@ -4215,142 +5169,101 @@
         <w:jc w:val="both"/>
       </w:pPr>
       <w:r>
-        <w:t xml:space="preserve">A abordagem estudada foi </w:t>
-      </w:r>
-      <w:r>
-        <w:t xml:space="preserve">não eliminar nenhum dado de cor </w:t>
-      </w:r>
-      <w:r>
-        <w:t xml:space="preserve">do par estéreo </w:t>
-      </w:r>
-      <w:r>
-        <w:t xml:space="preserve">durante a transformação anaglífica, e sim </w:t>
-      </w:r>
-      <w:r>
-        <w:t>armazen</w:t>
-      </w:r>
-      <w:r>
-        <w:t xml:space="preserve">ar aqueles não utilizados em </w:t>
-      </w:r>
-      <w:r>
-        <w:t>uma estrutura de dados que chamamos de “Tabela de Índice de Cores”</w:t>
-      </w:r>
-      <w:r>
-        <w:t xml:space="preserve">. Da </w:t>
-      </w:r>
-      <w:r>
-        <w:rPr>
-          <w:highlight w:val="yellow"/>
-        </w:rPr>
-        <w:t xml:space="preserve">Figura </w:t>
-      </w:r>
-      <w:r>
-        <w:rPr>
-          <w:highlight w:val="yellow"/>
-        </w:rPr>
-        <w:t>1</w:t>
-      </w:r>
-      <w:r>
-        <w:t>, podemos ver que esta tabela seria então formada pelos dados dos canais de cores R</w:t>
+        <w:t xml:space="preserve">A Tabela de Índice de Cores foi formada </w:t>
+      </w:r>
+      <w:r>
+        <w:t xml:space="preserve">eliminando os dados de Y e </w:t>
+      </w:r>
+      <w:r>
+        <w:t>utilizando os dados</w:t>
+      </w:r>
+      <w:r>
+        <w:t xml:space="preserve"> de C</w:t>
       </w:r>
       <w:r>
         <w:rPr>
           <w:vertAlign w:val="subscript"/>
         </w:rPr>
-        <w:t>1</w:t>
-      </w:r>
-      <w:r>
-        <w:t>, G</w:t>
+        <w:t>b</w:t>
+      </w:r>
+      <w:r>
+        <w:t xml:space="preserve"> e </w:t>
+      </w:r>
+      <w:r>
+        <w:t>C</w:t>
       </w:r>
       <w:r>
         <w:rPr>
           <w:vertAlign w:val="subscript"/>
         </w:rPr>
-        <w:t>2</w:t>
-      </w:r>
-      <w:r>
-        <w:t xml:space="preserve"> e B</w:t>
+        <w:t>r</w:t>
+      </w:r>
+      <w:r>
+        <w:t xml:space="preserve"> do anáglifo complementar</w:t>
+      </w:r>
+      <w:r>
+        <w:t>, após a subamostragem de crominância 4:2:2. Isso significa que de cada 12 pixels (do formato 4:4:4), estamos descartando 4 pixels de luminância e 4 de crominânc</w:t>
+      </w:r>
+      <w:r>
+        <w:t>i</w:t>
+      </w:r>
+      <w:r>
+        <w:t>a (2 de C</w:t>
       </w:r>
       <w:r>
         <w:rPr>
           <w:vertAlign w:val="subscript"/>
         </w:rPr>
-        <w:t>1</w:t>
-      </w:r>
-      <w:r>
-        <w:t>. Juntos, estes três canais formam um novo an</w:t>
-      </w:r>
-      <w:r>
-        <w:t>á</w:t>
-      </w:r>
-      <w:r>
-        <w:t>gli</w:t>
-      </w:r>
-      <w:r>
-        <w:t>f</w:t>
-      </w:r>
-      <w:r>
-        <w:t>o, que chamamos de “</w:t>
-      </w:r>
-      <w:r>
-        <w:t xml:space="preserve">anáglifo </w:t>
-      </w:r>
-      <w:r>
-        <w:t>complementar”</w:t>
-      </w:r>
-      <w:r>
-        <w:t>, deixando a denominação de “</w:t>
-      </w:r>
-      <w:r>
-        <w:t xml:space="preserve">anáglifo </w:t>
-      </w:r>
-      <w:r>
-        <w:t xml:space="preserve">principal” para aquele </w:t>
-      </w:r>
-      <w:r>
-        <w:t>a ser de fato utilizado</w:t>
+        <w:t>b</w:t>
+      </w:r>
+      <w:r>
+        <w:t xml:space="preserve"> e </w:t>
+      </w:r>
+      <w:r>
+        <w:t>2 de C</w:t>
+      </w:r>
+      <w:r>
+        <w:rPr>
+          <w:vertAlign w:val="subscript"/>
+        </w:rPr>
+        <w:t>r</w:t>
+      </w:r>
+      <w:r>
+        <w:t>)</w:t>
+      </w:r>
+      <w:r>
+        <w:t xml:space="preserve">. Matematicamente, espera-se que isto resulte </w:t>
+      </w:r>
+      <w:r>
+        <w:t>em uma adição</w:t>
       </w:r>
       <w:r>
         <w:t xml:space="preserve"> </w:t>
       </w:r>
       <w:r>
-        <w:t>em combinação com o</w:t>
-      </w:r>
-      <w:r>
-        <w:t>s</w:t>
-      </w:r>
-      <w:r>
-        <w:t xml:space="preserve"> óculos</w:t>
-      </w:r>
-      <w:r>
-        <w:t xml:space="preserve">. Observa-se que desta forma um decodificador </w:t>
-      </w:r>
-      <w:r>
-        <w:t xml:space="preserve">possuiria todos os dados necessários para </w:t>
-      </w:r>
-      <w:r>
-        <w:t>reconstruir o par estéreo com qualidade</w:t>
-      </w:r>
-      <w:r>
-        <w:t xml:space="preserve"> e fidelidade de cores</w:t>
-      </w:r>
-      <w:r>
-        <w:t xml:space="preserve">. Entretanto, </w:t>
-      </w:r>
-      <w:r>
-        <w:t>nenhuma compressão</w:t>
-      </w:r>
-      <w:r>
-        <w:t xml:space="preserve"> é obtida, já que foi feito </w:t>
-      </w:r>
-      <w:r>
-        <w:t xml:space="preserve">apenas </w:t>
-      </w:r>
-      <w:r>
-        <w:t>uma reorganização dos canais de cores do par estéreo</w:t>
-      </w:r>
-      <w:r>
-        <w:t>.</w:t>
+        <w:t>de 33% de dados ao arquivo final,</w:t>
+      </w:r>
+      <w:r>
+        <w:t xml:space="preserve"> o</w:t>
+      </w:r>
+      <w:r>
+        <w:t xml:space="preserve"> que </w:t>
+      </w:r>
+      <w:r>
+        <w:lastRenderedPageBreak/>
+        <w:t xml:space="preserve">pode ser reduzido </w:t>
+      </w:r>
+      <w:r>
+        <w:t xml:space="preserve">ainda mais </w:t>
+      </w:r>
+      <w:r>
+        <w:t xml:space="preserve">após passar </w:t>
+      </w:r>
+      <w:r>
+        <w:t>pelo</w:t>
+      </w:r>
+      <w:r>
+        <w:t xml:space="preserve"> processo de compressão de dados sem perdas.</w:t>
       </w:r>
     </w:p>
     <w:p>
@@ -4360,582 +5273,27 @@
         <w:jc w:val="both"/>
       </w:pPr>
       <w:r>
-        <w:t xml:space="preserve">Como um requisito necessário para </w:t>
-      </w:r>
-      <w:r>
-        <w:t xml:space="preserve">a reconstrução do par estéreo </w:t>
-      </w:r>
-      <w:r>
-        <w:t xml:space="preserve">são as </w:t>
-      </w:r>
-      <w:r>
-        <w:t xml:space="preserve">informações de cor de ambos </w:t>
-      </w:r>
-      <w:r>
-        <w:t xml:space="preserve">seus </w:t>
-      </w:r>
-      <w:r>
-        <w:t>componentes</w:t>
-      </w:r>
-      <w:r>
-        <w:t>,</w:t>
+        <w:t xml:space="preserve">O processo descrito em </w:t>
+      </w:r>
+      <w:r>
+        <w:rPr>
+          <w:highlight w:val="yellow"/>
+        </w:rPr>
+        <w:t>4.2</w:t>
+      </w:r>
+      <w:r>
+        <w:t xml:space="preserve"> foi </w:t>
+      </w:r>
+      <w:r>
+        <w:t>implementado em C</w:t>
+      </w:r>
+      <w:r>
+        <w:t>++</w:t>
       </w:r>
       <w:r>
         <w:t xml:space="preserve"> </w:t>
       </w:r>
       <w:r>
-        <w:t xml:space="preserve">uma estratégia </w:t>
-      </w:r>
-      <w:r>
-        <w:t xml:space="preserve">visando compressão </w:t>
-      </w:r>
-      <w:r>
-        <w:t>é</w:t>
-      </w:r>
-      <w:r>
-        <w:t xml:space="preserve"> converter o espaço de cores do </w:t>
-      </w:r>
-      <w:r>
-        <w:t>anáglifo</w:t>
-      </w:r>
-      <w:r>
-        <w:t xml:space="preserve"> complementar</w:t>
-      </w:r>
-      <w:r>
-        <w:t xml:space="preserve"> de RGB para YC</w:t>
-      </w:r>
-      <w:r>
-        <w:rPr>
-          <w:vertAlign w:val="subscript"/>
-        </w:rPr>
-        <w:t>b</w:t>
-      </w:r>
-      <w:r>
-        <w:t>C</w:t>
-      </w:r>
-      <w:r>
-        <w:rPr>
-          <w:vertAlign w:val="subscript"/>
-        </w:rPr>
-        <w:t>r</w:t>
-      </w:r>
-      <w:r>
-        <w:t xml:space="preserve"> e armazenar somente as informações referentes à crominância (C</w:t>
-      </w:r>
-      <w:r>
-        <w:rPr>
-          <w:vertAlign w:val="subscript"/>
-        </w:rPr>
-        <w:t>b</w:t>
-      </w:r>
-      <w:r>
-        <w:t xml:space="preserve"> e </w:t>
-      </w:r>
-      <w:r>
-        <w:t>C</w:t>
-      </w:r>
-      <w:r>
-        <w:rPr>
-          <w:vertAlign w:val="subscript"/>
-        </w:rPr>
-        <w:t>r</w:t>
-      </w:r>
-      <w:r>
-        <w:t>)</w:t>
-      </w:r>
-      <w:r>
-        <w:t xml:space="preserve">, descartando informação de luminância (Y), já que esta pode ser obtida do </w:t>
-      </w:r>
-      <w:r>
-        <w:t>anáglifo</w:t>
-      </w:r>
-      <w:r>
-        <w:t xml:space="preserve"> principal</w:t>
-      </w:r>
-      <w:r>
-        <w:t>.</w:t>
-      </w:r>
-      <w:r>
-        <w:t xml:space="preserve"> Além disso, o </w:t>
-      </w:r>
-      <w:r>
-        <w:t>anáglifo</w:t>
-      </w:r>
-      <w:r>
-        <w:t xml:space="preserve"> complementar</w:t>
-      </w:r>
-      <w:r>
-        <w:t>, já</w:t>
-      </w:r>
-      <w:r>
-        <w:t xml:space="preserve"> no espaço YC</w:t>
-      </w:r>
-      <w:r>
-        <w:rPr>
-          <w:vertAlign w:val="subscript"/>
-        </w:rPr>
-        <w:t>b</w:t>
-      </w:r>
-      <w:r>
-        <w:t>C</w:t>
-      </w:r>
-      <w:r>
-        <w:rPr>
-          <w:vertAlign w:val="subscript"/>
-        </w:rPr>
-        <w:t>r</w:t>
-      </w:r>
-      <w:r>
-        <w:t xml:space="preserve">, </w:t>
-      </w:r>
-      <w:r>
-        <w:t xml:space="preserve">pode passar </w:t>
-      </w:r>
-      <w:r>
-        <w:t>pela</w:t>
-      </w:r>
-      <w:r>
-        <w:t xml:space="preserve"> etapa de subamostragem de crominância, reduzindo ainda mais o volume de dados a ser armazenado</w:t>
-      </w:r>
-      <w:r>
-        <w:t xml:space="preserve"> na Tabela de Índice de Cores</w:t>
-      </w:r>
-      <w:r>
-        <w:t>.</w:t>
-      </w:r>
-    </w:p>
-    <w:p>
-      <w:pPr>
-        <w:pStyle w:val="PargrafodaLista"/>
-        <w:ind w:left="792" w:firstLine="624"/>
-        <w:jc w:val="both"/>
-      </w:pPr>
-      <w:r>
-        <w:t xml:space="preserve">De posse dessas informações, foi realizado </w:t>
-      </w:r>
-      <w:r>
-        <w:t>o processo de conversão</w:t>
-      </w:r>
-      <w:r>
-        <w:t xml:space="preserve"> anaglífica </w:t>
-      </w:r>
-      <w:r>
-        <w:t xml:space="preserve">que está </w:t>
-      </w:r>
-      <w:r>
-        <w:t xml:space="preserve">ilustrado na </w:t>
-      </w:r>
-      <w:r>
-        <w:rPr>
-          <w:highlight w:val="yellow"/>
-        </w:rPr>
-        <w:t>Figura Y</w:t>
-      </w:r>
-      <w:r>
-        <w:t>.</w:t>
-      </w:r>
-      <w:r>
-        <w:t xml:space="preserve"> Primeiro, o par estéreo</w:t>
-      </w:r>
-      <w:r>
-        <w:t xml:space="preserve"> é transformado em dois an</w:t>
-      </w:r>
-      <w:r>
-        <w:t>á</w:t>
-      </w:r>
-      <w:r>
-        <w:t>gl</w:t>
-      </w:r>
-      <w:r>
-        <w:t>i</w:t>
-      </w:r>
-      <w:r>
-        <w:t>fos</w:t>
-      </w:r>
-      <w:r>
-        <w:t xml:space="preserve">, o principal (verde-magenta) e o complementar. </w:t>
-      </w:r>
-      <w:r>
-        <w:t xml:space="preserve">O </w:t>
-      </w:r>
-      <w:r>
-        <w:t>anáglifo</w:t>
-      </w:r>
-      <w:r>
-        <w:t xml:space="preserve"> verde-magenta foi escolhido por ter se mostrado com os melhores resultados pelo trabalho de</w:t>
-      </w:r>
-      <w:r>
-        <w:t xml:space="preserve"> Andrad</w:t>
-      </w:r>
-      <w:r>
-        <w:t>e</w:t>
-      </w:r>
-      <w:r>
-        <w:t xml:space="preserve"> &amp; Goularte (2010).</w:t>
-      </w:r>
-      <w:r>
-        <w:t xml:space="preserve"> Começa então o processo de construção da Tabela de Índice de Cores, através da conversão do </w:t>
-      </w:r>
-      <w:r>
-        <w:t>anáglifo</w:t>
-      </w:r>
-      <w:r>
-        <w:t xml:space="preserve"> complementar do espaço de cores RGB para YC</w:t>
-      </w:r>
-      <w:r>
-        <w:rPr>
-          <w:vertAlign w:val="subscript"/>
-        </w:rPr>
-        <w:t>b</w:t>
-      </w:r>
-      <w:r>
-        <w:t>C</w:t>
-      </w:r>
-      <w:r>
-        <w:rPr>
-          <w:vertAlign w:val="subscript"/>
-        </w:rPr>
-        <w:t>r</w:t>
-      </w:r>
-      <w:r>
-        <w:t>, passando</w:t>
-      </w:r>
-      <w:r>
-        <w:rPr>
-          <w:vertAlign w:val="subscript"/>
-        </w:rPr>
-        <w:t xml:space="preserve"> </w:t>
-      </w:r>
-      <w:r>
-        <w:t>pela subamostragem de crominância 4:2:2</w:t>
-      </w:r>
-      <w:r>
-        <w:t xml:space="preserve">, considerada por Andrade &amp; Goularte (2010) como a melhor alternativa </w:t>
-      </w:r>
-      <w:r>
-        <w:t>em conjunto com o</w:t>
-      </w:r>
-      <w:r>
-        <w:t xml:space="preserve"> </w:t>
-      </w:r>
-      <w:r>
-        <w:t>anáglifo</w:t>
-      </w:r>
-      <w:r>
-        <w:t xml:space="preserve"> </w:t>
-      </w:r>
-      <w:r>
-        <w:lastRenderedPageBreak/>
-        <w:t>verde-magenta</w:t>
-      </w:r>
-      <w:r>
-        <w:t>. Logo após, descartamos as informações de Y e armazenamos somente C</w:t>
-      </w:r>
-      <w:r>
-        <w:rPr>
-          <w:vertAlign w:val="subscript"/>
-        </w:rPr>
-        <w:t>b</w:t>
-      </w:r>
-      <w:r>
-        <w:t xml:space="preserve"> e </w:t>
-      </w:r>
-      <w:r>
-        <w:t>C</w:t>
-      </w:r>
-      <w:r>
-        <w:rPr>
-          <w:vertAlign w:val="subscript"/>
-        </w:rPr>
-        <w:t>r</w:t>
-      </w:r>
-      <w:r>
-        <w:rPr>
-          <w:vertAlign w:val="subscript"/>
-        </w:rPr>
-        <w:t xml:space="preserve"> </w:t>
-      </w:r>
-      <w:r>
-        <w:t xml:space="preserve">juntamente com o </w:t>
-      </w:r>
-      <w:r>
-        <w:t>anáglifo</w:t>
-      </w:r>
-      <w:r>
-        <w:t xml:space="preserve"> principal.</w:t>
-      </w:r>
-      <w:r>
-        <w:t xml:space="preserve"> Observe que as informações de Y podem ser descartadas, pois trazem apenas dados relacionados à luminância, o que não impacta tanto quanto a perda de dados de cor. Além disso, </w:t>
-      </w:r>
-      <w:r>
-        <w:t xml:space="preserve">dados de Y podem ser recuperados </w:t>
-      </w:r>
-      <w:r>
-        <w:t xml:space="preserve">através do </w:t>
-      </w:r>
-      <w:r>
-        <w:t>anáglifo</w:t>
-      </w:r>
-      <w:r>
-        <w:t xml:space="preserve"> principal durante o processo de reversão,</w:t>
-      </w:r>
-      <w:r>
-        <w:t xml:space="preserve"> explicado a seguir.</w:t>
-      </w:r>
-      <w:r>
-        <w:t xml:space="preserve"> Vale também ressaltar que tanto a Tabela de Índice de Cores quanto o </w:t>
-      </w:r>
-      <w:r>
-        <w:t>anáglifo</w:t>
-      </w:r>
-      <w:r>
-        <w:t xml:space="preserve"> principal podem ainda passar por um processo de compressão de dados sem perdas, reduzindo ainda mais o tamanho final.</w:t>
-      </w:r>
-    </w:p>
-    <w:p>
-      <w:pPr>
-        <w:pStyle w:val="PargrafodaLista"/>
-        <w:ind w:left="792" w:firstLine="624"/>
-        <w:jc w:val="both"/>
-      </w:pPr>
-      <w:r>
-        <w:t>O processo de reversão está</w:t>
-      </w:r>
-      <w:r>
-        <w:t xml:space="preserve"> ilustrado na </w:t>
-      </w:r>
-      <w:r>
-        <w:rPr>
-          <w:highlight w:val="yellow"/>
-        </w:rPr>
-        <w:t>Figura H</w:t>
-      </w:r>
-      <w:r>
-        <w:t>.</w:t>
-      </w:r>
-      <w:r>
-        <w:t xml:space="preserve"> Nesta etapa, o </w:t>
-      </w:r>
-      <w:r>
-        <w:t>anáglifo</w:t>
-      </w:r>
-      <w:r>
-        <w:t xml:space="preserve"> principal também passa pelo processo de conversão do espaço de cores de RGB para YC</w:t>
-      </w:r>
-      <w:r>
-        <w:rPr>
-          <w:vertAlign w:val="subscript"/>
-        </w:rPr>
-        <w:t>b</w:t>
-      </w:r>
-      <w:r>
-        <w:t>C</w:t>
-      </w:r>
-      <w:r>
-        <w:rPr>
-          <w:vertAlign w:val="subscript"/>
-        </w:rPr>
-        <w:t>r</w:t>
-      </w:r>
-      <w:r>
-        <w:t xml:space="preserve">. Com isso, obtemos um Y’, os dados de luminância </w:t>
-      </w:r>
-      <w:r>
-        <w:t xml:space="preserve">do </w:t>
-      </w:r>
-      <w:r>
-        <w:t>anáglifo</w:t>
-      </w:r>
-      <w:r>
-        <w:t xml:space="preserve"> principal. Em conjunto com os dados da Tabela de Índice de Cores, utilizamos o Y’ para reconstruir o </w:t>
-      </w:r>
-      <w:r>
-        <w:t>anáglifo</w:t>
-      </w:r>
-      <w:r>
-        <w:t xml:space="preserve"> complementar, neste caso na forma de Y’C</w:t>
-      </w:r>
-      <w:r>
-        <w:rPr>
-          <w:vertAlign w:val="subscript"/>
-        </w:rPr>
-        <w:t>b</w:t>
-      </w:r>
-      <w:r>
-        <w:t>C</w:t>
-      </w:r>
-      <w:r>
-        <w:rPr>
-          <w:vertAlign w:val="subscript"/>
-        </w:rPr>
-        <w:t>r</w:t>
-      </w:r>
-      <w:r>
-        <w:t>,</w:t>
-      </w:r>
-      <w:r>
-        <w:t xml:space="preserve"> </w:t>
-      </w:r>
-      <w:r>
-        <w:t xml:space="preserve">através do </w:t>
-      </w:r>
-      <w:r>
-        <w:t>processo para retornar à amostragem 4:4:4 e então ser revertido para o espaço de cores RGB. De posse novamente dos dois an</w:t>
-      </w:r>
-      <w:r>
-        <w:t>á</w:t>
-      </w:r>
-      <w:r>
-        <w:t>gl</w:t>
-      </w:r>
-      <w:r>
-        <w:t>i</w:t>
-      </w:r>
-      <w:r>
-        <w:t>fos, basta apenas reordenar seus canais de cores para obter o par estéreo.</w:t>
-      </w:r>
-    </w:p>
-    <w:p>
-      <w:pPr>
-        <w:pStyle w:val="PargrafodaLista"/>
-        <w:numPr>
-          <w:ilvl w:val="1"/>
-          <w:numId w:val="1"/>
-        </w:numPr>
-        <w:jc w:val="both"/>
-      </w:pPr>
-      <w:r>
-        <w:t>Resultados obtidos</w:t>
-      </w:r>
-    </w:p>
-    <w:p>
-      <w:pPr>
-        <w:pStyle w:val="PargrafodaLista"/>
-        <w:ind w:left="792" w:firstLine="624"/>
-        <w:jc w:val="both"/>
-      </w:pPr>
-      <w:r>
-        <w:t xml:space="preserve">A Tabela de Índice de Cores foi formada </w:t>
-      </w:r>
-      <w:r>
-        <w:t xml:space="preserve">eliminando os dados de Y e </w:t>
-      </w:r>
-      <w:r>
-        <w:t>utilizando os dados</w:t>
-      </w:r>
-      <w:r>
-        <w:t xml:space="preserve"> de C</w:t>
-      </w:r>
-      <w:r>
-        <w:rPr>
-          <w:vertAlign w:val="subscript"/>
-        </w:rPr>
-        <w:t>b</w:t>
-      </w:r>
-      <w:r>
-        <w:t xml:space="preserve"> e </w:t>
-      </w:r>
-      <w:r>
-        <w:t>C</w:t>
-      </w:r>
-      <w:r>
-        <w:rPr>
-          <w:vertAlign w:val="subscript"/>
-        </w:rPr>
-        <w:t>r</w:t>
-      </w:r>
-      <w:r>
-        <w:t xml:space="preserve"> do anáglifo complementar</w:t>
-      </w:r>
-      <w:r>
-        <w:t>, após a subamostragem de crominância 4:2:2. Isso significa que de cada 12 pixels (do formato 4:4:4), estamos descartando 4 pixels de luminância e 4 de crominânc</w:t>
-      </w:r>
-      <w:r>
-        <w:t>i</w:t>
-      </w:r>
-      <w:r>
-        <w:t>a (2 de C</w:t>
-      </w:r>
-      <w:r>
-        <w:rPr>
-          <w:vertAlign w:val="subscript"/>
-        </w:rPr>
-        <w:t>b</w:t>
-      </w:r>
-      <w:r>
-        <w:t xml:space="preserve"> e </w:t>
-      </w:r>
-      <w:r>
-        <w:t>2 de C</w:t>
-      </w:r>
-      <w:r>
-        <w:rPr>
-          <w:vertAlign w:val="subscript"/>
-        </w:rPr>
-        <w:t>r</w:t>
-      </w:r>
-      <w:r>
-        <w:t>)</w:t>
-      </w:r>
-      <w:r>
-        <w:t xml:space="preserve">. Matematicamente, espera-se que isto resulte </w:t>
-      </w:r>
-      <w:r>
-        <w:t>em uma adição</w:t>
-      </w:r>
-      <w:r>
-        <w:t xml:space="preserve"> </w:t>
-      </w:r>
-      <w:r>
-        <w:t>de 33% de dados ao arquivo final,</w:t>
-      </w:r>
-      <w:r>
-        <w:t xml:space="preserve"> o</w:t>
-      </w:r>
-      <w:r>
-        <w:t xml:space="preserve"> que pode ser reduzido </w:t>
-      </w:r>
-      <w:r>
-        <w:t xml:space="preserve">ainda mais </w:t>
-      </w:r>
-      <w:r>
-        <w:t xml:space="preserve">após passar </w:t>
-      </w:r>
-      <w:r>
-        <w:t>pelo</w:t>
-      </w:r>
-      <w:r>
-        <w:t xml:space="preserve"> processo de compressão de dados sem perdas.</w:t>
-      </w:r>
-    </w:p>
-    <w:p>
-      <w:pPr>
-        <w:pStyle w:val="PargrafodaLista"/>
-        <w:ind w:left="792" w:firstLine="624"/>
-        <w:jc w:val="both"/>
-      </w:pPr>
-      <w:r>
-        <w:t xml:space="preserve">O processo descrito em </w:t>
-      </w:r>
-      <w:r>
-        <w:rPr>
-          <w:highlight w:val="yellow"/>
-        </w:rPr>
-        <w:t>4.2</w:t>
-      </w:r>
-      <w:r>
-        <w:t xml:space="preserve"> foi </w:t>
-      </w:r>
-      <w:r>
-        <w:t>implementado em C</w:t>
-      </w:r>
-      <w:r>
-        <w:t>++</w:t>
-      </w:r>
-      <w:r>
-        <w:t xml:space="preserve"> </w:t>
-      </w:r>
-      <w:r>
         <w:t>com suporte d</w:t>
       </w:r>
       <w:r>
@@ -4945,7 +5303,7 @@
         <w:rPr>
           <w:rStyle w:val="Refdenotaderodap"/>
         </w:rPr>
-        <w:footnoteReference w:id="3"/>
+        <w:footnoteReference w:id="4"/>
       </w:r>
       <w:r>
         <w:t xml:space="preserve">, e </w:t>
@@ -5077,11 +5435,7 @@
         <w:t>pelo processo</w:t>
       </w:r>
       <w:r>
-        <w:t xml:space="preserve">, e por </w:t>
-      </w:r>
-      <w:r>
-        <w:lastRenderedPageBreak/>
-        <w:t>fim, o PSNR médio medido</w:t>
+        <w:t>, e por fim, o PSNR médio medido</w:t>
       </w:r>
       <w:r>
         <w:t>.</w:t>
@@ -7651,6 +8005,7 @@
                 <w:color w:val="000000"/>
                 <w:lang w:eastAsia="pt-BR"/>
               </w:rPr>
+              <w:lastRenderedPageBreak/>
               <w:t>hei04.bmp</w:t>
             </w:r>
           </w:p>
@@ -9864,11 +10219,7 @@
         <w:t xml:space="preserve"> 63,09%), com a vantagem de que agora é possível reverter o anáglifo para o par estéreo original.</w:t>
       </w:r>
       <w:r>
-        <w:t xml:space="preserve"> Analisando a média do PSNR </w:t>
-      </w:r>
-      <w:r>
-        <w:lastRenderedPageBreak/>
-        <w:t xml:space="preserve">encontrado, 34,524 dB, vemos que </w:t>
+        <w:t xml:space="preserve"> Analisando a média do PSNR encontrado, 34,524 dB, vemos que </w:t>
       </w:r>
       <w:r>
         <w:t>este se encontra baixo. Isso provavelmente é devido a arredondamentos feitos durante o processo, já que a conversão de RGB para YC</w:t>
@@ -10134,6 +10485,7 @@
         <w:jc w:val="both"/>
       </w:pPr>
       <w:r>
+        <w:lastRenderedPageBreak/>
         <w:t xml:space="preserve">Como citado na </w:t>
       </w:r>
       <w:r>
@@ -10333,11 +10685,7 @@
         <w:t>, o PSNR se mostrou baixo, apresentando o valor de 34,524 dB numa escala de 0 a 100 dB.</w:t>
       </w:r>
       <w:r>
-        <w:t xml:space="preserve"> Entretanto, em uma </w:t>
-      </w:r>
-      <w:r>
-        <w:lastRenderedPageBreak/>
-        <w:t>análise subjetiva</w:t>
+        <w:t xml:space="preserve"> Entretanto, em uma análise subjetiva</w:t>
       </w:r>
       <w:r>
         <w:t>,</w:t>
@@ -10541,7 +10889,11 @@
         <w:t xml:space="preserve"> (A)</w:t>
       </w:r>
       <w:r>
-        <w:t xml:space="preserve"> e sua correspondente após passar pela reversão anaglífica utilizando a Tabela de Índice de Cores</w:t>
+        <w:t xml:space="preserve"> e sua correspondente após passar pela reversão </w:t>
+      </w:r>
+      <w:r>
+        <w:lastRenderedPageBreak/>
+        <w:t>anaglífica utilizando a Tabela de Índice de Cores</w:t>
       </w:r>
       <w:r>
         <w:t xml:space="preserve"> (B)</w:t>
@@ -10730,7 +11082,6 @@
         <w:jc w:val="both"/>
       </w:pPr>
       <w:r>
-        <w:lastRenderedPageBreak/>
         <w:t xml:space="preserve">Para esta parte do mestrado, faz-se então necessário um estudo das pesquisas relacionadas à correlação de imagens para saber o estado da arte nesta área, </w:t>
       </w:r>
       <w:r>
@@ -10778,7 +11129,7 @@
         <w:rPr>
           <w:rStyle w:val="Refdenotaderodap"/>
         </w:rPr>
-        <w:footnoteReference w:id="4"/>
+        <w:footnoteReference w:id="5"/>
       </w:r>
       <w:r>
         <w:t xml:space="preserve">. </w:t>
@@ -10839,7 +11190,11 @@
         <w:t xml:space="preserve">. </w:t>
       </w:r>
       <w:r>
-        <w:t>Além disso, os professores do grupo de pesquisa ministram aulas de Multimídia e de Interação Usuário-Computador para os cursos de Graduação e Pós-graduação do ICMC-USP, nos quais temas como métodos de avaliação de qualidade e percepção humana são comuns. Assim, pretende-se realizar as avaliações também com os alunos desses cursos.</w:t>
+        <w:t xml:space="preserve">Além disso, os professores do grupo de pesquisa ministram aulas de Multimídia e de Interação Usuário-Computador para os cursos de Graduação e Pós-graduação do ICMC-USP, nos quais temas como métodos de avaliação de qualidade e </w:t>
+      </w:r>
+      <w:r>
+        <w:lastRenderedPageBreak/>
+        <w:t>percepção humana são comuns. Assim, pretende-se realizar as avaliações também com os alunos desses cursos.</w:t>
       </w:r>
     </w:p>
     <w:p>
@@ -11023,11 +11378,7 @@
         <w:t>a: revisão de livros, artigos, teses e dissertações</w:t>
       </w:r>
       <w:r>
-        <w:t xml:space="preserve"> relacionados ao projeto via fontes de pesquisa confiáveis, envolvendo as áreas </w:t>
-      </w:r>
-      <w:r>
-        <w:lastRenderedPageBreak/>
-        <w:t>de codificação e compressão de imagens</w:t>
+        <w:t xml:space="preserve"> relacionados ao projeto via fontes de pesquisa confiáveis, envolvendo as áreas de codificação e compressão de imagens</w:t>
       </w:r>
       <w:r>
         <w:t xml:space="preserve"> e</w:t>
@@ -15686,11 +16037,7 @@
         <w:t>atuais</w:t>
       </w:r>
       <w:r>
-        <w:t xml:space="preserve">, possibilitando </w:t>
-      </w:r>
-      <w:r>
-        <w:lastRenderedPageBreak/>
-        <w:t>tanto</w:t>
+        <w:t>, possibilitando tanto</w:t>
       </w:r>
       <w:r>
         <w:t xml:space="preserve"> independência </w:t>
@@ -15782,6 +16129,57 @@
       </w:r>
     </w:p>
     <w:p>
+      <w:pPr>
+        <w:rPr>
+          <w:lang w:val="en-US"/>
+        </w:rPr>
+      </w:pPr>
+      <w:r>
+        <w:t xml:space="preserve">(Adikari et al., 2005) Adikari, A.B.B.; Fernando, W.A.C.; Arachchi, H.K.; Loo, K. A H.264 compliant stereoscopic video codec. </w:t>
+      </w:r>
+      <w:r>
+        <w:rPr>
+          <w:i/>
+          <w:lang w:val="en-US"/>
+        </w:rPr>
+        <w:t xml:space="preserve">Canadian Conference on </w:t>
+      </w:r>
+      <w:r>
+        <w:rPr>
+          <w:i/>
+          <w:lang w:val="en-US"/>
+        </w:rPr>
+        <w:t>Electrical and Computer Engineering</w:t>
+      </w:r>
+      <w:r>
+        <w:rPr>
+          <w:lang w:val="en-US"/>
+        </w:rPr>
+        <w:t>, 1614-1617, 2005</w:t>
+      </w:r>
+      <w:r>
+        <w:rPr>
+          <w:lang w:val="en-US"/>
+        </w:rPr>
+        <w:t>.</w:t>
+      </w:r>
+      <w:r>
+        <w:rPr>
+          <w:lang w:val="en-US"/>
+        </w:rPr>
+        <w:t xml:space="preserve"> DOI = </w:t>
+      </w:r>
+      <w:hyperlink r:id="rId10" w:history="1">
+        <w:r>
+          <w:rPr>
+            <w:rStyle w:val="Hyperlink"/>
+            <w:lang w:val="en-US"/>
+          </w:rPr>
+          <w:t>http://dx.doi.org/10.1109/CCECE.2005.1557292</w:t>
+        </w:r>
+      </w:hyperlink>
+    </w:p>
+    <w:p>
       <w:r>
         <w:t xml:space="preserve">(Andrade et al., 2010) </w:t>
       </w:r>
@@ -15812,7 +16210,7 @@
       <w:r>
         <w:t xml:space="preserve"> Disponível em </w:t>
       </w:r>
-      <w:hyperlink r:id="rId10" w:history="1">
+      <w:hyperlink r:id="rId11" w:history="1">
         <w:r>
           <w:rPr>
             <w:rStyle w:val="Hyperlink"/>
@@ -15826,6 +16224,7 @@
     </w:p>
     <w:p>
       <w:r>
+        <w:lastRenderedPageBreak/>
         <w:t xml:space="preserve">(Andrade &amp; Goularte, 2009) Andrade, L. A.; Goularte, R. – Percepção Estereoscópica Anaglífica em Vídeos Digitais Comprimidos com Perda. </w:t>
       </w:r>
       <w:r>
@@ -15850,7 +16249,7 @@
       <w:r>
         <w:t xml:space="preserve">DOI = </w:t>
       </w:r>
-      <w:hyperlink r:id="rId11" w:history="1">
+      <w:hyperlink r:id="rId12" w:history="1">
         <w:r>
           <w:rPr>
             <w:rStyle w:val="Hyperlink"/>
@@ -15933,36 +16332,97 @@
     <w:p>
       <w:pPr>
         <w:rPr>
-          <w:lang w:val="en-US"/>
-        </w:rPr>
-      </w:pPr>
-      <w:r>
-        <w:rPr>
           <w:highlight w:val="yellow"/>
-        </w:rPr>
-        <w:t>[Verificar referência]</w:t>
-      </w:r>
-      <w:r>
-        <w:t xml:space="preserve">(Azevedo &amp; Conci, 2003) Azevedo, E.; Conci, A. – Computação gráfica: teoria e prática. </w:t>
-      </w:r>
-      <w:r>
-        <w:rPr>
-          <w:lang w:val="en-US"/>
-        </w:rPr>
-        <w:t xml:space="preserve">Editora Campus, </w:t>
-      </w:r>
-      <w:r>
-        <w:rPr>
-          <w:lang w:val="en-US"/>
-        </w:rPr>
-        <w:t>Brasil</w:t>
-      </w:r>
-      <w:r>
-        <w:rPr>
-          <w:lang w:val="en-US"/>
-        </w:rPr>
-        <w:t>, 2003.</w:t>
-      </w:r>
+          <w:lang w:val="en-US"/>
+        </w:rPr>
+      </w:pPr>
+      <w:r>
+        <w:rPr>
+          <w:lang w:val="en-US"/>
+        </w:rPr>
+        <w:t>(</w:t>
+      </w:r>
+      <w:r>
+        <w:rPr>
+          <w:lang w:val="en-US"/>
+        </w:rPr>
+        <w:t>Balasubramaniya</w:t>
+      </w:r>
+      <w:r>
+        <w:rPr>
+          <w:lang w:val="en-US"/>
+        </w:rPr>
+        <w:t>m</w:t>
+      </w:r>
+      <w:r>
+        <w:rPr>
+          <w:lang w:val="en-US"/>
+        </w:rPr>
+        <w:t xml:space="preserve"> et al., 2005) Balasubramaniyam, B.; Edirisinghe, E.; Bez, H. – An Extended H.264 CODEC for Stereoscopic Video Coding. </w:t>
+      </w:r>
+      <w:r>
+        <w:rPr>
+          <w:i/>
+          <w:lang w:val="en-US"/>
+        </w:rPr>
+        <w:t>Proceedings of SPIE</w:t>
+      </w:r>
+      <w:r>
+        <w:rPr>
+          <w:lang w:val="en-US"/>
+        </w:rPr>
+        <w:t>, 116-126</w:t>
+      </w:r>
+      <w:r>
+        <w:rPr>
+          <w:lang w:val="en-US"/>
+        </w:rPr>
+        <w:t>, 2005</w:t>
+      </w:r>
+      <w:r>
+        <w:rPr>
+          <w:lang w:val="en-US"/>
+        </w:rPr>
+        <w:t xml:space="preserve">. </w:t>
+      </w:r>
+      <w:r>
+        <w:rPr>
+          <w:lang w:val="en-US"/>
+        </w:rPr>
+        <w:t xml:space="preserve">DOI = </w:t>
+      </w:r>
+      <w:hyperlink r:id="rId13" w:history="1">
+        <w:r>
+          <w:rPr>
+            <w:rStyle w:val="Hyperlink"/>
+          </w:rPr>
+          <w:t>http://dx.</w:t>
+        </w:r>
+        <w:r>
+          <w:rPr>
+            <w:rStyle w:val="Hyperlink"/>
+          </w:rPr>
+          <w:t>d</w:t>
+        </w:r>
+        <w:r>
+          <w:rPr>
+            <w:rStyle w:val="Hyperlink"/>
+          </w:rPr>
+          <w:t>oi.org/10.</w:t>
+        </w:r>
+        <w:r>
+          <w:rPr>
+            <w:rStyle w:val="Hyperlink"/>
+          </w:rPr>
+          <w:t>1</w:t>
+        </w:r>
+        <w:r>
+          <w:rPr>
+            <w:rStyle w:val="Hyperlink"/>
+          </w:rPr>
+          <w:t>117/12.587583</w:t>
+        </w:r>
+      </w:hyperlink>
     </w:p>
     <w:p>
       <w:pPr>
@@ -15972,39 +16432,107 @@
       </w:pPr>
       <w:r>
         <w:rPr>
-          <w:lang w:val="en-US"/>
-        </w:rPr>
-        <w:t>(Fehn et al</w:t>
-      </w:r>
-      <w:r>
-        <w:rPr>
-          <w:lang w:val="en-US"/>
-        </w:rPr>
-        <w:t>.</w:t>
-      </w:r>
-      <w:r>
-        <w:rPr>
-          <w:lang w:val="en-US"/>
-        </w:rPr>
-        <w:t xml:space="preserve">, 2002) Fehn, C.; Kauff, P.; Op de Beeck, M.; Ernst, F.; IJsselsteijn, W.; Pollefeys, M.; Van Gool, L.; Ofek, E.; Sexton, I. – An Evolutionary and Optimised Approach on 3D-TV. </w:t>
-      </w:r>
-      <w:r>
-        <w:rPr>
-          <w:i/>
-          <w:lang w:val="en-US"/>
-        </w:rPr>
-        <w:t>Proceedings of International Broadcast Conference</w:t>
-      </w:r>
-      <w:r>
-        <w:rPr>
-          <w:lang w:val="en-US"/>
-        </w:rPr>
-        <w:t>, 357-365, 2002.</w:t>
+          <w:highlight w:val="yellow"/>
+        </w:rPr>
+        <w:t>[Verificar referência]</w:t>
+      </w:r>
+      <w:r>
+        <w:t xml:space="preserve">(Azevedo &amp; Conci, 2003) Azevedo, E.; Conci, A. – Computação gráfica: teoria e prática. </w:t>
+      </w:r>
+      <w:r>
+        <w:t xml:space="preserve">Editora Campus, </w:t>
+      </w:r>
+      <w:r>
+        <w:rPr>
+          <w:lang w:val="en-US"/>
+        </w:rPr>
+        <w:t>Brasil</w:t>
+      </w:r>
+      <w:r>
+        <w:rPr>
+          <w:lang w:val="en-US"/>
+        </w:rPr>
+        <w:t>, 2003.</w:t>
       </w:r>
     </w:p>
     <w:p>
       <w:pPr>
         <w:rPr>
+          <w:lang w:val="en-US"/>
+        </w:rPr>
+      </w:pPr>
+      <w:r>
+        <w:rPr>
+          <w:lang w:val="en-US"/>
+        </w:rPr>
+        <w:t>(Chapman &amp; Chapman, 2004) Chapman, N. P.; Chapman, J. – Digital Multimedia</w:t>
+      </w:r>
+      <w:r>
+        <w:rPr>
+          <w:lang w:val="en-US"/>
+        </w:rPr>
+        <w:t>.</w:t>
+      </w:r>
+      <w:r>
+        <w:rPr>
+          <w:lang w:val="en-US"/>
+        </w:rPr>
+        <w:t xml:space="preserve"> Wiley,</w:t>
+      </w:r>
+      <w:r>
+        <w:rPr>
+          <w:lang w:val="en-US"/>
+        </w:rPr>
+        <w:t xml:space="preserve"> England,</w:t>
+      </w:r>
+      <w:r>
+        <w:rPr>
+          <w:lang w:val="en-US"/>
+        </w:rPr>
+        <w:t xml:space="preserve"> 2004.</w:t>
+      </w:r>
+    </w:p>
+    <w:p>
+      <w:pPr>
+        <w:rPr>
+          <w:lang w:val="en-US"/>
+        </w:rPr>
+      </w:pPr>
+      <w:r>
+        <w:rPr>
+          <w:lang w:val="en-US"/>
+        </w:rPr>
+        <w:t>(Fehn et al</w:t>
+      </w:r>
+      <w:r>
+        <w:rPr>
+          <w:lang w:val="en-US"/>
+        </w:rPr>
+        <w:t>.</w:t>
+      </w:r>
+      <w:r>
+        <w:rPr>
+          <w:lang w:val="en-US"/>
+        </w:rPr>
+        <w:t xml:space="preserve">, 2002) Fehn, C.; Kauff, P.; Op de Beeck, M.; Ernst, F.; IJsselsteijn, W.; Pollefeys, M.; Van Gool, L.; Ofek, E.; Sexton, I. – An Evolutionary and Optimised Approach on 3D-TV. </w:t>
+      </w:r>
+      <w:r>
+        <w:rPr>
+          <w:i/>
+          <w:lang w:val="en-US"/>
+        </w:rPr>
+        <w:t>Proceedings of International Broadcast Conference</w:t>
+      </w:r>
+      <w:r>
+        <w:rPr>
+          <w:lang w:val="en-US"/>
+        </w:rPr>
+        <w:t>, 357-365, 2002.</w:t>
+      </w:r>
+    </w:p>
+    <w:p>
+      <w:pPr>
+        <w:rPr>
           <w:rStyle w:val="Hyperlink"/>
           <w:lang w:val="en-US"/>
         </w:rPr>
@@ -16064,7 +16592,7 @@
         </w:rPr>
         <w:t xml:space="preserve">DOI = </w:t>
       </w:r>
-      <w:hyperlink r:id="rId12" w:history="1">
+      <w:hyperlink r:id="rId14" w:history="1">
         <w:r>
           <w:rPr>
             <w:rStyle w:val="Hyperlink"/>
@@ -16177,7 +16705,7 @@
       <w:r>
         <w:t xml:space="preserve"> . Disponível em: </w:t>
       </w:r>
-      <w:hyperlink r:id="rId13" w:history="1">
+      <w:hyperlink r:id="rId15" w:history="1">
         <w:r>
           <w:rPr>
             <w:rStyle w:val="Hyperlink"/>
@@ -16193,48 +16721,118 @@
       </w:r>
     </w:p>
     <w:p>
-      <w:r>
-        <w:rPr>
-          <w:lang w:val="en-US"/>
-        </w:rPr>
-        <w:lastRenderedPageBreak/>
-        <w:t xml:space="preserve">(ITU-T, 2004) ITU-T – ITU-T Recommendation J.144. </w:t>
-      </w:r>
-      <w:r>
-        <w:rPr>
-          <w:lang w:val="en-US"/>
-        </w:rPr>
-        <w:t xml:space="preserve">Objective perceptual video quality </w:t>
-      </w:r>
-      <w:r>
-        <w:rPr>
-          <w:lang w:val="en-US"/>
-        </w:rPr>
-        <w:t>m</w:t>
-      </w:r>
-      <w:r>
-        <w:rPr>
-          <w:lang w:val="en-US"/>
-        </w:rPr>
-        <w:t xml:space="preserve">easurement techniques for digital cable television in the presence of a full reference. </w:t>
-      </w:r>
-      <w:r>
-        <w:rPr>
-          <w:i/>
-        </w:rPr>
-        <w:t>International Telecommunication Union</w:t>
-      </w:r>
-      <w:r>
-        <w:t>, Suiça, 2004.</w:t>
-      </w:r>
-      <w:r>
-        <w:t xml:space="preserve"> </w:t>
-      </w:r>
-      <w:r>
-        <w:rPr>
-          <w:highlight w:val="yellow"/>
-        </w:rPr>
-        <w:t>[Não tenho essas referências, onde conseguir??]</w:t>
+      <w:pPr>
+        <w:rPr>
+          <w:lang w:val="en-US"/>
+        </w:rPr>
+      </w:pPr>
+      <w:r>
+        <w:rPr>
+          <w:lang w:val="en-US"/>
+        </w:rPr>
+        <w:t>(Gonzalez &amp; Woods</w:t>
+      </w:r>
+      <w:r>
+        <w:rPr>
+          <w:lang w:val="en-US"/>
+        </w:rPr>
+        <w:t>, 2008</w:t>
+      </w:r>
+      <w:r>
+        <w:rPr>
+          <w:lang w:val="en-US"/>
+        </w:rPr>
+        <w:t>)</w:t>
+      </w:r>
+      <w:r>
+        <w:rPr>
+          <w:lang w:val="en-US"/>
+        </w:rPr>
+        <w:t xml:space="preserve"> Gonzalez</w:t>
+      </w:r>
+      <w:r>
+        <w:rPr>
+          <w:lang w:val="en-US"/>
+        </w:rPr>
+        <w:t>, R. C.;</w:t>
+      </w:r>
+      <w:r>
+        <w:rPr>
+          <w:lang w:val="en-US"/>
+        </w:rPr>
+        <w:t xml:space="preserve"> Woods</w:t>
+      </w:r>
+      <w:r>
+        <w:rPr>
+          <w:lang w:val="en-US"/>
+        </w:rPr>
+        <w:t>, R. E</w:t>
+      </w:r>
+      <w:r>
+        <w:rPr>
+          <w:lang w:val="en-US"/>
+        </w:rPr>
+        <w:t xml:space="preserve">. </w:t>
+      </w:r>
+      <w:r>
+        <w:rPr>
+          <w:lang w:val="en-US"/>
+        </w:rPr>
+        <w:t xml:space="preserve">– </w:t>
+      </w:r>
+      <w:r>
+        <w:rPr>
+          <w:lang w:val="en-US"/>
+        </w:rPr>
+        <w:t>Digital Image Processing</w:t>
+      </w:r>
+      <w:r>
+        <w:rPr>
+          <w:lang w:val="en-US"/>
+        </w:rPr>
+        <w:t>.</w:t>
+      </w:r>
+      <w:r>
+        <w:rPr>
+          <w:lang w:val="en-US"/>
+        </w:rPr>
+        <w:t xml:space="preserve"> 3</w:t>
+      </w:r>
+      <w:r>
+        <w:rPr>
+          <w:lang w:val="en-US"/>
+        </w:rPr>
+        <w:t>ª</w:t>
+      </w:r>
+      <w:r>
+        <w:rPr>
+          <w:lang w:val="en-US"/>
+        </w:rPr>
+        <w:t xml:space="preserve"> Edi</w:t>
+      </w:r>
+      <w:r>
+        <w:rPr>
+          <w:lang w:val="en-US"/>
+        </w:rPr>
+        <w:t>ção</w:t>
+      </w:r>
+      <w:r>
+        <w:rPr>
+          <w:lang w:val="en-US"/>
+        </w:rPr>
+        <w:t>. Prentice-Hall, USA</w:t>
+      </w:r>
+      <w:r>
+        <w:rPr>
+          <w:lang w:val="en-US"/>
+        </w:rPr>
+        <w:t>, 2008</w:t>
+      </w:r>
+      <w:r>
+        <w:rPr>
+          <w:lang w:val="en-US"/>
+        </w:rPr>
+        <w:t>.</w:t>
       </w:r>
     </w:p>
     <w:p>
@@ -16242,31 +16840,25 @@
         <w:rPr>
           <w:lang w:val="en-US"/>
         </w:rPr>
-        <w:t>(ITU-T, 200</w:t>
-      </w:r>
-      <w:r>
-        <w:rPr>
-          <w:lang w:val="en-US"/>
-        </w:rPr>
-        <w:t>8</w:t>
-      </w:r>
-      <w:r>
-        <w:rPr>
-          <w:lang w:val="en-US"/>
-        </w:rPr>
-        <w:t xml:space="preserve">) </w:t>
-      </w:r>
-      <w:r>
-        <w:rPr>
-          <w:lang w:val="en-US"/>
-        </w:rPr>
-        <w:t xml:space="preserve">ITU-T – </w:t>
-      </w:r>
-      <w:r>
-        <w:rPr>
-          <w:lang w:val="en-US"/>
-        </w:rPr>
-        <w:t xml:space="preserve">ITU-T Recommendation J.247 : Objective perceptual multimedia video quality measurement in the presence of a full reference. </w:t>
+        <w:t xml:space="preserve">(ITU-T, 2004) ITU-T – ITU-T Recommendation J.144. </w:t>
+      </w:r>
+      <w:r>
+        <w:rPr>
+          <w:lang w:val="en-US"/>
+        </w:rPr>
+        <w:t xml:space="preserve">Objective perceptual video quality </w:t>
+      </w:r>
+      <w:r>
+        <w:rPr>
+          <w:lang w:val="en-US"/>
+        </w:rPr>
+        <w:t>m</w:t>
+      </w:r>
+      <w:r>
+        <w:rPr>
+          <w:lang w:val="en-US"/>
+        </w:rPr>
+        <w:t xml:space="preserve">easurement techniques for digital cable television in the presence of a full reference. </w:t>
       </w:r>
       <w:r>
         <w:rPr>
@@ -16275,23 +16867,73 @@
         <w:t>International Telecommunication Union</w:t>
       </w:r>
       <w:r>
-        <w:t>, 2008.</w:t>
+        <w:t>, Suiça, 2004.</w:t>
+      </w:r>
+      <w:r>
+        <w:t xml:space="preserve"> </w:t>
       </w:r>
       <w:r>
         <w:rPr>
           <w:highlight w:val="yellow"/>
         </w:rPr>
-        <w:t xml:space="preserve"> [Não tenho essas referências, onde conseguir??]</w:t>
+        <w:t>[Não tenho essas referências, onde conseguir??]</w:t>
       </w:r>
     </w:p>
     <w:p>
       <w:r>
+        <w:rPr>
+          <w:lang w:val="en-US"/>
+        </w:rPr>
+        <w:t>(ITU-T, 200</w:t>
+      </w:r>
+      <w:r>
+        <w:rPr>
+          <w:lang w:val="en-US"/>
+        </w:rPr>
+        <w:t>8</w:t>
+      </w:r>
+      <w:r>
+        <w:rPr>
+          <w:lang w:val="en-US"/>
+        </w:rPr>
+        <w:t xml:space="preserve">) </w:t>
+      </w:r>
+      <w:r>
+        <w:rPr>
+          <w:lang w:val="en-US"/>
+        </w:rPr>
+        <w:t xml:space="preserve">ITU-T – </w:t>
+      </w:r>
+      <w:r>
+        <w:rPr>
+          <w:lang w:val="en-US"/>
+        </w:rPr>
+        <w:t xml:space="preserve">ITU-T Recommendation J.247 : Objective perceptual multimedia video quality measurement in the presence of a full reference. </w:t>
+      </w:r>
+      <w:r>
+        <w:rPr>
+          <w:i/>
+        </w:rPr>
+        <w:t>International Telecommunication Union</w:t>
+      </w:r>
+      <w:r>
+        <w:t>, 2008.</w:t>
+      </w:r>
+      <w:r>
+        <w:rPr>
+          <w:highlight w:val="yellow"/>
+        </w:rPr>
+        <w:t xml:space="preserve"> [Não tenho essas referências, onde conseguir??]</w:t>
+      </w:r>
+    </w:p>
+    <w:p>
+      <w:r>
         <w:t xml:space="preserve">(Kerr, 2009) Kerr, D. A. - Chrominance Subsampling in Digital Images.  </w:t>
       </w:r>
       <w:r>
         <w:t xml:space="preserve">2009. Disponível em </w:t>
       </w:r>
-      <w:hyperlink r:id="rId14" w:history="1">
+      <w:hyperlink r:id="rId16" w:history="1">
         <w:r>
           <w:rPr>
             <w:rStyle w:val="Hyperlink"/>
@@ -16316,6 +16958,7 @@
         <w:rPr>
           <w:lang w:val="en-US"/>
         </w:rPr>
+        <w:lastRenderedPageBreak/>
         <w:t xml:space="preserve">(LG, 2011) </w:t>
       </w:r>
       <w:r>
@@ -16345,7 +16988,7 @@
       <w:r>
         <w:t xml:space="preserve">Disponível em </w:t>
       </w:r>
-      <w:hyperlink r:id="rId15" w:history="1">
+      <w:hyperlink r:id="rId17" w:history="1">
         <w:r>
           <w:rPr>
             <w:rStyle w:val="Hyperlink"/>
@@ -16371,23 +17014,155 @@
     </w:p>
     <w:p>
       <w:pPr>
-        <w:jc w:val="both"/>
-        <w:rPr>
-          <w:lang w:val="en-US"/>
-        </w:rPr>
-      </w:pPr>
-      <w:r>
-        <w:rPr>
-          <w:lang w:val="en-US"/>
-        </w:rPr>
-        <w:t xml:space="preserve">(Lipton, 1982) Lipton, L. – Foundations of the </w:t>
-      </w:r>
-      <w:r>
-        <w:rPr>
-          <w:lang w:val="en-US"/>
-        </w:rPr>
-        <w:t>Stereoscopic Cinema: a study in depth. Van Nostrand Reinhold Company Inc., United States, 1982.</w:t>
-      </w:r>
+        <w:rPr>
+          <w:lang w:val="en-US"/>
+        </w:rPr>
+      </w:pPr>
+      <w:r>
+        <w:rPr>
+          <w:lang w:val="en-US"/>
+        </w:rPr>
+        <w:t xml:space="preserve">(Li et al., 2009) </w:t>
+      </w:r>
+      <w:r>
+        <w:rPr>
+          <w:lang w:val="en-US"/>
+        </w:rPr>
+        <w:t>Li</w:t>
+      </w:r>
+      <w:r>
+        <w:rPr>
+          <w:lang w:val="en-US"/>
+        </w:rPr>
+        <w:t>, S.</w:t>
+      </w:r>
+      <w:r>
+        <w:rPr>
+          <w:lang w:val="en-US"/>
+        </w:rPr>
+        <w:t>; Hou</w:t>
+      </w:r>
+      <w:r>
+        <w:rPr>
+          <w:lang w:val="en-US"/>
+        </w:rPr>
+        <w:t>, C.</w:t>
+      </w:r>
+      <w:r>
+        <w:rPr>
+          <w:lang w:val="en-US"/>
+        </w:rPr>
+        <w:t>; Ying</w:t>
+      </w:r>
+      <w:r>
+        <w:rPr>
+          <w:lang w:val="en-US"/>
+        </w:rPr>
+        <w:t>, Y.</w:t>
+      </w:r>
+      <w:r>
+        <w:rPr>
+          <w:lang w:val="en-US"/>
+        </w:rPr>
+        <w:t>; Song</w:t>
+      </w:r>
+      <w:r>
+        <w:rPr>
+          <w:lang w:val="en-US"/>
+        </w:rPr>
+        <w:t>, X.</w:t>
+      </w:r>
+      <w:r>
+        <w:rPr>
+          <w:lang w:val="en-US"/>
+        </w:rPr>
+        <w:t>; Yang</w:t>
+      </w:r>
+      <w:r>
+        <w:rPr>
+          <w:lang w:val="en-US"/>
+        </w:rPr>
+        <w:t>, L.</w:t>
+      </w:r>
+      <w:r>
+        <w:rPr>
+          <w:lang w:val="en-US"/>
+        </w:rPr>
+        <w:t xml:space="preserve"> </w:t>
+      </w:r>
+      <w:r>
+        <w:rPr>
+          <w:lang w:val="en-US"/>
+        </w:rPr>
+        <w:t xml:space="preserve">– </w:t>
+      </w:r>
+      <w:r>
+        <w:rPr>
+          <w:lang w:val="en-US"/>
+        </w:rPr>
+        <w:t>Stereoscopic Video Compression Based on H.264 MVC</w:t>
+      </w:r>
+      <w:r>
+        <w:rPr>
+          <w:lang w:val="en-US"/>
+        </w:rPr>
+        <w:t>.</w:t>
+      </w:r>
+      <w:r>
+        <w:rPr>
+          <w:lang w:val="en-US"/>
+        </w:rPr>
+        <w:t xml:space="preserve"> </w:t>
+      </w:r>
+      <w:r>
+        <w:rPr>
+          <w:i/>
+          <w:lang w:val="en-US"/>
+        </w:rPr>
+        <w:t>2nd International Congress on Image and Signal Processing, 2009</w:t>
+      </w:r>
+      <w:r>
+        <w:rPr>
+          <w:i/>
+          <w:lang w:val="en-US"/>
+        </w:rPr>
+        <w:t xml:space="preserve"> (</w:t>
+      </w:r>
+      <w:r>
+        <w:rPr>
+          <w:i/>
+          <w:lang w:val="en-US"/>
+        </w:rPr>
+        <w:t>CISP '09</w:t>
+      </w:r>
+      <w:r>
+        <w:rPr>
+          <w:i/>
+          <w:lang w:val="en-US"/>
+        </w:rPr>
+        <w:t>)</w:t>
+      </w:r>
+      <w:r>
+        <w:rPr>
+          <w:lang w:val="en-US"/>
+        </w:rPr>
+        <w:t>, 1-5, 2009</w:t>
+      </w:r>
+      <w:r>
+        <w:rPr>
+          <w:lang w:val="en-US"/>
+        </w:rPr>
+        <w:t xml:space="preserve">. DOI = </w:t>
+      </w:r>
+      <w:hyperlink r:id="rId18" w:history="1">
+        <w:r>
+          <w:rPr>
+            <w:rStyle w:val="Hyperlink"/>
+            <w:lang w:val="en-US"/>
+          </w:rPr>
+          <w:t>http://dx.doi.org/10.1109/CISP.2009.5301218</w:t>
+        </w:r>
+      </w:hyperlink>
     </w:p>
     <w:p>
       <w:pPr>
@@ -16400,6 +17175,128 @@
         <w:rPr>
           <w:lang w:val="en-US"/>
         </w:rPr>
+        <w:t xml:space="preserve">(Lin et al., 2009) </w:t>
+      </w:r>
+      <w:r>
+        <w:rPr>
+          <w:lang w:val="en-US"/>
+        </w:rPr>
+        <w:t>Lin</w:t>
+      </w:r>
+      <w:r>
+        <w:rPr>
+          <w:lang w:val="en-US"/>
+        </w:rPr>
+        <w:t>, Z.</w:t>
+      </w:r>
+      <w:r>
+        <w:rPr>
+          <w:lang w:val="en-US"/>
+        </w:rPr>
+        <w:t>; Xiang</w:t>
+      </w:r>
+      <w:r>
+        <w:rPr>
+          <w:lang w:val="en-US"/>
+        </w:rPr>
+        <w:t>, Z</w:t>
+      </w:r>
+      <w:r>
+        <w:rPr>
+          <w:lang w:val="en-US"/>
+        </w:rPr>
+        <w:t>; Luo</w:t>
+      </w:r>
+      <w:r>
+        <w:rPr>
+          <w:lang w:val="en-US"/>
+        </w:rPr>
+        <w:t>, L.</w:t>
+      </w:r>
+      <w:r>
+        <w:rPr>
+          <w:lang w:val="en-US"/>
+        </w:rPr>
+        <w:t>; Zhao</w:t>
+      </w:r>
+      <w:r>
+        <w:rPr>
+          <w:lang w:val="en-US"/>
+        </w:rPr>
+        <w:t xml:space="preserve">, L. </w:t>
+      </w:r>
+      <w:r>
+        <w:rPr>
+          <w:lang w:val="en-US"/>
+        </w:rPr>
+        <w:t>An Improved Stereo Video Coding Scheme Based on Joint Multiview Video Model</w:t>
+      </w:r>
+      <w:r>
+        <w:rPr>
+          <w:lang w:val="en-US"/>
+        </w:rPr>
+        <w:t xml:space="preserve">. </w:t>
+      </w:r>
+      <w:r>
+        <w:rPr>
+          <w:i/>
+          <w:lang w:val="en-US"/>
+        </w:rPr>
+        <w:t>First International Workshop on Education Technology and Computer Science</w:t>
+      </w:r>
+      <w:r>
+        <w:rPr>
+          <w:lang w:val="en-US"/>
+        </w:rPr>
+        <w:t>, 1091-1095, 2009</w:t>
+      </w:r>
+      <w:r>
+        <w:rPr>
+          <w:lang w:val="en-US"/>
+        </w:rPr>
+        <w:t xml:space="preserve">. DOI = </w:t>
+      </w:r>
+      <w:hyperlink r:id="rId19" w:history="1">
+        <w:r>
+          <w:rPr>
+            <w:rStyle w:val="Hyperlink"/>
+            <w:lang w:val="en-US"/>
+          </w:rPr>
+          <w:t>http://dx.doi.org/10.1109/ETCS.2009.249</w:t>
+        </w:r>
+      </w:hyperlink>
+    </w:p>
+    <w:p>
+      <w:pPr>
+        <w:jc w:val="both"/>
+        <w:rPr>
+          <w:lang w:val="en-US"/>
+        </w:rPr>
+      </w:pPr>
+      <w:r>
+        <w:rPr>
+          <w:lang w:val="en-US"/>
+        </w:rPr>
+        <w:t xml:space="preserve">(Lipton, 1982) Lipton, L. – Foundations of the </w:t>
+      </w:r>
+      <w:r>
+        <w:rPr>
+          <w:lang w:val="en-US"/>
+        </w:rPr>
+        <w:t>Stereoscopic Cinema: a study in depth. Van Nostrand Reinhold Company Inc., United States, 1982.</w:t>
+      </w:r>
+    </w:p>
+    <w:p>
+      <w:pPr>
+        <w:jc w:val="both"/>
+        <w:rPr>
+          <w:lang w:val="en-US"/>
+        </w:rPr>
+      </w:pPr>
+      <w:r>
+        <w:rPr>
+          <w:lang w:val="en-US"/>
+        </w:rPr>
         <w:t xml:space="preserve">(Lipton, 1997) </w:t>
       </w:r>
       <w:r>
@@ -16475,7 +17372,7 @@
         </w:rPr>
         <w:t xml:space="preserve"> </w:t>
       </w:r>
-      <w:hyperlink r:id="rId16" w:history="1">
+      <w:hyperlink r:id="rId20" w:history="1">
         <w:r>
           <w:rPr>
             <w:rStyle w:val="Hyperlink"/>
@@ -16531,12 +17428,100 @@
         </w:rPr>
       </w:pPr>
       <w:r>
+        <w:rPr>
+          <w:lang w:val="en-US"/>
+        </w:rPr>
+        <w:t>(Merkle</w:t>
+      </w:r>
+      <w:r>
+        <w:rPr>
+          <w:lang w:val="en-US"/>
+        </w:rPr>
+        <w:t xml:space="preserve"> et al.</w:t>
+      </w:r>
+      <w:r>
+        <w:rPr>
+          <w:lang w:val="en-US"/>
+        </w:rPr>
+        <w:t xml:space="preserve">, 2007) </w:t>
+      </w:r>
+      <w:r>
+        <w:rPr>
+          <w:lang w:val="en-US"/>
+        </w:rPr>
+        <w:t>Merkle, P.; Smolic, A.; Muller, K.; Wiegand, T.</w:t>
+      </w:r>
+      <w:r>
+        <w:rPr>
+          <w:lang w:val="en-US"/>
+        </w:rPr>
+        <w:t xml:space="preserve"> </w:t>
+      </w:r>
+      <w:r>
+        <w:rPr>
+          <w:lang w:val="en-US"/>
+        </w:rPr>
+        <w:t>Efficient Prediction Structures for Multiview Video Coding</w:t>
+      </w:r>
+      <w:r>
+        <w:rPr>
+          <w:lang w:val="en-US"/>
+        </w:rPr>
+        <w:t xml:space="preserve">. </w:t>
+      </w:r>
+      <w:r>
+        <w:rPr>
+          <w:i/>
+          <w:lang w:val="en-US"/>
+        </w:rPr>
+        <w:t>IEEE Transactions on</w:t>
+      </w:r>
+      <w:r>
+        <w:rPr>
+          <w:i/>
+          <w:lang w:val="en-US"/>
+        </w:rPr>
+        <w:t xml:space="preserve"> Circuits and Systems for Video Technology</w:t>
+      </w:r>
+      <w:r>
+        <w:rPr>
+          <w:lang w:val="en-US"/>
+        </w:rPr>
+        <w:t>, 1461-1473, 2007</w:t>
+      </w:r>
+      <w:r>
+        <w:rPr>
+          <w:lang w:val="en-US"/>
+        </w:rPr>
+        <w:t xml:space="preserve">. DOI = </w:t>
+      </w:r>
+      <w:hyperlink r:id="rId21" w:history="1">
+        <w:r>
+          <w:rPr>
+            <w:rStyle w:val="Hyperlink"/>
+            <w:lang w:val="en-US"/>
+          </w:rPr>
+          <w:t>http://dx.doi.org/10.1109/TCSVT.2007.903665</w:t>
+        </w:r>
+      </w:hyperlink>
+    </w:p>
+    <w:p>
+      <w:pPr>
+        <w:jc w:val="both"/>
+        <w:rPr>
+          <w:lang w:val="en-US"/>
+        </w:rPr>
+      </w:pPr>
+      <w:r>
+        <w:rPr>
+          <w:lang w:val="en-US"/>
+        </w:rPr>
         <w:t xml:space="preserve">(Nintendo, 2011) Nintendo of America Inc. – Nintendo 3DS, 2011. </w:t>
       </w:r>
       <w:r>
         <w:t xml:space="preserve">Disponível em </w:t>
       </w:r>
-      <w:hyperlink r:id="rId17" w:history="1">
+      <w:hyperlink r:id="rId22" w:history="1">
         <w:r>
           <w:rPr>
             <w:rStyle w:val="Hyperlink"/>
@@ -16653,6 +17638,75 @@
         <w:rPr>
           <w:lang w:val="en-US"/>
         </w:rPr>
+        <w:t xml:space="preserve">(Sayood, 2005) </w:t>
+      </w:r>
+      <w:r>
+        <w:rPr>
+          <w:lang w:val="en-US"/>
+        </w:rPr>
+        <w:t>Sayood</w:t>
+      </w:r>
+      <w:r>
+        <w:rPr>
+          <w:lang w:val="en-US"/>
+        </w:rPr>
+        <w:t>, K</w:t>
+      </w:r>
+      <w:r>
+        <w:rPr>
+          <w:lang w:val="en-US"/>
+        </w:rPr>
+        <w:t>.</w:t>
+      </w:r>
+      <w:r>
+        <w:rPr>
+          <w:lang w:val="en-US"/>
+        </w:rPr>
+        <w:t xml:space="preserve"> –</w:t>
+      </w:r>
+      <w:r>
+        <w:rPr>
+          <w:lang w:val="en-US"/>
+        </w:rPr>
+        <w:t xml:space="preserve"> Introduction to Data Compression, </w:t>
+      </w:r>
+      <w:r>
+        <w:rPr>
+          <w:lang w:val="en-US"/>
+        </w:rPr>
+        <w:t>3ª Edição</w:t>
+      </w:r>
+      <w:r>
+        <w:rPr>
+          <w:lang w:val="en-US"/>
+        </w:rPr>
+        <w:t>. Morgan Kaufmann Publishers Inc., USA</w:t>
+      </w:r>
+      <w:r>
+        <w:rPr>
+          <w:lang w:val="en-US"/>
+        </w:rPr>
+        <w:t>, 2005</w:t>
+      </w:r>
+      <w:r>
+        <w:rPr>
+          <w:lang w:val="en-US"/>
+        </w:rPr>
+        <w:t>.</w:t>
+      </w:r>
+    </w:p>
+    <w:p>
+      <w:pPr>
+        <w:spacing w:after="0"/>
+        <w:jc w:val="both"/>
+        <w:rPr>
+          <w:lang w:val="en-US"/>
+        </w:rPr>
+      </w:pPr>
+      <w:r>
+        <w:rPr>
+          <w:lang w:val="en-US"/>
+        </w:rPr>
         <w:t>(Smolic et al.</w:t>
       </w:r>
       <w:r>
@@ -16834,13 +17888,20 @@
         <w:rPr>
           <w:lang w:val="en-US"/>
         </w:rPr>
-        <w:t xml:space="preserve"> DOI = </w:t>
-      </w:r>
-      <w:hyperlink r:id="rId18" w:history="1">
+        <w:t xml:space="preserve"> </w:t>
+      </w:r>
+    </w:p>
+    <w:p>
+      <w:pPr>
+        <w:jc w:val="both"/>
+      </w:pPr>
+      <w:r>
+        <w:t xml:space="preserve">DOI = </w:t>
+      </w:r>
+      <w:hyperlink r:id="rId23" w:history="1">
         <w:r>
           <w:rPr>
             <w:rStyle w:val="Hyperlink"/>
-            <w:lang w:val="en-US"/>
           </w:rPr>
           <w:t>http://dx.doi.org/10.1109/PCS.2009.5167358</w:t>
         </w:r>
@@ -16895,12 +17956,9 @@
         <w:t xml:space="preserve">. </w:t>
       </w:r>
       <w:r>
-        <w:rPr>
-          <w:lang w:val="en-US"/>
-        </w:rPr>
         <w:t xml:space="preserve">Disponível em </w:t>
       </w:r>
-      <w:hyperlink r:id="rId19" w:anchor="technology/3dtv/" w:history="1">
+      <w:hyperlink r:id="rId24" w:anchor="technology/3dtv/" w:history="1">
         <w:r>
           <w:rPr>
             <w:rStyle w:val="Hyperlink"/>
@@ -16971,6 +18029,7 @@
         <w:rPr>
           <w:lang w:val="en-US"/>
         </w:rPr>
+        <w:lastRenderedPageBreak/>
         <w:t>(Tam &amp; Zhang, 200</w:t>
       </w:r>
       <w:r>
@@ -17034,7 +18093,7 @@
         </w:rPr>
         <w:t xml:space="preserve"> </w:t>
       </w:r>
-      <w:hyperlink r:id="rId20" w:history="1">
+      <w:hyperlink r:id="rId25" w:history="1">
         <w:r>
           <w:rPr>
             <w:rStyle w:val="Hyperlink"/>
@@ -17060,7 +18119,77 @@
         <w:rPr>
           <w:lang w:val="en-US"/>
         </w:rPr>
-        <w:lastRenderedPageBreak/>
+        <w:t xml:space="preserve">(Vetro, 2010) </w:t>
+      </w:r>
+      <w:r>
+        <w:rPr>
+          <w:lang w:val="en-US"/>
+        </w:rPr>
+        <w:t xml:space="preserve">Vetro, A. </w:t>
+      </w:r>
+      <w:r>
+        <w:rPr>
+          <w:lang w:val="en-US"/>
+        </w:rPr>
+        <w:t xml:space="preserve"> –</w:t>
+      </w:r>
+      <w:r>
+        <w:rPr>
+          <w:lang w:val="en-US"/>
+        </w:rPr>
+        <w:t xml:space="preserve"> Representation and Coding Formats for Stereo and Multiview Video.  </w:t>
+      </w:r>
+      <w:r>
+        <w:rPr>
+          <w:i/>
+          <w:lang w:val="en-US"/>
+        </w:rPr>
+        <w:t>Studies in Computational Intelligence</w:t>
+      </w:r>
+      <w:r>
+        <w:rPr>
+          <w:lang w:val="en-US"/>
+        </w:rPr>
+        <w:t>, 51-73</w:t>
+      </w:r>
+      <w:r>
+        <w:rPr>
+          <w:lang w:val="en-US"/>
+        </w:rPr>
+        <w:t>, 2010</w:t>
+      </w:r>
+      <w:r>
+        <w:rPr>
+          <w:lang w:val="en-US"/>
+        </w:rPr>
+        <w:t xml:space="preserve">. DOI= </w:t>
+      </w:r>
+      <w:hyperlink r:id="rId26" w:history="1">
+        <w:r>
+          <w:rPr>
+            <w:rStyle w:val="Hyperlink"/>
+            <w:lang w:val="en-US"/>
+          </w:rPr>
+          <w:t>http://dx.doi.org/10.1007/978-3-642-11686-5_2</w:t>
+        </w:r>
+      </w:hyperlink>
+      <w:r>
+        <w:rPr>
+          <w:lang w:val="en-US"/>
+        </w:rPr>
+        <w:t>.</w:t>
+      </w:r>
+    </w:p>
+    <w:p>
+      <w:pPr>
+        <w:rPr>
+          <w:lang w:val="en-US"/>
+        </w:rPr>
+      </w:pPr>
+      <w:r>
+        <w:rPr>
+          <w:lang w:val="en-US"/>
+        </w:rPr>
         <w:t xml:space="preserve">(Winkler, 2004) Winkler, S. </w:t>
       </w:r>
       <w:r>
@@ -17285,6 +18414,40 @@
         <w:footnoteRef/>
       </w:r>
       <w:r>
+        <w:t xml:space="preserve"> Alguns autores </w:t>
+      </w:r>
+      <w:r>
+        <w:t xml:space="preserve">usam o termo </w:t>
+      </w:r>
+      <w:r>
+        <w:rPr>
+          <w:i/>
+        </w:rPr>
+        <w:t>inter-view correlation</w:t>
+      </w:r>
+      <w:r>
+        <w:t xml:space="preserve"> (</w:t>
+      </w:r>
+      <w:r>
+        <w:t>Merkle</w:t>
+      </w:r>
+      <w:r>
+        <w:t xml:space="preserve"> et al., 2007; Lin et al., 2009)</w:t>
+      </w:r>
+    </w:p>
+  </w:footnote>
+  <w:footnote w:id="4">
+    <w:p>
+      <w:pPr>
+        <w:pStyle w:val="Textodenotaderodap"/>
+      </w:pPr>
+      <w:r>
+        <w:rPr>
+          <w:rStyle w:val="Refdenotaderodap"/>
+        </w:rPr>
+        <w:footnoteRef/>
+      </w:r>
+      <w:r>
         <w:t xml:space="preserve"> </w:t>
       </w:r>
       <w:r>
@@ -17320,7 +18483,7 @@
       </w:r>
     </w:p>
   </w:footnote>
-  <w:footnote w:id="4">
+  <w:footnote w:id="5">
     <w:p>
       <w:pPr>
         <w:pStyle w:val="Textodenotaderodap"/>
@@ -18776,7 +19939,7 @@
 </file>
 
 <file path=customXml/itemProps1.xml><?xml version="1.0" encoding="utf-8"?>
-<ds:datastoreItem xmlns:ds="http://schemas.openxmlformats.org/officeDocument/2006/customXml" ds:itemID="{539D9236-5452-4E31-A6CA-0775C683AFC3}">
+<ds:datastoreItem xmlns:ds="http://schemas.openxmlformats.org/officeDocument/2006/customXml" ds:itemID="{404584B7-73E4-4498-B7C0-1260595EBFB1}">
   <ds:schemaRefs>
     <ds:schemaRef ds:uri="http://schemas.openxmlformats.org/officeDocument/2006/bibliography"/>
   </ds:schemaRefs>

</xml_diff>